<commit_message>
Das Pflichtenheft wurde auf die Version 0.4.0 aktualisiert
</commit_message>
<xml_diff>
--- a/TP/Pflichtenheft.docx
+++ b/TP/Pflichtenheft.docx
@@ -153,6 +153,8 @@
         <w:tab/>
         <w:t>Thomas Sapelza</w:t>
       </w:r>
+      <w:bookmarkStart w:id="0" w:name="_GoBack"/>
+      <w:bookmarkEnd w:id="0"/>
     </w:p>
     <w:p>
       <w:pPr>
@@ -294,12 +296,24 @@
         <w:rPr>
           <w:sz w:val="36"/>
         </w:rPr>
-        <w:t>08.12.2017</w:t>
+        <w:t>0</w:t>
       </w:r>
       <w:r>
         <w:rPr>
           <w:sz w:val="36"/>
         </w:rPr>
+        <w:t>9</w:t>
+      </w:r>
+      <w:r>
+        <w:rPr>
+          <w:sz w:val="36"/>
+        </w:rPr>
+        <w:t>.12.2017</w:t>
+      </w:r>
+      <w:r>
+        <w:rPr>
+          <w:sz w:val="36"/>
+        </w:rPr>
         <w:t xml:space="preserve"> (Version </w:t>
       </w:r>
       <w:r>
@@ -318,7 +332,7 @@
         <w:rPr>
           <w:sz w:val="36"/>
         </w:rPr>
-        <w:t>3</w:t>
+        <w:t>4</w:t>
       </w:r>
       <w:r>
         <w:rPr>
@@ -332,8 +346,6 @@
         </w:rPr>
         <w:t>)</w:t>
       </w:r>
-      <w:bookmarkStart w:id="0" w:name="_GoBack"/>
-      <w:bookmarkEnd w:id="0"/>
     </w:p>
     <w:p>
       <w:pPr>
@@ -735,6 +747,81 @@
             </w:pPr>
             <w:r>
               <w:t>Muss + Kann Anforderungen</w:t>
+            </w:r>
+          </w:p>
+        </w:tc>
+        <w:tc>
+          <w:tcPr>
+            <w:tcW w:w="981" w:type="dxa"/>
+            <w:vAlign w:val="center"/>
+          </w:tcPr>
+          <w:p>
+            <w:pPr>
+              <w:jc w:val="center"/>
+            </w:pPr>
+            <w:r>
+              <w:t>WIP</w:t>
+            </w:r>
+          </w:p>
+        </w:tc>
+      </w:tr>
+      <w:tr>
+        <w:tc>
+          <w:tcPr>
+            <w:tcW w:w="1005" w:type="dxa"/>
+            <w:vAlign w:val="center"/>
+          </w:tcPr>
+          <w:p>
+            <w:pPr>
+              <w:jc w:val="center"/>
+            </w:pPr>
+            <w:r>
+              <w:t>0.4.0</w:t>
+            </w:r>
+          </w:p>
+        </w:tc>
+        <w:tc>
+          <w:tcPr>
+            <w:tcW w:w="1329" w:type="dxa"/>
+            <w:vAlign w:val="center"/>
+          </w:tcPr>
+          <w:p>
+            <w:pPr>
+              <w:jc w:val="center"/>
+            </w:pPr>
+            <w:r>
+              <w:t>09.12.2017</w:t>
+            </w:r>
+          </w:p>
+        </w:tc>
+        <w:tc>
+          <w:tcPr>
+            <w:tcW w:w="1756" w:type="dxa"/>
+            <w:vAlign w:val="center"/>
+          </w:tcPr>
+          <w:p>
+            <w:pPr>
+              <w:jc w:val="center"/>
+            </w:pPr>
+            <w:r>
+              <w:t>Thomas Sapelza</w:t>
+            </w:r>
+          </w:p>
+        </w:tc>
+        <w:tc>
+          <w:tcPr>
+            <w:tcW w:w="3754" w:type="dxa"/>
+            <w:vAlign w:val="center"/>
+          </w:tcPr>
+          <w:p>
+            <w:pPr>
+              <w:jc w:val="center"/>
+            </w:pPr>
+            <w:r>
+              <w:t>Use Case</w:t>
+            </w:r>
+            <w:r>
+              <w:t>: Akteure</w:t>
             </w:r>
           </w:p>
         </w:tc>
@@ -800,7 +887,13 @@
               <w:jc w:val="center"/>
             </w:pPr>
             <w:r>
-              <w:t>Use Case Diagramm</w:t>
+              <w:t>Use Case</w:t>
+            </w:r>
+            <w:r>
+              <w:t xml:space="preserve"> Diagramm + </w:t>
+            </w:r>
+            <w:r>
+              <w:t>Beschreibungen</w:t>
             </w:r>
           </w:p>
         </w:tc>
@@ -866,7 +959,7 @@
               <w:jc w:val="center"/>
             </w:pPr>
             <w:r>
-              <w:t>Use Case Beschreibungen</w:t>
+              <w:t>Umsetzung</w:t>
             </w:r>
           </w:p>
         </w:tc>
@@ -932,72 +1025,6 @@
               <w:jc w:val="center"/>
             </w:pPr>
             <w:r>
-              <w:t>Umsetzung</w:t>
-            </w:r>
-          </w:p>
-        </w:tc>
-        <w:tc>
-          <w:tcPr>
-            <w:tcW w:w="981" w:type="dxa"/>
-            <w:vAlign w:val="center"/>
-          </w:tcPr>
-          <w:p>
-            <w:pPr>
-              <w:jc w:val="center"/>
-            </w:pPr>
-            <w:r>
-              <w:t>WIP</w:t>
-            </w:r>
-          </w:p>
-        </w:tc>
-      </w:tr>
-      <w:tr>
-        <w:tc>
-          <w:tcPr>
-            <w:tcW w:w="1005" w:type="dxa"/>
-            <w:vAlign w:val="center"/>
-          </w:tcPr>
-          <w:p>
-            <w:pPr>
-              <w:jc w:val="center"/>
-            </w:pPr>
-          </w:p>
-        </w:tc>
-        <w:tc>
-          <w:tcPr>
-            <w:tcW w:w="1329" w:type="dxa"/>
-            <w:vAlign w:val="center"/>
-          </w:tcPr>
-          <w:p>
-            <w:pPr>
-              <w:jc w:val="center"/>
-            </w:pPr>
-          </w:p>
-        </w:tc>
-        <w:tc>
-          <w:tcPr>
-            <w:tcW w:w="1756" w:type="dxa"/>
-            <w:vAlign w:val="center"/>
-          </w:tcPr>
-          <w:p>
-            <w:pPr>
-              <w:jc w:val="center"/>
-            </w:pPr>
-            <w:r>
-              <w:t>Thomas Sapelza</w:t>
-            </w:r>
-          </w:p>
-        </w:tc>
-        <w:tc>
-          <w:tcPr>
-            <w:tcW w:w="3754" w:type="dxa"/>
-            <w:vAlign w:val="center"/>
-          </w:tcPr>
-          <w:p>
-            <w:pPr>
-              <w:jc w:val="center"/>
-            </w:pPr>
-            <w:r>
               <w:t>Oberflächenprototyp</w:t>
             </w:r>
           </w:p>
@@ -1170,7 +1197,7 @@
           <w:r>
             <w:fldChar w:fldCharType="separate"/>
           </w:r>
-          <w:hyperlink w:anchor="_Toc500792230" w:history="1">
+          <w:hyperlink w:anchor="_Toc500792424" w:history="1">
             <w:r>
               <w:rPr>
                 <w:rStyle w:val="Hyperlink"/>
@@ -1212,7 +1239,7 @@
                 <w:noProof/>
                 <w:webHidden/>
               </w:rPr>
-              <w:instrText xml:space="preserve"> PAGEREF _Toc500792230 \h </w:instrText>
+              <w:instrText xml:space="preserve"> PAGEREF _Toc500792424 \h </w:instrText>
             </w:r>
             <w:r>
               <w:rPr>
@@ -1256,7 +1283,7 @@
               <w:lang w:eastAsia="de-DE"/>
             </w:rPr>
           </w:pPr>
-          <w:hyperlink w:anchor="_Toc500792231" w:history="1">
+          <w:hyperlink w:anchor="_Toc500792425" w:history="1">
             <w:r>
               <w:rPr>
                 <w:rStyle w:val="Hyperlink"/>
@@ -1298,7 +1325,7 @@
                 <w:noProof/>
                 <w:webHidden/>
               </w:rPr>
-              <w:instrText xml:space="preserve"> PAGEREF _Toc500792231 \h </w:instrText>
+              <w:instrText xml:space="preserve"> PAGEREF _Toc500792425 \h </w:instrText>
             </w:r>
             <w:r>
               <w:rPr>
@@ -1342,7 +1369,7 @@
               <w:lang w:eastAsia="de-DE"/>
             </w:rPr>
           </w:pPr>
-          <w:hyperlink w:anchor="_Toc500792232" w:history="1">
+          <w:hyperlink w:anchor="_Toc500792426" w:history="1">
             <w:r>
               <w:rPr>
                 <w:rStyle w:val="Hyperlink"/>
@@ -1384,7 +1411,7 @@
                 <w:noProof/>
                 <w:webHidden/>
               </w:rPr>
-              <w:instrText xml:space="preserve"> PAGEREF _Toc500792232 \h </w:instrText>
+              <w:instrText xml:space="preserve"> PAGEREF _Toc500792426 \h </w:instrText>
             </w:r>
             <w:r>
               <w:rPr>
@@ -1428,7 +1455,7 @@
               <w:lang w:eastAsia="de-DE"/>
             </w:rPr>
           </w:pPr>
-          <w:hyperlink w:anchor="_Toc500792233" w:history="1">
+          <w:hyperlink w:anchor="_Toc500792427" w:history="1">
             <w:r>
               <w:rPr>
                 <w:rStyle w:val="Hyperlink"/>
@@ -1470,7 +1497,7 @@
                 <w:noProof/>
                 <w:webHidden/>
               </w:rPr>
-              <w:instrText xml:space="preserve"> PAGEREF _Toc500792233 \h </w:instrText>
+              <w:instrText xml:space="preserve"> PAGEREF _Toc500792427 \h </w:instrText>
             </w:r>
             <w:r>
               <w:rPr>
@@ -1514,7 +1541,7 @@
               <w:lang w:eastAsia="de-DE"/>
             </w:rPr>
           </w:pPr>
-          <w:hyperlink w:anchor="_Toc500792234" w:history="1">
+          <w:hyperlink w:anchor="_Toc500792428" w:history="1">
             <w:r>
               <w:rPr>
                 <w:rStyle w:val="Hyperlink"/>
@@ -1556,7 +1583,7 @@
                 <w:noProof/>
                 <w:webHidden/>
               </w:rPr>
-              <w:instrText xml:space="preserve"> PAGEREF _Toc500792234 \h </w:instrText>
+              <w:instrText xml:space="preserve"> PAGEREF _Toc500792428 \h </w:instrText>
             </w:r>
             <w:r>
               <w:rPr>
@@ -1600,7 +1627,7 @@
               <w:lang w:eastAsia="de-DE"/>
             </w:rPr>
           </w:pPr>
-          <w:hyperlink w:anchor="_Toc500792235" w:history="1">
+          <w:hyperlink w:anchor="_Toc500792429" w:history="1">
             <w:r>
               <w:rPr>
                 <w:rStyle w:val="Hyperlink"/>
@@ -1642,7 +1669,7 @@
                 <w:noProof/>
                 <w:webHidden/>
               </w:rPr>
-              <w:instrText xml:space="preserve"> PAGEREF _Toc500792235 \h </w:instrText>
+              <w:instrText xml:space="preserve"> PAGEREF _Toc500792429 \h </w:instrText>
             </w:r>
             <w:r>
               <w:rPr>
@@ -1686,7 +1713,7 @@
               <w:lang w:eastAsia="de-DE"/>
             </w:rPr>
           </w:pPr>
-          <w:hyperlink w:anchor="_Toc500792236" w:history="1">
+          <w:hyperlink w:anchor="_Toc500792430" w:history="1">
             <w:r>
               <w:rPr>
                 <w:rStyle w:val="Hyperlink"/>
@@ -1728,7 +1755,7 @@
                 <w:noProof/>
                 <w:webHidden/>
               </w:rPr>
-              <w:instrText xml:space="preserve"> PAGEREF _Toc500792236 \h </w:instrText>
+              <w:instrText xml:space="preserve"> PAGEREF _Toc500792430 \h </w:instrText>
             </w:r>
             <w:r>
               <w:rPr>
@@ -1772,7 +1799,7 @@
               <w:lang w:eastAsia="de-DE"/>
             </w:rPr>
           </w:pPr>
-          <w:hyperlink w:anchor="_Toc500792237" w:history="1">
+          <w:hyperlink w:anchor="_Toc500792431" w:history="1">
             <w:r>
               <w:rPr>
                 <w:rStyle w:val="Hyperlink"/>
@@ -1814,7 +1841,7 @@
                 <w:noProof/>
                 <w:webHidden/>
               </w:rPr>
-              <w:instrText xml:space="preserve"> PAGEREF _Toc500792237 \h </w:instrText>
+              <w:instrText xml:space="preserve"> PAGEREF _Toc500792431 \h </w:instrText>
             </w:r>
             <w:r>
               <w:rPr>
@@ -1858,7 +1885,7 @@
               <w:lang w:eastAsia="de-DE"/>
             </w:rPr>
           </w:pPr>
-          <w:hyperlink w:anchor="_Toc500792238" w:history="1">
+          <w:hyperlink w:anchor="_Toc500792432" w:history="1">
             <w:r>
               <w:rPr>
                 <w:rStyle w:val="Hyperlink"/>
@@ -1900,7 +1927,7 @@
                 <w:noProof/>
                 <w:webHidden/>
               </w:rPr>
-              <w:instrText xml:space="preserve"> PAGEREF _Toc500792238 \h </w:instrText>
+              <w:instrText xml:space="preserve"> PAGEREF _Toc500792432 \h </w:instrText>
             </w:r>
             <w:r>
               <w:rPr>
@@ -1944,7 +1971,7 @@
               <w:lang w:eastAsia="de-DE"/>
             </w:rPr>
           </w:pPr>
-          <w:hyperlink w:anchor="_Toc500792239" w:history="1">
+          <w:hyperlink w:anchor="_Toc500792433" w:history="1">
             <w:r>
               <w:rPr>
                 <w:rStyle w:val="Hyperlink"/>
@@ -1986,7 +2013,7 @@
                 <w:noProof/>
                 <w:webHidden/>
               </w:rPr>
-              <w:instrText xml:space="preserve"> PAGEREF _Toc500792239 \h </w:instrText>
+              <w:instrText xml:space="preserve"> PAGEREF _Toc500792433 \h </w:instrText>
             </w:r>
             <w:r>
               <w:rPr>
@@ -2030,7 +2057,7 @@
               <w:lang w:eastAsia="de-DE"/>
             </w:rPr>
           </w:pPr>
-          <w:hyperlink w:anchor="_Toc500792240" w:history="1">
+          <w:hyperlink w:anchor="_Toc500792434" w:history="1">
             <w:r>
               <w:rPr>
                 <w:rStyle w:val="Hyperlink"/>
@@ -2072,7 +2099,7 @@
                 <w:noProof/>
                 <w:webHidden/>
               </w:rPr>
-              <w:instrText xml:space="preserve"> PAGEREF _Toc500792240 \h </w:instrText>
+              <w:instrText xml:space="preserve"> PAGEREF _Toc500792434 \h </w:instrText>
             </w:r>
             <w:r>
               <w:rPr>
@@ -2116,7 +2143,7 @@
               <w:lang w:eastAsia="de-DE"/>
             </w:rPr>
           </w:pPr>
-          <w:hyperlink w:anchor="_Toc500792241" w:history="1">
+          <w:hyperlink w:anchor="_Toc500792435" w:history="1">
             <w:r>
               <w:rPr>
                 <w:rStyle w:val="Hyperlink"/>
@@ -2158,7 +2185,7 @@
                 <w:noProof/>
                 <w:webHidden/>
               </w:rPr>
-              <w:instrText xml:space="preserve"> PAGEREF _Toc500792241 \h </w:instrText>
+              <w:instrText xml:space="preserve"> PAGEREF _Toc500792435 \h </w:instrText>
             </w:r>
             <w:r>
               <w:rPr>
@@ -2202,7 +2229,7 @@
               <w:lang w:eastAsia="de-DE"/>
             </w:rPr>
           </w:pPr>
-          <w:hyperlink w:anchor="_Toc500792242" w:history="1">
+          <w:hyperlink w:anchor="_Toc500792436" w:history="1">
             <w:r>
               <w:rPr>
                 <w:rStyle w:val="Hyperlink"/>
@@ -2244,7 +2271,7 @@
                 <w:noProof/>
                 <w:webHidden/>
               </w:rPr>
-              <w:instrText xml:space="preserve"> PAGEREF _Toc500792242 \h </w:instrText>
+              <w:instrText xml:space="preserve"> PAGEREF _Toc500792436 \h </w:instrText>
             </w:r>
             <w:r>
               <w:rPr>
@@ -2288,7 +2315,7 @@
               <w:lang w:eastAsia="de-DE"/>
             </w:rPr>
           </w:pPr>
-          <w:hyperlink w:anchor="_Toc500792243" w:history="1">
+          <w:hyperlink w:anchor="_Toc500792437" w:history="1">
             <w:r>
               <w:rPr>
                 <w:rStyle w:val="Hyperlink"/>
@@ -2330,7 +2357,7 @@
                 <w:noProof/>
                 <w:webHidden/>
               </w:rPr>
-              <w:instrText xml:space="preserve"> PAGEREF _Toc500792243 \h </w:instrText>
+              <w:instrText xml:space="preserve"> PAGEREF _Toc500792437 \h </w:instrText>
             </w:r>
             <w:r>
               <w:rPr>
@@ -2374,7 +2401,7 @@
               <w:lang w:eastAsia="de-DE"/>
             </w:rPr>
           </w:pPr>
-          <w:hyperlink w:anchor="_Toc500792244" w:history="1">
+          <w:hyperlink w:anchor="_Toc500792438" w:history="1">
             <w:r>
               <w:rPr>
                 <w:rStyle w:val="Hyperlink"/>
@@ -2416,7 +2443,7 @@
                 <w:noProof/>
                 <w:webHidden/>
               </w:rPr>
-              <w:instrText xml:space="preserve"> PAGEREF _Toc500792244 \h </w:instrText>
+              <w:instrText xml:space="preserve"> PAGEREF _Toc500792438 \h </w:instrText>
             </w:r>
             <w:r>
               <w:rPr>
@@ -2460,7 +2487,7 @@
               <w:lang w:eastAsia="de-DE"/>
             </w:rPr>
           </w:pPr>
-          <w:hyperlink w:anchor="_Toc500792245" w:history="1">
+          <w:hyperlink w:anchor="_Toc500792439" w:history="1">
             <w:r>
               <w:rPr>
                 <w:rStyle w:val="Hyperlink"/>
@@ -2502,7 +2529,7 @@
                 <w:noProof/>
                 <w:webHidden/>
               </w:rPr>
-              <w:instrText xml:space="preserve"> PAGEREF _Toc500792245 \h </w:instrText>
+              <w:instrText xml:space="preserve"> PAGEREF _Toc500792439 \h </w:instrText>
             </w:r>
             <w:r>
               <w:rPr>
@@ -2546,7 +2573,7 @@
               <w:lang w:eastAsia="de-DE"/>
             </w:rPr>
           </w:pPr>
-          <w:hyperlink w:anchor="_Toc500792246" w:history="1">
+          <w:hyperlink w:anchor="_Toc500792440" w:history="1">
             <w:r>
               <w:rPr>
                 <w:rStyle w:val="Hyperlink"/>
@@ -2588,7 +2615,7 @@
                 <w:noProof/>
                 <w:webHidden/>
               </w:rPr>
-              <w:instrText xml:space="preserve"> PAGEREF _Toc500792246 \h </w:instrText>
+              <w:instrText xml:space="preserve"> PAGEREF _Toc500792440 \h </w:instrText>
             </w:r>
             <w:r>
               <w:rPr>
@@ -2632,7 +2659,7 @@
               <w:lang w:eastAsia="de-DE"/>
             </w:rPr>
           </w:pPr>
-          <w:hyperlink w:anchor="_Toc500792247" w:history="1">
+          <w:hyperlink w:anchor="_Toc500792441" w:history="1">
             <w:r>
               <w:rPr>
                 <w:rStyle w:val="Hyperlink"/>
@@ -2674,7 +2701,179 @@
                 <w:noProof/>
                 <w:webHidden/>
               </w:rPr>
-              <w:instrText xml:space="preserve"> PAGEREF _Toc500792247 \h </w:instrText>
+              <w:instrText xml:space="preserve"> PAGEREF _Toc500792441 \h </w:instrText>
+            </w:r>
+            <w:r>
+              <w:rPr>
+                <w:noProof/>
+                <w:webHidden/>
+              </w:rPr>
+            </w:r>
+            <w:r>
+              <w:rPr>
+                <w:noProof/>
+                <w:webHidden/>
+              </w:rPr>
+              <w:fldChar w:fldCharType="separate"/>
+            </w:r>
+            <w:r>
+              <w:rPr>
+                <w:noProof/>
+                <w:webHidden/>
+              </w:rPr>
+              <w:t>7</w:t>
+            </w:r>
+            <w:r>
+              <w:rPr>
+                <w:noProof/>
+                <w:webHidden/>
+              </w:rPr>
+              <w:fldChar w:fldCharType="end"/>
+            </w:r>
+          </w:hyperlink>
+        </w:p>
+        <w:p>
+          <w:pPr>
+            <w:pStyle w:val="Verzeichnis1"/>
+            <w:tabs>
+              <w:tab w:val="left" w:pos="440"/>
+              <w:tab w:val="right" w:leader="dot" w:pos="9062"/>
+            </w:tabs>
+            <w:rPr>
+              <w:rFonts w:eastAsiaTheme="minorEastAsia"/>
+              <w:noProof/>
+              <w:lang w:eastAsia="de-DE"/>
+            </w:rPr>
+          </w:pPr>
+          <w:hyperlink w:anchor="_Toc500792442" w:history="1">
+            <w:r>
+              <w:rPr>
+                <w:rStyle w:val="Hyperlink"/>
+                <w:noProof/>
+              </w:rPr>
+              <w:t>2.</w:t>
+            </w:r>
+            <w:r>
+              <w:rPr>
+                <w:rFonts w:eastAsiaTheme="minorEastAsia"/>
+                <w:noProof/>
+                <w:lang w:eastAsia="de-DE"/>
+              </w:rPr>
+              <w:tab/>
+            </w:r>
+            <w:r>
+              <w:rPr>
+                <w:rStyle w:val="Hyperlink"/>
+                <w:noProof/>
+              </w:rPr>
+              <w:t>Use Cases</w:t>
+            </w:r>
+            <w:r>
+              <w:rPr>
+                <w:noProof/>
+                <w:webHidden/>
+              </w:rPr>
+              <w:tab/>
+            </w:r>
+            <w:r>
+              <w:rPr>
+                <w:noProof/>
+                <w:webHidden/>
+              </w:rPr>
+              <w:fldChar w:fldCharType="begin"/>
+            </w:r>
+            <w:r>
+              <w:rPr>
+                <w:noProof/>
+                <w:webHidden/>
+              </w:rPr>
+              <w:instrText xml:space="preserve"> PAGEREF _Toc500792442 \h </w:instrText>
+            </w:r>
+            <w:r>
+              <w:rPr>
+                <w:noProof/>
+                <w:webHidden/>
+              </w:rPr>
+            </w:r>
+            <w:r>
+              <w:rPr>
+                <w:noProof/>
+                <w:webHidden/>
+              </w:rPr>
+              <w:fldChar w:fldCharType="separate"/>
+            </w:r>
+            <w:r>
+              <w:rPr>
+                <w:noProof/>
+                <w:webHidden/>
+              </w:rPr>
+              <w:t>7</w:t>
+            </w:r>
+            <w:r>
+              <w:rPr>
+                <w:noProof/>
+                <w:webHidden/>
+              </w:rPr>
+              <w:fldChar w:fldCharType="end"/>
+            </w:r>
+          </w:hyperlink>
+        </w:p>
+        <w:p>
+          <w:pPr>
+            <w:pStyle w:val="Verzeichnis2"/>
+            <w:tabs>
+              <w:tab w:val="left" w:pos="880"/>
+              <w:tab w:val="right" w:leader="dot" w:pos="9062"/>
+            </w:tabs>
+            <w:rPr>
+              <w:rFonts w:eastAsiaTheme="minorEastAsia"/>
+              <w:noProof/>
+              <w:lang w:eastAsia="de-DE"/>
+            </w:rPr>
+          </w:pPr>
+          <w:hyperlink w:anchor="_Toc500792443" w:history="1">
+            <w:r>
+              <w:rPr>
+                <w:rStyle w:val="Hyperlink"/>
+                <w:noProof/>
+              </w:rPr>
+              <w:t>2.1.</w:t>
+            </w:r>
+            <w:r>
+              <w:rPr>
+                <w:rFonts w:eastAsiaTheme="minorEastAsia"/>
+                <w:noProof/>
+                <w:lang w:eastAsia="de-DE"/>
+              </w:rPr>
+              <w:tab/>
+            </w:r>
+            <w:r>
+              <w:rPr>
+                <w:rStyle w:val="Hyperlink"/>
+                <w:noProof/>
+              </w:rPr>
+              <w:t>Akteure</w:t>
+            </w:r>
+            <w:r>
+              <w:rPr>
+                <w:noProof/>
+                <w:webHidden/>
+              </w:rPr>
+              <w:tab/>
+            </w:r>
+            <w:r>
+              <w:rPr>
+                <w:noProof/>
+                <w:webHidden/>
+              </w:rPr>
+              <w:fldChar w:fldCharType="begin"/>
+            </w:r>
+            <w:r>
+              <w:rPr>
+                <w:noProof/>
+                <w:webHidden/>
+              </w:rPr>
+              <w:instrText xml:space="preserve"> PAGEREF _Toc500792443 \h </w:instrText>
             </w:r>
             <w:r>
               <w:rPr>
@@ -2718,13 +2917,13 @@
               <w:lang w:eastAsia="de-DE"/>
             </w:rPr>
           </w:pPr>
-          <w:hyperlink w:anchor="_Toc500792248" w:history="1">
+          <w:hyperlink w:anchor="_Toc500792444" w:history="1">
             <w:r>
               <w:rPr>
                 <w:rStyle w:val="Hyperlink"/>
                 <w:noProof/>
               </w:rPr>
-              <w:t>1.4.1.</w:t>
+              <w:t>2.1.1.</w:t>
             </w:r>
             <w:r>
               <w:rPr>
@@ -2739,7 +2938,7 @@
                 <w:rStyle w:val="Hyperlink"/>
                 <w:noProof/>
               </w:rPr>
-              <w:t>Gäste</w:t>
+              <w:t>Admin</w:t>
             </w:r>
             <w:r>
               <w:rPr>
@@ -2760,7 +2959,7 @@
                 <w:noProof/>
                 <w:webHidden/>
               </w:rPr>
-              <w:instrText xml:space="preserve"> PAGEREF _Toc500792248 \h </w:instrText>
+              <w:instrText xml:space="preserve"> PAGEREF _Toc500792444 \h </w:instrText>
             </w:r>
             <w:r>
               <w:rPr>
@@ -2781,6 +2980,1212 @@
                 <w:webHidden/>
               </w:rPr>
               <w:t>7</w:t>
+            </w:r>
+            <w:r>
+              <w:rPr>
+                <w:noProof/>
+                <w:webHidden/>
+              </w:rPr>
+              <w:fldChar w:fldCharType="end"/>
+            </w:r>
+          </w:hyperlink>
+        </w:p>
+        <w:p>
+          <w:pPr>
+            <w:pStyle w:val="Verzeichnis3"/>
+            <w:tabs>
+              <w:tab w:val="left" w:pos="1320"/>
+              <w:tab w:val="right" w:leader="dot" w:pos="9062"/>
+            </w:tabs>
+            <w:rPr>
+              <w:rFonts w:eastAsiaTheme="minorEastAsia"/>
+              <w:noProof/>
+              <w:lang w:eastAsia="de-DE"/>
+            </w:rPr>
+          </w:pPr>
+          <w:hyperlink w:anchor="_Toc500792445" w:history="1">
+            <w:r>
+              <w:rPr>
+                <w:rStyle w:val="Hyperlink"/>
+                <w:noProof/>
+              </w:rPr>
+              <w:t>2.1.2.</w:t>
+            </w:r>
+            <w:r>
+              <w:rPr>
+                <w:rFonts w:eastAsiaTheme="minorEastAsia"/>
+                <w:noProof/>
+                <w:lang w:eastAsia="de-DE"/>
+              </w:rPr>
+              <w:tab/>
+            </w:r>
+            <w:r>
+              <w:rPr>
+                <w:rStyle w:val="Hyperlink"/>
+                <w:noProof/>
+              </w:rPr>
+              <w:t>Gast</w:t>
+            </w:r>
+            <w:r>
+              <w:rPr>
+                <w:noProof/>
+                <w:webHidden/>
+              </w:rPr>
+              <w:tab/>
+            </w:r>
+            <w:r>
+              <w:rPr>
+                <w:noProof/>
+                <w:webHidden/>
+              </w:rPr>
+              <w:fldChar w:fldCharType="begin"/>
+            </w:r>
+            <w:r>
+              <w:rPr>
+                <w:noProof/>
+                <w:webHidden/>
+              </w:rPr>
+              <w:instrText xml:space="preserve"> PAGEREF _Toc500792445 \h </w:instrText>
+            </w:r>
+            <w:r>
+              <w:rPr>
+                <w:noProof/>
+                <w:webHidden/>
+              </w:rPr>
+            </w:r>
+            <w:r>
+              <w:rPr>
+                <w:noProof/>
+                <w:webHidden/>
+              </w:rPr>
+              <w:fldChar w:fldCharType="separate"/>
+            </w:r>
+            <w:r>
+              <w:rPr>
+                <w:noProof/>
+                <w:webHidden/>
+              </w:rPr>
+              <w:t>7</w:t>
+            </w:r>
+            <w:r>
+              <w:rPr>
+                <w:noProof/>
+                <w:webHidden/>
+              </w:rPr>
+              <w:fldChar w:fldCharType="end"/>
+            </w:r>
+          </w:hyperlink>
+        </w:p>
+        <w:p>
+          <w:pPr>
+            <w:pStyle w:val="Verzeichnis2"/>
+            <w:tabs>
+              <w:tab w:val="left" w:pos="880"/>
+              <w:tab w:val="right" w:leader="dot" w:pos="9062"/>
+            </w:tabs>
+            <w:rPr>
+              <w:rFonts w:eastAsiaTheme="minorEastAsia"/>
+              <w:noProof/>
+              <w:lang w:eastAsia="de-DE"/>
+            </w:rPr>
+          </w:pPr>
+          <w:hyperlink w:anchor="_Toc500792446" w:history="1">
+            <w:r>
+              <w:rPr>
+                <w:rStyle w:val="Hyperlink"/>
+                <w:noProof/>
+              </w:rPr>
+              <w:t>2.2.</w:t>
+            </w:r>
+            <w:r>
+              <w:rPr>
+                <w:rFonts w:eastAsiaTheme="minorEastAsia"/>
+                <w:noProof/>
+                <w:lang w:eastAsia="de-DE"/>
+              </w:rPr>
+              <w:tab/>
+            </w:r>
+            <w:r>
+              <w:rPr>
+                <w:rStyle w:val="Hyperlink"/>
+                <w:noProof/>
+              </w:rPr>
+              <w:t>Use Case Diagramm</w:t>
+            </w:r>
+            <w:r>
+              <w:rPr>
+                <w:noProof/>
+                <w:webHidden/>
+              </w:rPr>
+              <w:tab/>
+            </w:r>
+            <w:r>
+              <w:rPr>
+                <w:noProof/>
+                <w:webHidden/>
+              </w:rPr>
+              <w:fldChar w:fldCharType="begin"/>
+            </w:r>
+            <w:r>
+              <w:rPr>
+                <w:noProof/>
+                <w:webHidden/>
+              </w:rPr>
+              <w:instrText xml:space="preserve"> PAGEREF _Toc500792446 \h </w:instrText>
+            </w:r>
+            <w:r>
+              <w:rPr>
+                <w:noProof/>
+                <w:webHidden/>
+              </w:rPr>
+            </w:r>
+            <w:r>
+              <w:rPr>
+                <w:noProof/>
+                <w:webHidden/>
+              </w:rPr>
+              <w:fldChar w:fldCharType="separate"/>
+            </w:r>
+            <w:r>
+              <w:rPr>
+                <w:noProof/>
+                <w:webHidden/>
+              </w:rPr>
+              <w:t>8</w:t>
+            </w:r>
+            <w:r>
+              <w:rPr>
+                <w:noProof/>
+                <w:webHidden/>
+              </w:rPr>
+              <w:fldChar w:fldCharType="end"/>
+            </w:r>
+          </w:hyperlink>
+        </w:p>
+        <w:p>
+          <w:pPr>
+            <w:pStyle w:val="Verzeichnis2"/>
+            <w:tabs>
+              <w:tab w:val="left" w:pos="880"/>
+              <w:tab w:val="right" w:leader="dot" w:pos="9062"/>
+            </w:tabs>
+            <w:rPr>
+              <w:rFonts w:eastAsiaTheme="minorEastAsia"/>
+              <w:noProof/>
+              <w:lang w:eastAsia="de-DE"/>
+            </w:rPr>
+          </w:pPr>
+          <w:hyperlink w:anchor="_Toc500792447" w:history="1">
+            <w:r>
+              <w:rPr>
+                <w:rStyle w:val="Hyperlink"/>
+                <w:noProof/>
+              </w:rPr>
+              <w:t>2.3.</w:t>
+            </w:r>
+            <w:r>
+              <w:rPr>
+                <w:rFonts w:eastAsiaTheme="minorEastAsia"/>
+                <w:noProof/>
+                <w:lang w:eastAsia="de-DE"/>
+              </w:rPr>
+              <w:tab/>
+            </w:r>
+            <w:r>
+              <w:rPr>
+                <w:rStyle w:val="Hyperlink"/>
+                <w:noProof/>
+              </w:rPr>
+              <w:t>Use Case „Informationen über den Autor anzeigen“</w:t>
+            </w:r>
+            <w:r>
+              <w:rPr>
+                <w:noProof/>
+                <w:webHidden/>
+              </w:rPr>
+              <w:tab/>
+            </w:r>
+            <w:r>
+              <w:rPr>
+                <w:noProof/>
+                <w:webHidden/>
+              </w:rPr>
+              <w:fldChar w:fldCharType="begin"/>
+            </w:r>
+            <w:r>
+              <w:rPr>
+                <w:noProof/>
+                <w:webHidden/>
+              </w:rPr>
+              <w:instrText xml:space="preserve"> PAGEREF _Toc500792447 \h </w:instrText>
+            </w:r>
+            <w:r>
+              <w:rPr>
+                <w:noProof/>
+                <w:webHidden/>
+              </w:rPr>
+            </w:r>
+            <w:r>
+              <w:rPr>
+                <w:noProof/>
+                <w:webHidden/>
+              </w:rPr>
+              <w:fldChar w:fldCharType="separate"/>
+            </w:r>
+            <w:r>
+              <w:rPr>
+                <w:noProof/>
+                <w:webHidden/>
+              </w:rPr>
+              <w:t>9</w:t>
+            </w:r>
+            <w:r>
+              <w:rPr>
+                <w:noProof/>
+                <w:webHidden/>
+              </w:rPr>
+              <w:fldChar w:fldCharType="end"/>
+            </w:r>
+          </w:hyperlink>
+        </w:p>
+        <w:p>
+          <w:pPr>
+            <w:pStyle w:val="Verzeichnis2"/>
+            <w:tabs>
+              <w:tab w:val="left" w:pos="880"/>
+              <w:tab w:val="right" w:leader="dot" w:pos="9062"/>
+            </w:tabs>
+            <w:rPr>
+              <w:rFonts w:eastAsiaTheme="minorEastAsia"/>
+              <w:noProof/>
+              <w:lang w:eastAsia="de-DE"/>
+            </w:rPr>
+          </w:pPr>
+          <w:hyperlink w:anchor="_Toc500792448" w:history="1">
+            <w:r>
+              <w:rPr>
+                <w:rStyle w:val="Hyperlink"/>
+                <w:noProof/>
+                <w:lang w:val="en-GB"/>
+              </w:rPr>
+              <w:t>2.4.</w:t>
+            </w:r>
+            <w:r>
+              <w:rPr>
+                <w:rFonts w:eastAsiaTheme="minorEastAsia"/>
+                <w:noProof/>
+                <w:lang w:eastAsia="de-DE"/>
+              </w:rPr>
+              <w:tab/>
+            </w:r>
+            <w:r>
+              <w:rPr>
+                <w:rStyle w:val="Hyperlink"/>
+                <w:noProof/>
+                <w:lang w:val="en-GB"/>
+              </w:rPr>
+              <w:t>Use Case „Social Media Links“</w:t>
+            </w:r>
+            <w:r>
+              <w:rPr>
+                <w:noProof/>
+                <w:webHidden/>
+              </w:rPr>
+              <w:tab/>
+            </w:r>
+            <w:r>
+              <w:rPr>
+                <w:noProof/>
+                <w:webHidden/>
+              </w:rPr>
+              <w:fldChar w:fldCharType="begin"/>
+            </w:r>
+            <w:r>
+              <w:rPr>
+                <w:noProof/>
+                <w:webHidden/>
+              </w:rPr>
+              <w:instrText xml:space="preserve"> PAGEREF _Toc500792448 \h </w:instrText>
+            </w:r>
+            <w:r>
+              <w:rPr>
+                <w:noProof/>
+                <w:webHidden/>
+              </w:rPr>
+            </w:r>
+            <w:r>
+              <w:rPr>
+                <w:noProof/>
+                <w:webHidden/>
+              </w:rPr>
+              <w:fldChar w:fldCharType="separate"/>
+            </w:r>
+            <w:r>
+              <w:rPr>
+                <w:noProof/>
+                <w:webHidden/>
+              </w:rPr>
+              <w:t>10</w:t>
+            </w:r>
+            <w:r>
+              <w:rPr>
+                <w:noProof/>
+                <w:webHidden/>
+              </w:rPr>
+              <w:fldChar w:fldCharType="end"/>
+            </w:r>
+          </w:hyperlink>
+        </w:p>
+        <w:p>
+          <w:pPr>
+            <w:pStyle w:val="Verzeichnis2"/>
+            <w:tabs>
+              <w:tab w:val="left" w:pos="880"/>
+              <w:tab w:val="right" w:leader="dot" w:pos="9062"/>
+            </w:tabs>
+            <w:rPr>
+              <w:rFonts w:eastAsiaTheme="minorEastAsia"/>
+              <w:noProof/>
+              <w:lang w:eastAsia="de-DE"/>
+            </w:rPr>
+          </w:pPr>
+          <w:hyperlink w:anchor="_Toc500792449" w:history="1">
+            <w:r>
+              <w:rPr>
+                <w:rStyle w:val="Hyperlink"/>
+                <w:noProof/>
+              </w:rPr>
+              <w:t>2.5.</w:t>
+            </w:r>
+            <w:r>
+              <w:rPr>
+                <w:rFonts w:eastAsiaTheme="minorEastAsia"/>
+                <w:noProof/>
+                <w:lang w:eastAsia="de-DE"/>
+              </w:rPr>
+              <w:tab/>
+            </w:r>
+            <w:r>
+              <w:rPr>
+                <w:rStyle w:val="Hyperlink"/>
+                <w:noProof/>
+              </w:rPr>
+              <w:t>Use Case „Informationen über das Genre anzeigen“</w:t>
+            </w:r>
+            <w:r>
+              <w:rPr>
+                <w:noProof/>
+                <w:webHidden/>
+              </w:rPr>
+              <w:tab/>
+            </w:r>
+            <w:r>
+              <w:rPr>
+                <w:noProof/>
+                <w:webHidden/>
+              </w:rPr>
+              <w:fldChar w:fldCharType="begin"/>
+            </w:r>
+            <w:r>
+              <w:rPr>
+                <w:noProof/>
+                <w:webHidden/>
+              </w:rPr>
+              <w:instrText xml:space="preserve"> PAGEREF _Toc500792449 \h </w:instrText>
+            </w:r>
+            <w:r>
+              <w:rPr>
+                <w:noProof/>
+                <w:webHidden/>
+              </w:rPr>
+            </w:r>
+            <w:r>
+              <w:rPr>
+                <w:noProof/>
+                <w:webHidden/>
+              </w:rPr>
+              <w:fldChar w:fldCharType="separate"/>
+            </w:r>
+            <w:r>
+              <w:rPr>
+                <w:noProof/>
+                <w:webHidden/>
+              </w:rPr>
+              <w:t>11</w:t>
+            </w:r>
+            <w:r>
+              <w:rPr>
+                <w:noProof/>
+                <w:webHidden/>
+              </w:rPr>
+              <w:fldChar w:fldCharType="end"/>
+            </w:r>
+          </w:hyperlink>
+        </w:p>
+        <w:p>
+          <w:pPr>
+            <w:pStyle w:val="Verzeichnis2"/>
+            <w:tabs>
+              <w:tab w:val="left" w:pos="880"/>
+              <w:tab w:val="right" w:leader="dot" w:pos="9062"/>
+            </w:tabs>
+            <w:rPr>
+              <w:rFonts w:eastAsiaTheme="minorEastAsia"/>
+              <w:noProof/>
+              <w:lang w:eastAsia="de-DE"/>
+            </w:rPr>
+          </w:pPr>
+          <w:hyperlink w:anchor="_Toc500792450" w:history="1">
+            <w:r>
+              <w:rPr>
+                <w:rStyle w:val="Hyperlink"/>
+                <w:noProof/>
+              </w:rPr>
+              <w:t>2.6.</w:t>
+            </w:r>
+            <w:r>
+              <w:rPr>
+                <w:rFonts w:eastAsiaTheme="minorEastAsia"/>
+                <w:noProof/>
+                <w:lang w:eastAsia="de-DE"/>
+              </w:rPr>
+              <w:tab/>
+            </w:r>
+            <w:r>
+              <w:rPr>
+                <w:rStyle w:val="Hyperlink"/>
+                <w:noProof/>
+              </w:rPr>
+              <w:t>Use Case „Ähnliche Bücher anzeigen“</w:t>
+            </w:r>
+            <w:r>
+              <w:rPr>
+                <w:noProof/>
+                <w:webHidden/>
+              </w:rPr>
+              <w:tab/>
+            </w:r>
+            <w:r>
+              <w:rPr>
+                <w:noProof/>
+                <w:webHidden/>
+              </w:rPr>
+              <w:fldChar w:fldCharType="begin"/>
+            </w:r>
+            <w:r>
+              <w:rPr>
+                <w:noProof/>
+                <w:webHidden/>
+              </w:rPr>
+              <w:instrText xml:space="preserve"> PAGEREF _Toc500792450 \h </w:instrText>
+            </w:r>
+            <w:r>
+              <w:rPr>
+                <w:noProof/>
+                <w:webHidden/>
+              </w:rPr>
+            </w:r>
+            <w:r>
+              <w:rPr>
+                <w:noProof/>
+                <w:webHidden/>
+              </w:rPr>
+              <w:fldChar w:fldCharType="separate"/>
+            </w:r>
+            <w:r>
+              <w:rPr>
+                <w:noProof/>
+                <w:webHidden/>
+              </w:rPr>
+              <w:t>12</w:t>
+            </w:r>
+            <w:r>
+              <w:rPr>
+                <w:noProof/>
+                <w:webHidden/>
+              </w:rPr>
+              <w:fldChar w:fldCharType="end"/>
+            </w:r>
+          </w:hyperlink>
+        </w:p>
+        <w:p>
+          <w:pPr>
+            <w:pStyle w:val="Verzeichnis2"/>
+            <w:tabs>
+              <w:tab w:val="left" w:pos="880"/>
+              <w:tab w:val="right" w:leader="dot" w:pos="9062"/>
+            </w:tabs>
+            <w:rPr>
+              <w:rFonts w:eastAsiaTheme="minorEastAsia"/>
+              <w:noProof/>
+              <w:lang w:eastAsia="de-DE"/>
+            </w:rPr>
+          </w:pPr>
+          <w:hyperlink w:anchor="_Toc500792451" w:history="1">
+            <w:r>
+              <w:rPr>
+                <w:rStyle w:val="Hyperlink"/>
+                <w:noProof/>
+              </w:rPr>
+              <w:t>2.7.</w:t>
+            </w:r>
+            <w:r>
+              <w:rPr>
+                <w:rFonts w:eastAsiaTheme="minorEastAsia"/>
+                <w:noProof/>
+                <w:lang w:eastAsia="de-DE"/>
+              </w:rPr>
+              <w:tab/>
+            </w:r>
+            <w:r>
+              <w:rPr>
+                <w:rStyle w:val="Hyperlink"/>
+                <w:noProof/>
+              </w:rPr>
+              <w:t>Use Case „Informationen über die Einstellung von Ort und Zeit“</w:t>
+            </w:r>
+            <w:r>
+              <w:rPr>
+                <w:noProof/>
+                <w:webHidden/>
+              </w:rPr>
+              <w:tab/>
+            </w:r>
+            <w:r>
+              <w:rPr>
+                <w:noProof/>
+                <w:webHidden/>
+              </w:rPr>
+              <w:fldChar w:fldCharType="begin"/>
+            </w:r>
+            <w:r>
+              <w:rPr>
+                <w:noProof/>
+                <w:webHidden/>
+              </w:rPr>
+              <w:instrText xml:space="preserve"> PAGEREF _Toc500792451 \h </w:instrText>
+            </w:r>
+            <w:r>
+              <w:rPr>
+                <w:noProof/>
+                <w:webHidden/>
+              </w:rPr>
+            </w:r>
+            <w:r>
+              <w:rPr>
+                <w:noProof/>
+                <w:webHidden/>
+              </w:rPr>
+              <w:fldChar w:fldCharType="separate"/>
+            </w:r>
+            <w:r>
+              <w:rPr>
+                <w:noProof/>
+                <w:webHidden/>
+              </w:rPr>
+              <w:t>13</w:t>
+            </w:r>
+            <w:r>
+              <w:rPr>
+                <w:noProof/>
+                <w:webHidden/>
+              </w:rPr>
+              <w:fldChar w:fldCharType="end"/>
+            </w:r>
+          </w:hyperlink>
+        </w:p>
+        <w:p>
+          <w:pPr>
+            <w:pStyle w:val="Verzeichnis2"/>
+            <w:tabs>
+              <w:tab w:val="left" w:pos="880"/>
+              <w:tab w:val="right" w:leader="dot" w:pos="9062"/>
+            </w:tabs>
+            <w:rPr>
+              <w:rFonts w:eastAsiaTheme="minorEastAsia"/>
+              <w:noProof/>
+              <w:lang w:eastAsia="de-DE"/>
+            </w:rPr>
+          </w:pPr>
+          <w:hyperlink w:anchor="_Toc500792452" w:history="1">
+            <w:r>
+              <w:rPr>
+                <w:rStyle w:val="Hyperlink"/>
+                <w:noProof/>
+              </w:rPr>
+              <w:t>2.8.</w:t>
+            </w:r>
+            <w:r>
+              <w:rPr>
+                <w:rFonts w:eastAsiaTheme="minorEastAsia"/>
+                <w:noProof/>
+                <w:lang w:eastAsia="de-DE"/>
+              </w:rPr>
+              <w:tab/>
+            </w:r>
+            <w:r>
+              <w:rPr>
+                <w:rStyle w:val="Hyperlink"/>
+                <w:noProof/>
+              </w:rPr>
+              <w:t>Use Case „Informationen über die Handlung“</w:t>
+            </w:r>
+            <w:r>
+              <w:rPr>
+                <w:noProof/>
+                <w:webHidden/>
+              </w:rPr>
+              <w:tab/>
+            </w:r>
+            <w:r>
+              <w:rPr>
+                <w:noProof/>
+                <w:webHidden/>
+              </w:rPr>
+              <w:fldChar w:fldCharType="begin"/>
+            </w:r>
+            <w:r>
+              <w:rPr>
+                <w:noProof/>
+                <w:webHidden/>
+              </w:rPr>
+              <w:instrText xml:space="preserve"> PAGEREF _Toc500792452 \h </w:instrText>
+            </w:r>
+            <w:r>
+              <w:rPr>
+                <w:noProof/>
+                <w:webHidden/>
+              </w:rPr>
+            </w:r>
+            <w:r>
+              <w:rPr>
+                <w:noProof/>
+                <w:webHidden/>
+              </w:rPr>
+              <w:fldChar w:fldCharType="separate"/>
+            </w:r>
+            <w:r>
+              <w:rPr>
+                <w:noProof/>
+                <w:webHidden/>
+              </w:rPr>
+              <w:t>14</w:t>
+            </w:r>
+            <w:r>
+              <w:rPr>
+                <w:noProof/>
+                <w:webHidden/>
+              </w:rPr>
+              <w:fldChar w:fldCharType="end"/>
+            </w:r>
+          </w:hyperlink>
+        </w:p>
+        <w:p>
+          <w:pPr>
+            <w:pStyle w:val="Verzeichnis2"/>
+            <w:tabs>
+              <w:tab w:val="left" w:pos="880"/>
+              <w:tab w:val="right" w:leader="dot" w:pos="9062"/>
+            </w:tabs>
+            <w:rPr>
+              <w:rFonts w:eastAsiaTheme="minorEastAsia"/>
+              <w:noProof/>
+              <w:lang w:eastAsia="de-DE"/>
+            </w:rPr>
+          </w:pPr>
+          <w:hyperlink w:anchor="_Toc500792453" w:history="1">
+            <w:r>
+              <w:rPr>
+                <w:rStyle w:val="Hyperlink"/>
+                <w:noProof/>
+              </w:rPr>
+              <w:t>2.9.</w:t>
+            </w:r>
+            <w:r>
+              <w:rPr>
+                <w:rFonts w:eastAsiaTheme="minorEastAsia"/>
+                <w:noProof/>
+                <w:lang w:eastAsia="de-DE"/>
+              </w:rPr>
+              <w:tab/>
+            </w:r>
+            <w:r>
+              <w:rPr>
+                <w:rStyle w:val="Hyperlink"/>
+                <w:noProof/>
+              </w:rPr>
+              <w:t>Use Case „Informationen über die Hauptcharaktere“</w:t>
+            </w:r>
+            <w:r>
+              <w:rPr>
+                <w:noProof/>
+                <w:webHidden/>
+              </w:rPr>
+              <w:tab/>
+            </w:r>
+            <w:r>
+              <w:rPr>
+                <w:noProof/>
+                <w:webHidden/>
+              </w:rPr>
+              <w:fldChar w:fldCharType="begin"/>
+            </w:r>
+            <w:r>
+              <w:rPr>
+                <w:noProof/>
+                <w:webHidden/>
+              </w:rPr>
+              <w:instrText xml:space="preserve"> PAGEREF _Toc500792453 \h </w:instrText>
+            </w:r>
+            <w:r>
+              <w:rPr>
+                <w:noProof/>
+                <w:webHidden/>
+              </w:rPr>
+            </w:r>
+            <w:r>
+              <w:rPr>
+                <w:noProof/>
+                <w:webHidden/>
+              </w:rPr>
+              <w:fldChar w:fldCharType="separate"/>
+            </w:r>
+            <w:r>
+              <w:rPr>
+                <w:noProof/>
+                <w:webHidden/>
+              </w:rPr>
+              <w:t>15</w:t>
+            </w:r>
+            <w:r>
+              <w:rPr>
+                <w:noProof/>
+                <w:webHidden/>
+              </w:rPr>
+              <w:fldChar w:fldCharType="end"/>
+            </w:r>
+          </w:hyperlink>
+        </w:p>
+        <w:p>
+          <w:pPr>
+            <w:pStyle w:val="Verzeichnis2"/>
+            <w:tabs>
+              <w:tab w:val="left" w:pos="1100"/>
+              <w:tab w:val="right" w:leader="dot" w:pos="9062"/>
+            </w:tabs>
+            <w:rPr>
+              <w:rFonts w:eastAsiaTheme="minorEastAsia"/>
+              <w:noProof/>
+              <w:lang w:eastAsia="de-DE"/>
+            </w:rPr>
+          </w:pPr>
+          <w:hyperlink w:anchor="_Toc500792454" w:history="1">
+            <w:r>
+              <w:rPr>
+                <w:rStyle w:val="Hyperlink"/>
+                <w:noProof/>
+              </w:rPr>
+              <w:t>2.10.</w:t>
+            </w:r>
+            <w:r>
+              <w:rPr>
+                <w:rFonts w:eastAsiaTheme="minorEastAsia"/>
+                <w:noProof/>
+                <w:lang w:eastAsia="de-DE"/>
+              </w:rPr>
+              <w:tab/>
+            </w:r>
+            <w:r>
+              <w:rPr>
+                <w:rStyle w:val="Hyperlink"/>
+                <w:noProof/>
+              </w:rPr>
+              <w:t>Use Case „Charakter auswählen“</w:t>
+            </w:r>
+            <w:r>
+              <w:rPr>
+                <w:noProof/>
+                <w:webHidden/>
+              </w:rPr>
+              <w:tab/>
+            </w:r>
+            <w:r>
+              <w:rPr>
+                <w:noProof/>
+                <w:webHidden/>
+              </w:rPr>
+              <w:fldChar w:fldCharType="begin"/>
+            </w:r>
+            <w:r>
+              <w:rPr>
+                <w:noProof/>
+                <w:webHidden/>
+              </w:rPr>
+              <w:instrText xml:space="preserve"> PAGEREF _Toc500792454 \h </w:instrText>
+            </w:r>
+            <w:r>
+              <w:rPr>
+                <w:noProof/>
+                <w:webHidden/>
+              </w:rPr>
+            </w:r>
+            <w:r>
+              <w:rPr>
+                <w:noProof/>
+                <w:webHidden/>
+              </w:rPr>
+              <w:fldChar w:fldCharType="separate"/>
+            </w:r>
+            <w:r>
+              <w:rPr>
+                <w:noProof/>
+                <w:webHidden/>
+              </w:rPr>
+              <w:t>16</w:t>
+            </w:r>
+            <w:r>
+              <w:rPr>
+                <w:noProof/>
+                <w:webHidden/>
+              </w:rPr>
+              <w:fldChar w:fldCharType="end"/>
+            </w:r>
+          </w:hyperlink>
+        </w:p>
+        <w:p>
+          <w:pPr>
+            <w:pStyle w:val="Verzeichnis2"/>
+            <w:tabs>
+              <w:tab w:val="left" w:pos="1100"/>
+              <w:tab w:val="right" w:leader="dot" w:pos="9062"/>
+            </w:tabs>
+            <w:rPr>
+              <w:rFonts w:eastAsiaTheme="minorEastAsia"/>
+              <w:noProof/>
+              <w:lang w:eastAsia="de-DE"/>
+            </w:rPr>
+          </w:pPr>
+          <w:hyperlink w:anchor="_Toc500792455" w:history="1">
+            <w:r>
+              <w:rPr>
+                <w:rStyle w:val="Hyperlink"/>
+                <w:noProof/>
+              </w:rPr>
+              <w:t>2.11.</w:t>
+            </w:r>
+            <w:r>
+              <w:rPr>
+                <w:rFonts w:eastAsiaTheme="minorEastAsia"/>
+                <w:noProof/>
+                <w:lang w:eastAsia="de-DE"/>
+              </w:rPr>
+              <w:tab/>
+            </w:r>
+            <w:r>
+              <w:rPr>
+                <w:rStyle w:val="Hyperlink"/>
+                <w:noProof/>
+              </w:rPr>
+              <w:t>Use Case „Informationen über die Hauptthemen“</w:t>
+            </w:r>
+            <w:r>
+              <w:rPr>
+                <w:noProof/>
+                <w:webHidden/>
+              </w:rPr>
+              <w:tab/>
+            </w:r>
+            <w:r>
+              <w:rPr>
+                <w:noProof/>
+                <w:webHidden/>
+              </w:rPr>
+              <w:fldChar w:fldCharType="begin"/>
+            </w:r>
+            <w:r>
+              <w:rPr>
+                <w:noProof/>
+                <w:webHidden/>
+              </w:rPr>
+              <w:instrText xml:space="preserve"> PAGEREF _Toc500792455 \h </w:instrText>
+            </w:r>
+            <w:r>
+              <w:rPr>
+                <w:noProof/>
+                <w:webHidden/>
+              </w:rPr>
+            </w:r>
+            <w:r>
+              <w:rPr>
+                <w:noProof/>
+                <w:webHidden/>
+              </w:rPr>
+              <w:fldChar w:fldCharType="separate"/>
+            </w:r>
+            <w:r>
+              <w:rPr>
+                <w:noProof/>
+                <w:webHidden/>
+              </w:rPr>
+              <w:t>17</w:t>
+            </w:r>
+            <w:r>
+              <w:rPr>
+                <w:noProof/>
+                <w:webHidden/>
+              </w:rPr>
+              <w:fldChar w:fldCharType="end"/>
+            </w:r>
+          </w:hyperlink>
+        </w:p>
+        <w:p>
+          <w:pPr>
+            <w:pStyle w:val="Verzeichnis2"/>
+            <w:tabs>
+              <w:tab w:val="left" w:pos="1100"/>
+              <w:tab w:val="right" w:leader="dot" w:pos="9062"/>
+            </w:tabs>
+            <w:rPr>
+              <w:rFonts w:eastAsiaTheme="minorEastAsia"/>
+              <w:noProof/>
+              <w:lang w:eastAsia="de-DE"/>
+            </w:rPr>
+          </w:pPr>
+          <w:hyperlink w:anchor="_Toc500792456" w:history="1">
+            <w:r>
+              <w:rPr>
+                <w:rStyle w:val="Hyperlink"/>
+                <w:noProof/>
+              </w:rPr>
+              <w:t>2.12.</w:t>
+            </w:r>
+            <w:r>
+              <w:rPr>
+                <w:rFonts w:eastAsiaTheme="minorEastAsia"/>
+                <w:noProof/>
+                <w:lang w:eastAsia="de-DE"/>
+              </w:rPr>
+              <w:tab/>
+            </w:r>
+            <w:r>
+              <w:rPr>
+                <w:rStyle w:val="Hyperlink"/>
+                <w:noProof/>
+              </w:rPr>
+              <w:t>Use Case „Informationen über die sprachlichen Aspekte“</w:t>
+            </w:r>
+            <w:r>
+              <w:rPr>
+                <w:noProof/>
+                <w:webHidden/>
+              </w:rPr>
+              <w:tab/>
+            </w:r>
+            <w:r>
+              <w:rPr>
+                <w:noProof/>
+                <w:webHidden/>
+              </w:rPr>
+              <w:fldChar w:fldCharType="begin"/>
+            </w:r>
+            <w:r>
+              <w:rPr>
+                <w:noProof/>
+                <w:webHidden/>
+              </w:rPr>
+              <w:instrText xml:space="preserve"> PAGEREF _Toc500792456 \h </w:instrText>
+            </w:r>
+            <w:r>
+              <w:rPr>
+                <w:noProof/>
+                <w:webHidden/>
+              </w:rPr>
+            </w:r>
+            <w:r>
+              <w:rPr>
+                <w:noProof/>
+                <w:webHidden/>
+              </w:rPr>
+              <w:fldChar w:fldCharType="separate"/>
+            </w:r>
+            <w:r>
+              <w:rPr>
+                <w:noProof/>
+                <w:webHidden/>
+              </w:rPr>
+              <w:t>18</w:t>
+            </w:r>
+            <w:r>
+              <w:rPr>
+                <w:noProof/>
+                <w:webHidden/>
+              </w:rPr>
+              <w:fldChar w:fldCharType="end"/>
+            </w:r>
+          </w:hyperlink>
+        </w:p>
+        <w:p>
+          <w:pPr>
+            <w:pStyle w:val="Verzeichnis2"/>
+            <w:tabs>
+              <w:tab w:val="left" w:pos="1100"/>
+              <w:tab w:val="right" w:leader="dot" w:pos="9062"/>
+            </w:tabs>
+            <w:rPr>
+              <w:rFonts w:eastAsiaTheme="minorEastAsia"/>
+              <w:noProof/>
+              <w:lang w:eastAsia="de-DE"/>
+            </w:rPr>
+          </w:pPr>
+          <w:hyperlink w:anchor="_Toc500792457" w:history="1">
+            <w:r>
+              <w:rPr>
+                <w:rStyle w:val="Hyperlink"/>
+                <w:noProof/>
+              </w:rPr>
+              <w:t>2.13.</w:t>
+            </w:r>
+            <w:r>
+              <w:rPr>
+                <w:rFonts w:eastAsiaTheme="minorEastAsia"/>
+                <w:noProof/>
+                <w:lang w:eastAsia="de-DE"/>
+              </w:rPr>
+              <w:tab/>
+            </w:r>
+            <w:r>
+              <w:rPr>
+                <w:rStyle w:val="Hyperlink"/>
+                <w:noProof/>
+              </w:rPr>
+              <w:t>Use Case „Bewertungen ansehen“</w:t>
+            </w:r>
+            <w:r>
+              <w:rPr>
+                <w:noProof/>
+                <w:webHidden/>
+              </w:rPr>
+              <w:tab/>
+            </w:r>
+            <w:r>
+              <w:rPr>
+                <w:noProof/>
+                <w:webHidden/>
+              </w:rPr>
+              <w:fldChar w:fldCharType="begin"/>
+            </w:r>
+            <w:r>
+              <w:rPr>
+                <w:noProof/>
+                <w:webHidden/>
+              </w:rPr>
+              <w:instrText xml:space="preserve"> PAGEREF _Toc500792457 \h </w:instrText>
+            </w:r>
+            <w:r>
+              <w:rPr>
+                <w:noProof/>
+                <w:webHidden/>
+              </w:rPr>
+            </w:r>
+            <w:r>
+              <w:rPr>
+                <w:noProof/>
+                <w:webHidden/>
+              </w:rPr>
+              <w:fldChar w:fldCharType="separate"/>
+            </w:r>
+            <w:r>
+              <w:rPr>
+                <w:noProof/>
+                <w:webHidden/>
+              </w:rPr>
+              <w:t>19</w:t>
+            </w:r>
+            <w:r>
+              <w:rPr>
+                <w:noProof/>
+                <w:webHidden/>
+              </w:rPr>
+              <w:fldChar w:fldCharType="end"/>
+            </w:r>
+          </w:hyperlink>
+        </w:p>
+        <w:p>
+          <w:pPr>
+            <w:pStyle w:val="Verzeichnis2"/>
+            <w:tabs>
+              <w:tab w:val="left" w:pos="1100"/>
+              <w:tab w:val="right" w:leader="dot" w:pos="9062"/>
+            </w:tabs>
+            <w:rPr>
+              <w:rFonts w:eastAsiaTheme="minorEastAsia"/>
+              <w:noProof/>
+              <w:lang w:eastAsia="de-DE"/>
+            </w:rPr>
+          </w:pPr>
+          <w:hyperlink w:anchor="_Toc500792458" w:history="1">
+            <w:r>
+              <w:rPr>
+                <w:rStyle w:val="Hyperlink"/>
+                <w:noProof/>
+              </w:rPr>
+              <w:t>2.14.</w:t>
+            </w:r>
+            <w:r>
+              <w:rPr>
+                <w:rFonts w:eastAsiaTheme="minorEastAsia"/>
+                <w:noProof/>
+                <w:lang w:eastAsia="de-DE"/>
+              </w:rPr>
+              <w:tab/>
+            </w:r>
+            <w:r>
+              <w:rPr>
+                <w:rStyle w:val="Hyperlink"/>
+                <w:noProof/>
+              </w:rPr>
+              <w:t>Use Case „Bewertung schreiben“</w:t>
+            </w:r>
+            <w:r>
+              <w:rPr>
+                <w:noProof/>
+                <w:webHidden/>
+              </w:rPr>
+              <w:tab/>
+            </w:r>
+            <w:r>
+              <w:rPr>
+                <w:noProof/>
+                <w:webHidden/>
+              </w:rPr>
+              <w:fldChar w:fldCharType="begin"/>
+            </w:r>
+            <w:r>
+              <w:rPr>
+                <w:noProof/>
+                <w:webHidden/>
+              </w:rPr>
+              <w:instrText xml:space="preserve"> PAGEREF _Toc500792458 \h </w:instrText>
+            </w:r>
+            <w:r>
+              <w:rPr>
+                <w:noProof/>
+                <w:webHidden/>
+              </w:rPr>
+            </w:r>
+            <w:r>
+              <w:rPr>
+                <w:noProof/>
+                <w:webHidden/>
+              </w:rPr>
+              <w:fldChar w:fldCharType="separate"/>
+            </w:r>
+            <w:r>
+              <w:rPr>
+                <w:noProof/>
+                <w:webHidden/>
+              </w:rPr>
+              <w:t>20</w:t>
             </w:r>
             <w:r>
               <w:rPr>
@@ -2804,13 +4209,13 @@
               <w:lang w:eastAsia="de-DE"/>
             </w:rPr>
           </w:pPr>
-          <w:hyperlink w:anchor="_Toc500792249" w:history="1">
+          <w:hyperlink w:anchor="_Toc500792459" w:history="1">
             <w:r>
               <w:rPr>
                 <w:rStyle w:val="Hyperlink"/>
                 <w:noProof/>
               </w:rPr>
-              <w:t>2.</w:t>
+              <w:t>3.</w:t>
             </w:r>
             <w:r>
               <w:rPr>
@@ -2825,7 +4230,7 @@
                 <w:rStyle w:val="Hyperlink"/>
                 <w:noProof/>
               </w:rPr>
-              <w:t>Use Cases</w:t>
+              <w:t>Umsetzung</w:t>
             </w:r>
             <w:r>
               <w:rPr>
@@ -2846,7 +4251,7 @@
                 <w:noProof/>
                 <w:webHidden/>
               </w:rPr>
-              <w:instrText xml:space="preserve"> PAGEREF _Toc500792249 \h </w:instrText>
+              <w:instrText xml:space="preserve"> PAGEREF _Toc500792459 \h </w:instrText>
             </w:r>
             <w:r>
               <w:rPr>
@@ -2866,7 +4271,7 @@
                 <w:noProof/>
                 <w:webHidden/>
               </w:rPr>
-              <w:t>7</w:t>
+              <w:t>21</w:t>
             </w:r>
             <w:r>
               <w:rPr>
@@ -2890,13 +4295,13 @@
               <w:lang w:eastAsia="de-DE"/>
             </w:rPr>
           </w:pPr>
-          <w:hyperlink w:anchor="_Toc500792250" w:history="1">
+          <w:hyperlink w:anchor="_Toc500792460" w:history="1">
             <w:r>
               <w:rPr>
                 <w:rStyle w:val="Hyperlink"/>
                 <w:noProof/>
               </w:rPr>
-              <w:t>2.1.</w:t>
+              <w:t>3.1.</w:t>
             </w:r>
             <w:r>
               <w:rPr>
@@ -2911,7 +4316,7 @@
                 <w:rStyle w:val="Hyperlink"/>
                 <w:noProof/>
               </w:rPr>
-              <w:t>Akteure</w:t>
+              <w:t>Plattform</w:t>
             </w:r>
             <w:r>
               <w:rPr>
@@ -2932,7 +4337,7 @@
                 <w:noProof/>
                 <w:webHidden/>
               </w:rPr>
-              <w:instrText xml:space="preserve"> PAGEREF _Toc500792250 \h </w:instrText>
+              <w:instrText xml:space="preserve"> PAGEREF _Toc500792460 \h </w:instrText>
             </w:r>
             <w:r>
               <w:rPr>
@@ -2952,93 +4357,7 @@
                 <w:noProof/>
                 <w:webHidden/>
               </w:rPr>
-              <w:t>7</w:t>
-            </w:r>
-            <w:r>
-              <w:rPr>
-                <w:noProof/>
-                <w:webHidden/>
-              </w:rPr>
-              <w:fldChar w:fldCharType="end"/>
-            </w:r>
-          </w:hyperlink>
-        </w:p>
-        <w:p>
-          <w:pPr>
-            <w:pStyle w:val="Verzeichnis3"/>
-            <w:tabs>
-              <w:tab w:val="left" w:pos="1320"/>
-              <w:tab w:val="right" w:leader="dot" w:pos="9062"/>
-            </w:tabs>
-            <w:rPr>
-              <w:rFonts w:eastAsiaTheme="minorEastAsia"/>
-              <w:noProof/>
-              <w:lang w:eastAsia="de-DE"/>
-            </w:rPr>
-          </w:pPr>
-          <w:hyperlink w:anchor="_Toc500792251" w:history="1">
-            <w:r>
-              <w:rPr>
-                <w:rStyle w:val="Hyperlink"/>
-                <w:noProof/>
-              </w:rPr>
-              <w:t>2.1.1.</w:t>
-            </w:r>
-            <w:r>
-              <w:rPr>
-                <w:rFonts w:eastAsiaTheme="minorEastAsia"/>
-                <w:noProof/>
-                <w:lang w:eastAsia="de-DE"/>
-              </w:rPr>
-              <w:tab/>
-            </w:r>
-            <w:r>
-              <w:rPr>
-                <w:rStyle w:val="Hyperlink"/>
-                <w:noProof/>
-              </w:rPr>
-              <w:t>Gast</w:t>
-            </w:r>
-            <w:r>
-              <w:rPr>
-                <w:noProof/>
-                <w:webHidden/>
-              </w:rPr>
-              <w:tab/>
-            </w:r>
-            <w:r>
-              <w:rPr>
-                <w:noProof/>
-                <w:webHidden/>
-              </w:rPr>
-              <w:fldChar w:fldCharType="begin"/>
-            </w:r>
-            <w:r>
-              <w:rPr>
-                <w:noProof/>
-                <w:webHidden/>
-              </w:rPr>
-              <w:instrText xml:space="preserve"> PAGEREF _Toc500792251 \h </w:instrText>
-            </w:r>
-            <w:r>
-              <w:rPr>
-                <w:noProof/>
-                <w:webHidden/>
-              </w:rPr>
-            </w:r>
-            <w:r>
-              <w:rPr>
-                <w:noProof/>
-                <w:webHidden/>
-              </w:rPr>
-              <w:fldChar w:fldCharType="separate"/>
-            </w:r>
-            <w:r>
-              <w:rPr>
-                <w:noProof/>
-                <w:webHidden/>
-              </w:rPr>
-              <w:t>7</w:t>
+              <w:t>21</w:t>
             </w:r>
             <w:r>
               <w:rPr>
@@ -3062,13 +4381,13 @@
               <w:lang w:eastAsia="de-DE"/>
             </w:rPr>
           </w:pPr>
-          <w:hyperlink w:anchor="_Toc500792252" w:history="1">
+          <w:hyperlink w:anchor="_Toc500792461" w:history="1">
             <w:r>
               <w:rPr>
                 <w:rStyle w:val="Hyperlink"/>
                 <w:noProof/>
               </w:rPr>
-              <w:t>2.2.</w:t>
+              <w:t>3.2.</w:t>
             </w:r>
             <w:r>
               <w:rPr>
@@ -3083,7 +4402,7 @@
                 <w:rStyle w:val="Hyperlink"/>
                 <w:noProof/>
               </w:rPr>
-              <w:t>Use Case Diagramm</w:t>
+              <w:t>Datenhaltung</w:t>
             </w:r>
             <w:r>
               <w:rPr>
@@ -3104,7 +4423,7 @@
                 <w:noProof/>
                 <w:webHidden/>
               </w:rPr>
-              <w:instrText xml:space="preserve"> PAGEREF _Toc500792252 \h </w:instrText>
+              <w:instrText xml:space="preserve"> PAGEREF _Toc500792461 \h </w:instrText>
             </w:r>
             <w:r>
               <w:rPr>
@@ -3124,7 +4443,7 @@
                 <w:noProof/>
                 <w:webHidden/>
               </w:rPr>
-              <w:t>8</w:t>
+              <w:t>21</w:t>
             </w:r>
             <w:r>
               <w:rPr>
@@ -3148,13 +4467,13 @@
               <w:lang w:eastAsia="de-DE"/>
             </w:rPr>
           </w:pPr>
-          <w:hyperlink w:anchor="_Toc500792253" w:history="1">
+          <w:hyperlink w:anchor="_Toc500792462" w:history="1">
             <w:r>
               <w:rPr>
                 <w:rStyle w:val="Hyperlink"/>
                 <w:noProof/>
               </w:rPr>
-              <w:t>2.3.</w:t>
+              <w:t>3.3.</w:t>
             </w:r>
             <w:r>
               <w:rPr>
@@ -3169,7 +4488,7 @@
                 <w:rStyle w:val="Hyperlink"/>
                 <w:noProof/>
               </w:rPr>
-              <w:t>Use Case „Informationen über den Autor anzeigen“</w:t>
+              <w:t>Oberfläche</w:t>
             </w:r>
             <w:r>
               <w:rPr>
@@ -3190,7 +4509,7 @@
                 <w:noProof/>
                 <w:webHidden/>
               </w:rPr>
-              <w:instrText xml:space="preserve"> PAGEREF _Toc500792253 \h </w:instrText>
+              <w:instrText xml:space="preserve"> PAGEREF _Toc500792462 \h </w:instrText>
             </w:r>
             <w:r>
               <w:rPr>
@@ -3210,7 +4529,7 @@
                 <w:noProof/>
                 <w:webHidden/>
               </w:rPr>
-              <w:t>9</w:t>
+              <w:t>21</w:t>
             </w:r>
             <w:r>
               <w:rPr>
@@ -3234,14 +4553,13 @@
               <w:lang w:eastAsia="de-DE"/>
             </w:rPr>
           </w:pPr>
-          <w:hyperlink w:anchor="_Toc500792254" w:history="1">
+          <w:hyperlink w:anchor="_Toc500792463" w:history="1">
             <w:r>
               <w:rPr>
                 <w:rStyle w:val="Hyperlink"/>
                 <w:noProof/>
-                <w:lang w:val="en-GB"/>
-              </w:rPr>
-              <w:t>2.4.</w:t>
+              </w:rPr>
+              <w:t>3.4.</w:t>
             </w:r>
             <w:r>
               <w:rPr>
@@ -3255,9 +4573,8 @@
               <w:rPr>
                 <w:rStyle w:val="Hyperlink"/>
                 <w:noProof/>
-                <w:lang w:val="en-GB"/>
-              </w:rPr>
-              <w:t>Use Case „Social Media Links“</w:t>
+              </w:rPr>
+              <w:t>Systemarchitektur</w:t>
             </w:r>
             <w:r>
               <w:rPr>
@@ -3278,7 +4595,7 @@
                 <w:noProof/>
                 <w:webHidden/>
               </w:rPr>
-              <w:instrText xml:space="preserve"> PAGEREF _Toc500792254 \h </w:instrText>
+              <w:instrText xml:space="preserve"> PAGEREF _Toc500792463 \h </w:instrText>
             </w:r>
             <w:r>
               <w:rPr>
@@ -3298,867 +4615,7 @@
                 <w:noProof/>
                 <w:webHidden/>
               </w:rPr>
-              <w:t>10</w:t>
-            </w:r>
-            <w:r>
-              <w:rPr>
-                <w:noProof/>
-                <w:webHidden/>
-              </w:rPr>
-              <w:fldChar w:fldCharType="end"/>
-            </w:r>
-          </w:hyperlink>
-        </w:p>
-        <w:p>
-          <w:pPr>
-            <w:pStyle w:val="Verzeichnis2"/>
-            <w:tabs>
-              <w:tab w:val="left" w:pos="880"/>
-              <w:tab w:val="right" w:leader="dot" w:pos="9062"/>
-            </w:tabs>
-            <w:rPr>
-              <w:rFonts w:eastAsiaTheme="minorEastAsia"/>
-              <w:noProof/>
-              <w:lang w:eastAsia="de-DE"/>
-            </w:rPr>
-          </w:pPr>
-          <w:hyperlink w:anchor="_Toc500792255" w:history="1">
-            <w:r>
-              <w:rPr>
-                <w:rStyle w:val="Hyperlink"/>
-                <w:noProof/>
-              </w:rPr>
-              <w:t>2.5.</w:t>
-            </w:r>
-            <w:r>
-              <w:rPr>
-                <w:rFonts w:eastAsiaTheme="minorEastAsia"/>
-                <w:noProof/>
-                <w:lang w:eastAsia="de-DE"/>
-              </w:rPr>
-              <w:tab/>
-            </w:r>
-            <w:r>
-              <w:rPr>
-                <w:rStyle w:val="Hyperlink"/>
-                <w:noProof/>
-              </w:rPr>
-              <w:t>Use Case „Informationen über das Genre anzeigen“</w:t>
-            </w:r>
-            <w:r>
-              <w:rPr>
-                <w:noProof/>
-                <w:webHidden/>
-              </w:rPr>
-              <w:tab/>
-            </w:r>
-            <w:r>
-              <w:rPr>
-                <w:noProof/>
-                <w:webHidden/>
-              </w:rPr>
-              <w:fldChar w:fldCharType="begin"/>
-            </w:r>
-            <w:r>
-              <w:rPr>
-                <w:noProof/>
-                <w:webHidden/>
-              </w:rPr>
-              <w:instrText xml:space="preserve"> PAGEREF _Toc500792255 \h </w:instrText>
-            </w:r>
-            <w:r>
-              <w:rPr>
-                <w:noProof/>
-                <w:webHidden/>
-              </w:rPr>
-            </w:r>
-            <w:r>
-              <w:rPr>
-                <w:noProof/>
-                <w:webHidden/>
-              </w:rPr>
-              <w:fldChar w:fldCharType="separate"/>
-            </w:r>
-            <w:r>
-              <w:rPr>
-                <w:noProof/>
-                <w:webHidden/>
-              </w:rPr>
-              <w:t>11</w:t>
-            </w:r>
-            <w:r>
-              <w:rPr>
-                <w:noProof/>
-                <w:webHidden/>
-              </w:rPr>
-              <w:fldChar w:fldCharType="end"/>
-            </w:r>
-          </w:hyperlink>
-        </w:p>
-        <w:p>
-          <w:pPr>
-            <w:pStyle w:val="Verzeichnis2"/>
-            <w:tabs>
-              <w:tab w:val="left" w:pos="880"/>
-              <w:tab w:val="right" w:leader="dot" w:pos="9062"/>
-            </w:tabs>
-            <w:rPr>
-              <w:rFonts w:eastAsiaTheme="minorEastAsia"/>
-              <w:noProof/>
-              <w:lang w:eastAsia="de-DE"/>
-            </w:rPr>
-          </w:pPr>
-          <w:hyperlink w:anchor="_Toc500792256" w:history="1">
-            <w:r>
-              <w:rPr>
-                <w:rStyle w:val="Hyperlink"/>
-                <w:noProof/>
-              </w:rPr>
-              <w:t>2.6.</w:t>
-            </w:r>
-            <w:r>
-              <w:rPr>
-                <w:rFonts w:eastAsiaTheme="minorEastAsia"/>
-                <w:noProof/>
-                <w:lang w:eastAsia="de-DE"/>
-              </w:rPr>
-              <w:tab/>
-            </w:r>
-            <w:r>
-              <w:rPr>
-                <w:rStyle w:val="Hyperlink"/>
-                <w:noProof/>
-              </w:rPr>
-              <w:t>Use Case „Ähnliche Bücher anzeigen“</w:t>
-            </w:r>
-            <w:r>
-              <w:rPr>
-                <w:noProof/>
-                <w:webHidden/>
-              </w:rPr>
-              <w:tab/>
-            </w:r>
-            <w:r>
-              <w:rPr>
-                <w:noProof/>
-                <w:webHidden/>
-              </w:rPr>
-              <w:fldChar w:fldCharType="begin"/>
-            </w:r>
-            <w:r>
-              <w:rPr>
-                <w:noProof/>
-                <w:webHidden/>
-              </w:rPr>
-              <w:instrText xml:space="preserve"> PAGEREF _Toc500792256 \h </w:instrText>
-            </w:r>
-            <w:r>
-              <w:rPr>
-                <w:noProof/>
-                <w:webHidden/>
-              </w:rPr>
-            </w:r>
-            <w:r>
-              <w:rPr>
-                <w:noProof/>
-                <w:webHidden/>
-              </w:rPr>
-              <w:fldChar w:fldCharType="separate"/>
-            </w:r>
-            <w:r>
-              <w:rPr>
-                <w:noProof/>
-                <w:webHidden/>
-              </w:rPr>
-              <w:t>12</w:t>
-            </w:r>
-            <w:r>
-              <w:rPr>
-                <w:noProof/>
-                <w:webHidden/>
-              </w:rPr>
-              <w:fldChar w:fldCharType="end"/>
-            </w:r>
-          </w:hyperlink>
-        </w:p>
-        <w:p>
-          <w:pPr>
-            <w:pStyle w:val="Verzeichnis2"/>
-            <w:tabs>
-              <w:tab w:val="left" w:pos="880"/>
-              <w:tab w:val="right" w:leader="dot" w:pos="9062"/>
-            </w:tabs>
-            <w:rPr>
-              <w:rFonts w:eastAsiaTheme="minorEastAsia"/>
-              <w:noProof/>
-              <w:lang w:eastAsia="de-DE"/>
-            </w:rPr>
-          </w:pPr>
-          <w:hyperlink w:anchor="_Toc500792257" w:history="1">
-            <w:r>
-              <w:rPr>
-                <w:rStyle w:val="Hyperlink"/>
-                <w:noProof/>
-              </w:rPr>
-              <w:t>2.7.</w:t>
-            </w:r>
-            <w:r>
-              <w:rPr>
-                <w:rFonts w:eastAsiaTheme="minorEastAsia"/>
-                <w:noProof/>
-                <w:lang w:eastAsia="de-DE"/>
-              </w:rPr>
-              <w:tab/>
-            </w:r>
-            <w:r>
-              <w:rPr>
-                <w:rStyle w:val="Hyperlink"/>
-                <w:noProof/>
-              </w:rPr>
-              <w:t>Use Case „Informationen über die Einstellung von Ort und Zeit“</w:t>
-            </w:r>
-            <w:r>
-              <w:rPr>
-                <w:noProof/>
-                <w:webHidden/>
-              </w:rPr>
-              <w:tab/>
-            </w:r>
-            <w:r>
-              <w:rPr>
-                <w:noProof/>
-                <w:webHidden/>
-              </w:rPr>
-              <w:fldChar w:fldCharType="begin"/>
-            </w:r>
-            <w:r>
-              <w:rPr>
-                <w:noProof/>
-                <w:webHidden/>
-              </w:rPr>
-              <w:instrText xml:space="preserve"> PAGEREF _Toc500792257 \h </w:instrText>
-            </w:r>
-            <w:r>
-              <w:rPr>
-                <w:noProof/>
-                <w:webHidden/>
-              </w:rPr>
-            </w:r>
-            <w:r>
-              <w:rPr>
-                <w:noProof/>
-                <w:webHidden/>
-              </w:rPr>
-              <w:fldChar w:fldCharType="separate"/>
-            </w:r>
-            <w:r>
-              <w:rPr>
-                <w:noProof/>
-                <w:webHidden/>
-              </w:rPr>
-              <w:t>13</w:t>
-            </w:r>
-            <w:r>
-              <w:rPr>
-                <w:noProof/>
-                <w:webHidden/>
-              </w:rPr>
-              <w:fldChar w:fldCharType="end"/>
-            </w:r>
-          </w:hyperlink>
-        </w:p>
-        <w:p>
-          <w:pPr>
-            <w:pStyle w:val="Verzeichnis2"/>
-            <w:tabs>
-              <w:tab w:val="left" w:pos="880"/>
-              <w:tab w:val="right" w:leader="dot" w:pos="9062"/>
-            </w:tabs>
-            <w:rPr>
-              <w:rFonts w:eastAsiaTheme="minorEastAsia"/>
-              <w:noProof/>
-              <w:lang w:eastAsia="de-DE"/>
-            </w:rPr>
-          </w:pPr>
-          <w:hyperlink w:anchor="_Toc500792258" w:history="1">
-            <w:r>
-              <w:rPr>
-                <w:rStyle w:val="Hyperlink"/>
-                <w:noProof/>
-              </w:rPr>
-              <w:t>2.8.</w:t>
-            </w:r>
-            <w:r>
-              <w:rPr>
-                <w:rFonts w:eastAsiaTheme="minorEastAsia"/>
-                <w:noProof/>
-                <w:lang w:eastAsia="de-DE"/>
-              </w:rPr>
-              <w:tab/>
-            </w:r>
-            <w:r>
-              <w:rPr>
-                <w:rStyle w:val="Hyperlink"/>
-                <w:noProof/>
-              </w:rPr>
-              <w:t>Use Case „Informationen über die Handlung“</w:t>
-            </w:r>
-            <w:r>
-              <w:rPr>
-                <w:noProof/>
-                <w:webHidden/>
-              </w:rPr>
-              <w:tab/>
-            </w:r>
-            <w:r>
-              <w:rPr>
-                <w:noProof/>
-                <w:webHidden/>
-              </w:rPr>
-              <w:fldChar w:fldCharType="begin"/>
-            </w:r>
-            <w:r>
-              <w:rPr>
-                <w:noProof/>
-                <w:webHidden/>
-              </w:rPr>
-              <w:instrText xml:space="preserve"> PAGEREF _Toc500792258 \h </w:instrText>
-            </w:r>
-            <w:r>
-              <w:rPr>
-                <w:noProof/>
-                <w:webHidden/>
-              </w:rPr>
-            </w:r>
-            <w:r>
-              <w:rPr>
-                <w:noProof/>
-                <w:webHidden/>
-              </w:rPr>
-              <w:fldChar w:fldCharType="separate"/>
-            </w:r>
-            <w:r>
-              <w:rPr>
-                <w:noProof/>
-                <w:webHidden/>
-              </w:rPr>
-              <w:t>14</w:t>
-            </w:r>
-            <w:r>
-              <w:rPr>
-                <w:noProof/>
-                <w:webHidden/>
-              </w:rPr>
-              <w:fldChar w:fldCharType="end"/>
-            </w:r>
-          </w:hyperlink>
-        </w:p>
-        <w:p>
-          <w:pPr>
-            <w:pStyle w:val="Verzeichnis2"/>
-            <w:tabs>
-              <w:tab w:val="left" w:pos="880"/>
-              <w:tab w:val="right" w:leader="dot" w:pos="9062"/>
-            </w:tabs>
-            <w:rPr>
-              <w:rFonts w:eastAsiaTheme="minorEastAsia"/>
-              <w:noProof/>
-              <w:lang w:eastAsia="de-DE"/>
-            </w:rPr>
-          </w:pPr>
-          <w:hyperlink w:anchor="_Toc500792259" w:history="1">
-            <w:r>
-              <w:rPr>
-                <w:rStyle w:val="Hyperlink"/>
-                <w:noProof/>
-              </w:rPr>
-              <w:t>2.9.</w:t>
-            </w:r>
-            <w:r>
-              <w:rPr>
-                <w:rFonts w:eastAsiaTheme="minorEastAsia"/>
-                <w:noProof/>
-                <w:lang w:eastAsia="de-DE"/>
-              </w:rPr>
-              <w:tab/>
-            </w:r>
-            <w:r>
-              <w:rPr>
-                <w:rStyle w:val="Hyperlink"/>
-                <w:noProof/>
-              </w:rPr>
-              <w:t>Use Case „Informationen über die Hauptcharaktere“</w:t>
-            </w:r>
-            <w:r>
-              <w:rPr>
-                <w:noProof/>
-                <w:webHidden/>
-              </w:rPr>
-              <w:tab/>
-            </w:r>
-            <w:r>
-              <w:rPr>
-                <w:noProof/>
-                <w:webHidden/>
-              </w:rPr>
-              <w:fldChar w:fldCharType="begin"/>
-            </w:r>
-            <w:r>
-              <w:rPr>
-                <w:noProof/>
-                <w:webHidden/>
-              </w:rPr>
-              <w:instrText xml:space="preserve"> PAGEREF _Toc500792259 \h </w:instrText>
-            </w:r>
-            <w:r>
-              <w:rPr>
-                <w:noProof/>
-                <w:webHidden/>
-              </w:rPr>
-            </w:r>
-            <w:r>
-              <w:rPr>
-                <w:noProof/>
-                <w:webHidden/>
-              </w:rPr>
-              <w:fldChar w:fldCharType="separate"/>
-            </w:r>
-            <w:r>
-              <w:rPr>
-                <w:noProof/>
-                <w:webHidden/>
-              </w:rPr>
-              <w:t>15</w:t>
-            </w:r>
-            <w:r>
-              <w:rPr>
-                <w:noProof/>
-                <w:webHidden/>
-              </w:rPr>
-              <w:fldChar w:fldCharType="end"/>
-            </w:r>
-          </w:hyperlink>
-        </w:p>
-        <w:p>
-          <w:pPr>
-            <w:pStyle w:val="Verzeichnis2"/>
-            <w:tabs>
-              <w:tab w:val="left" w:pos="1100"/>
-              <w:tab w:val="right" w:leader="dot" w:pos="9062"/>
-            </w:tabs>
-            <w:rPr>
-              <w:rFonts w:eastAsiaTheme="minorEastAsia"/>
-              <w:noProof/>
-              <w:lang w:eastAsia="de-DE"/>
-            </w:rPr>
-          </w:pPr>
-          <w:hyperlink w:anchor="_Toc500792260" w:history="1">
-            <w:r>
-              <w:rPr>
-                <w:rStyle w:val="Hyperlink"/>
-                <w:noProof/>
-              </w:rPr>
-              <w:t>2.10.</w:t>
-            </w:r>
-            <w:r>
-              <w:rPr>
-                <w:rFonts w:eastAsiaTheme="minorEastAsia"/>
-                <w:noProof/>
-                <w:lang w:eastAsia="de-DE"/>
-              </w:rPr>
-              <w:tab/>
-            </w:r>
-            <w:r>
-              <w:rPr>
-                <w:rStyle w:val="Hyperlink"/>
-                <w:noProof/>
-              </w:rPr>
-              <w:t>Use Case „Charakter auswählen“</w:t>
-            </w:r>
-            <w:r>
-              <w:rPr>
-                <w:noProof/>
-                <w:webHidden/>
-              </w:rPr>
-              <w:tab/>
-            </w:r>
-            <w:r>
-              <w:rPr>
-                <w:noProof/>
-                <w:webHidden/>
-              </w:rPr>
-              <w:fldChar w:fldCharType="begin"/>
-            </w:r>
-            <w:r>
-              <w:rPr>
-                <w:noProof/>
-                <w:webHidden/>
-              </w:rPr>
-              <w:instrText xml:space="preserve"> PAGEREF _Toc500792260 \h </w:instrText>
-            </w:r>
-            <w:r>
-              <w:rPr>
-                <w:noProof/>
-                <w:webHidden/>
-              </w:rPr>
-            </w:r>
-            <w:r>
-              <w:rPr>
-                <w:noProof/>
-                <w:webHidden/>
-              </w:rPr>
-              <w:fldChar w:fldCharType="separate"/>
-            </w:r>
-            <w:r>
-              <w:rPr>
-                <w:noProof/>
-                <w:webHidden/>
-              </w:rPr>
-              <w:t>16</w:t>
-            </w:r>
-            <w:r>
-              <w:rPr>
-                <w:noProof/>
-                <w:webHidden/>
-              </w:rPr>
-              <w:fldChar w:fldCharType="end"/>
-            </w:r>
-          </w:hyperlink>
-        </w:p>
-        <w:p>
-          <w:pPr>
-            <w:pStyle w:val="Verzeichnis2"/>
-            <w:tabs>
-              <w:tab w:val="left" w:pos="1100"/>
-              <w:tab w:val="right" w:leader="dot" w:pos="9062"/>
-            </w:tabs>
-            <w:rPr>
-              <w:rFonts w:eastAsiaTheme="minorEastAsia"/>
-              <w:noProof/>
-              <w:lang w:eastAsia="de-DE"/>
-            </w:rPr>
-          </w:pPr>
-          <w:hyperlink w:anchor="_Toc500792261" w:history="1">
-            <w:r>
-              <w:rPr>
-                <w:rStyle w:val="Hyperlink"/>
-                <w:noProof/>
-              </w:rPr>
-              <w:t>2.11.</w:t>
-            </w:r>
-            <w:r>
-              <w:rPr>
-                <w:rFonts w:eastAsiaTheme="minorEastAsia"/>
-                <w:noProof/>
-                <w:lang w:eastAsia="de-DE"/>
-              </w:rPr>
-              <w:tab/>
-            </w:r>
-            <w:r>
-              <w:rPr>
-                <w:rStyle w:val="Hyperlink"/>
-                <w:noProof/>
-              </w:rPr>
-              <w:t>Use Case „Informationen über die Hauptthemen“</w:t>
-            </w:r>
-            <w:r>
-              <w:rPr>
-                <w:noProof/>
-                <w:webHidden/>
-              </w:rPr>
-              <w:tab/>
-            </w:r>
-            <w:r>
-              <w:rPr>
-                <w:noProof/>
-                <w:webHidden/>
-              </w:rPr>
-              <w:fldChar w:fldCharType="begin"/>
-            </w:r>
-            <w:r>
-              <w:rPr>
-                <w:noProof/>
-                <w:webHidden/>
-              </w:rPr>
-              <w:instrText xml:space="preserve"> PAGEREF _Toc500792261 \h </w:instrText>
-            </w:r>
-            <w:r>
-              <w:rPr>
-                <w:noProof/>
-                <w:webHidden/>
-              </w:rPr>
-            </w:r>
-            <w:r>
-              <w:rPr>
-                <w:noProof/>
-                <w:webHidden/>
-              </w:rPr>
-              <w:fldChar w:fldCharType="separate"/>
-            </w:r>
-            <w:r>
-              <w:rPr>
-                <w:noProof/>
-                <w:webHidden/>
-              </w:rPr>
-              <w:t>17</w:t>
-            </w:r>
-            <w:r>
-              <w:rPr>
-                <w:noProof/>
-                <w:webHidden/>
-              </w:rPr>
-              <w:fldChar w:fldCharType="end"/>
-            </w:r>
-          </w:hyperlink>
-        </w:p>
-        <w:p>
-          <w:pPr>
-            <w:pStyle w:val="Verzeichnis2"/>
-            <w:tabs>
-              <w:tab w:val="left" w:pos="1100"/>
-              <w:tab w:val="right" w:leader="dot" w:pos="9062"/>
-            </w:tabs>
-            <w:rPr>
-              <w:rFonts w:eastAsiaTheme="minorEastAsia"/>
-              <w:noProof/>
-              <w:lang w:eastAsia="de-DE"/>
-            </w:rPr>
-          </w:pPr>
-          <w:hyperlink w:anchor="_Toc500792262" w:history="1">
-            <w:r>
-              <w:rPr>
-                <w:rStyle w:val="Hyperlink"/>
-                <w:noProof/>
-              </w:rPr>
-              <w:t>2.12.</w:t>
-            </w:r>
-            <w:r>
-              <w:rPr>
-                <w:rFonts w:eastAsiaTheme="minorEastAsia"/>
-                <w:noProof/>
-                <w:lang w:eastAsia="de-DE"/>
-              </w:rPr>
-              <w:tab/>
-            </w:r>
-            <w:r>
-              <w:rPr>
-                <w:rStyle w:val="Hyperlink"/>
-                <w:noProof/>
-              </w:rPr>
-              <w:t>Use Case „Informationen über die sprachlichen Aspekte“</w:t>
-            </w:r>
-            <w:r>
-              <w:rPr>
-                <w:noProof/>
-                <w:webHidden/>
-              </w:rPr>
-              <w:tab/>
-            </w:r>
-            <w:r>
-              <w:rPr>
-                <w:noProof/>
-                <w:webHidden/>
-              </w:rPr>
-              <w:fldChar w:fldCharType="begin"/>
-            </w:r>
-            <w:r>
-              <w:rPr>
-                <w:noProof/>
-                <w:webHidden/>
-              </w:rPr>
-              <w:instrText xml:space="preserve"> PAGEREF _Toc500792262 \h </w:instrText>
-            </w:r>
-            <w:r>
-              <w:rPr>
-                <w:noProof/>
-                <w:webHidden/>
-              </w:rPr>
-            </w:r>
-            <w:r>
-              <w:rPr>
-                <w:noProof/>
-                <w:webHidden/>
-              </w:rPr>
-              <w:fldChar w:fldCharType="separate"/>
-            </w:r>
-            <w:r>
-              <w:rPr>
-                <w:noProof/>
-                <w:webHidden/>
-              </w:rPr>
-              <w:t>18</w:t>
-            </w:r>
-            <w:r>
-              <w:rPr>
-                <w:noProof/>
-                <w:webHidden/>
-              </w:rPr>
-              <w:fldChar w:fldCharType="end"/>
-            </w:r>
-          </w:hyperlink>
-        </w:p>
-        <w:p>
-          <w:pPr>
-            <w:pStyle w:val="Verzeichnis2"/>
-            <w:tabs>
-              <w:tab w:val="left" w:pos="1100"/>
-              <w:tab w:val="right" w:leader="dot" w:pos="9062"/>
-            </w:tabs>
-            <w:rPr>
-              <w:rFonts w:eastAsiaTheme="minorEastAsia"/>
-              <w:noProof/>
-              <w:lang w:eastAsia="de-DE"/>
-            </w:rPr>
-          </w:pPr>
-          <w:hyperlink w:anchor="_Toc500792263" w:history="1">
-            <w:r>
-              <w:rPr>
-                <w:rStyle w:val="Hyperlink"/>
-                <w:noProof/>
-              </w:rPr>
-              <w:t>2.13.</w:t>
-            </w:r>
-            <w:r>
-              <w:rPr>
-                <w:rFonts w:eastAsiaTheme="minorEastAsia"/>
-                <w:noProof/>
-                <w:lang w:eastAsia="de-DE"/>
-              </w:rPr>
-              <w:tab/>
-            </w:r>
-            <w:r>
-              <w:rPr>
-                <w:rStyle w:val="Hyperlink"/>
-                <w:noProof/>
-              </w:rPr>
-              <w:t>Use Case „Bewertungen ansehen“</w:t>
-            </w:r>
-            <w:r>
-              <w:rPr>
-                <w:noProof/>
-                <w:webHidden/>
-              </w:rPr>
-              <w:tab/>
-            </w:r>
-            <w:r>
-              <w:rPr>
-                <w:noProof/>
-                <w:webHidden/>
-              </w:rPr>
-              <w:fldChar w:fldCharType="begin"/>
-            </w:r>
-            <w:r>
-              <w:rPr>
-                <w:noProof/>
-                <w:webHidden/>
-              </w:rPr>
-              <w:instrText xml:space="preserve"> PAGEREF _Toc500792263 \h </w:instrText>
-            </w:r>
-            <w:r>
-              <w:rPr>
-                <w:noProof/>
-                <w:webHidden/>
-              </w:rPr>
-            </w:r>
-            <w:r>
-              <w:rPr>
-                <w:noProof/>
-                <w:webHidden/>
-              </w:rPr>
-              <w:fldChar w:fldCharType="separate"/>
-            </w:r>
-            <w:r>
-              <w:rPr>
-                <w:noProof/>
-                <w:webHidden/>
-              </w:rPr>
-              <w:t>19</w:t>
-            </w:r>
-            <w:r>
-              <w:rPr>
-                <w:noProof/>
-                <w:webHidden/>
-              </w:rPr>
-              <w:fldChar w:fldCharType="end"/>
-            </w:r>
-          </w:hyperlink>
-        </w:p>
-        <w:p>
-          <w:pPr>
-            <w:pStyle w:val="Verzeichnis2"/>
-            <w:tabs>
-              <w:tab w:val="left" w:pos="1100"/>
-              <w:tab w:val="right" w:leader="dot" w:pos="9062"/>
-            </w:tabs>
-            <w:rPr>
-              <w:rFonts w:eastAsiaTheme="minorEastAsia"/>
-              <w:noProof/>
-              <w:lang w:eastAsia="de-DE"/>
-            </w:rPr>
-          </w:pPr>
-          <w:hyperlink w:anchor="_Toc500792264" w:history="1">
-            <w:r>
-              <w:rPr>
-                <w:rStyle w:val="Hyperlink"/>
-                <w:noProof/>
-              </w:rPr>
-              <w:t>2.14.</w:t>
-            </w:r>
-            <w:r>
-              <w:rPr>
-                <w:rFonts w:eastAsiaTheme="minorEastAsia"/>
-                <w:noProof/>
-                <w:lang w:eastAsia="de-DE"/>
-              </w:rPr>
-              <w:tab/>
-            </w:r>
-            <w:r>
-              <w:rPr>
-                <w:rStyle w:val="Hyperlink"/>
-                <w:noProof/>
-              </w:rPr>
-              <w:t>Use Case „Bewertung schreiben“</w:t>
-            </w:r>
-            <w:r>
-              <w:rPr>
-                <w:noProof/>
-                <w:webHidden/>
-              </w:rPr>
-              <w:tab/>
-            </w:r>
-            <w:r>
-              <w:rPr>
-                <w:noProof/>
-                <w:webHidden/>
-              </w:rPr>
-              <w:fldChar w:fldCharType="begin"/>
-            </w:r>
-            <w:r>
-              <w:rPr>
-                <w:noProof/>
-                <w:webHidden/>
-              </w:rPr>
-              <w:instrText xml:space="preserve"> PAGEREF _Toc500792264 \h </w:instrText>
-            </w:r>
-            <w:r>
-              <w:rPr>
-                <w:noProof/>
-                <w:webHidden/>
-              </w:rPr>
-            </w:r>
-            <w:r>
-              <w:rPr>
-                <w:noProof/>
-                <w:webHidden/>
-              </w:rPr>
-              <w:fldChar w:fldCharType="separate"/>
-            </w:r>
-            <w:r>
-              <w:rPr>
-                <w:noProof/>
-                <w:webHidden/>
-              </w:rPr>
-              <w:t>20</w:t>
+              <w:t>21</w:t>
             </w:r>
             <w:r>
               <w:rPr>
@@ -4182,13 +4639,13 @@
               <w:lang w:eastAsia="de-DE"/>
             </w:rPr>
           </w:pPr>
-          <w:hyperlink w:anchor="_Toc500792265" w:history="1">
+          <w:hyperlink w:anchor="_Toc500792464" w:history="1">
             <w:r>
               <w:rPr>
                 <w:rStyle w:val="Hyperlink"/>
                 <w:noProof/>
               </w:rPr>
-              <w:t>3.</w:t>
+              <w:t>4.</w:t>
             </w:r>
             <w:r>
               <w:rPr>
@@ -4203,7 +4660,7 @@
                 <w:rStyle w:val="Hyperlink"/>
                 <w:noProof/>
               </w:rPr>
-              <w:t>Umsetzung</w:t>
+              <w:t>Oberflächenprototyp</w:t>
             </w:r>
             <w:r>
               <w:rPr>
@@ -4224,7 +4681,7 @@
                 <w:noProof/>
                 <w:webHidden/>
               </w:rPr>
-              <w:instrText xml:space="preserve"> PAGEREF _Toc500792265 \h </w:instrText>
+              <w:instrText xml:space="preserve"> PAGEREF _Toc500792464 \h </w:instrText>
             </w:r>
             <w:r>
               <w:rPr>
@@ -4244,351 +4701,7 @@
                 <w:noProof/>
                 <w:webHidden/>
               </w:rPr>
-              <w:t>21</w:t>
-            </w:r>
-            <w:r>
-              <w:rPr>
-                <w:noProof/>
-                <w:webHidden/>
-              </w:rPr>
-              <w:fldChar w:fldCharType="end"/>
-            </w:r>
-          </w:hyperlink>
-        </w:p>
-        <w:p>
-          <w:pPr>
-            <w:pStyle w:val="Verzeichnis2"/>
-            <w:tabs>
-              <w:tab w:val="left" w:pos="880"/>
-              <w:tab w:val="right" w:leader="dot" w:pos="9062"/>
-            </w:tabs>
-            <w:rPr>
-              <w:rFonts w:eastAsiaTheme="minorEastAsia"/>
-              <w:noProof/>
-              <w:lang w:eastAsia="de-DE"/>
-            </w:rPr>
-          </w:pPr>
-          <w:hyperlink w:anchor="_Toc500792266" w:history="1">
-            <w:r>
-              <w:rPr>
-                <w:rStyle w:val="Hyperlink"/>
-                <w:noProof/>
-              </w:rPr>
-              <w:t>3.1.</w:t>
-            </w:r>
-            <w:r>
-              <w:rPr>
-                <w:rFonts w:eastAsiaTheme="minorEastAsia"/>
-                <w:noProof/>
-                <w:lang w:eastAsia="de-DE"/>
-              </w:rPr>
-              <w:tab/>
-            </w:r>
-            <w:r>
-              <w:rPr>
-                <w:rStyle w:val="Hyperlink"/>
-                <w:noProof/>
-              </w:rPr>
-              <w:t>Plattform</w:t>
-            </w:r>
-            <w:r>
-              <w:rPr>
-                <w:noProof/>
-                <w:webHidden/>
-              </w:rPr>
-              <w:tab/>
-            </w:r>
-            <w:r>
-              <w:rPr>
-                <w:noProof/>
-                <w:webHidden/>
-              </w:rPr>
-              <w:fldChar w:fldCharType="begin"/>
-            </w:r>
-            <w:r>
-              <w:rPr>
-                <w:noProof/>
-                <w:webHidden/>
-              </w:rPr>
-              <w:instrText xml:space="preserve"> PAGEREF _Toc500792266 \h </w:instrText>
-            </w:r>
-            <w:r>
-              <w:rPr>
-                <w:noProof/>
-                <w:webHidden/>
-              </w:rPr>
-            </w:r>
-            <w:r>
-              <w:rPr>
-                <w:noProof/>
-                <w:webHidden/>
-              </w:rPr>
-              <w:fldChar w:fldCharType="separate"/>
-            </w:r>
-            <w:r>
-              <w:rPr>
-                <w:noProof/>
-                <w:webHidden/>
-              </w:rPr>
-              <w:t>21</w:t>
-            </w:r>
-            <w:r>
-              <w:rPr>
-                <w:noProof/>
-                <w:webHidden/>
-              </w:rPr>
-              <w:fldChar w:fldCharType="end"/>
-            </w:r>
-          </w:hyperlink>
-        </w:p>
-        <w:p>
-          <w:pPr>
-            <w:pStyle w:val="Verzeichnis2"/>
-            <w:tabs>
-              <w:tab w:val="left" w:pos="880"/>
-              <w:tab w:val="right" w:leader="dot" w:pos="9062"/>
-            </w:tabs>
-            <w:rPr>
-              <w:rFonts w:eastAsiaTheme="minorEastAsia"/>
-              <w:noProof/>
-              <w:lang w:eastAsia="de-DE"/>
-            </w:rPr>
-          </w:pPr>
-          <w:hyperlink w:anchor="_Toc500792267" w:history="1">
-            <w:r>
-              <w:rPr>
-                <w:rStyle w:val="Hyperlink"/>
-                <w:noProof/>
-              </w:rPr>
-              <w:t>3.2.</w:t>
-            </w:r>
-            <w:r>
-              <w:rPr>
-                <w:rFonts w:eastAsiaTheme="minorEastAsia"/>
-                <w:noProof/>
-                <w:lang w:eastAsia="de-DE"/>
-              </w:rPr>
-              <w:tab/>
-            </w:r>
-            <w:r>
-              <w:rPr>
-                <w:rStyle w:val="Hyperlink"/>
-                <w:noProof/>
-              </w:rPr>
-              <w:t>Datenhaltung</w:t>
-            </w:r>
-            <w:r>
-              <w:rPr>
-                <w:noProof/>
-                <w:webHidden/>
-              </w:rPr>
-              <w:tab/>
-            </w:r>
-            <w:r>
-              <w:rPr>
-                <w:noProof/>
-                <w:webHidden/>
-              </w:rPr>
-              <w:fldChar w:fldCharType="begin"/>
-            </w:r>
-            <w:r>
-              <w:rPr>
-                <w:noProof/>
-                <w:webHidden/>
-              </w:rPr>
-              <w:instrText xml:space="preserve"> PAGEREF _Toc500792267 \h </w:instrText>
-            </w:r>
-            <w:r>
-              <w:rPr>
-                <w:noProof/>
-                <w:webHidden/>
-              </w:rPr>
-            </w:r>
-            <w:r>
-              <w:rPr>
-                <w:noProof/>
-                <w:webHidden/>
-              </w:rPr>
-              <w:fldChar w:fldCharType="separate"/>
-            </w:r>
-            <w:r>
-              <w:rPr>
-                <w:noProof/>
-                <w:webHidden/>
-              </w:rPr>
-              <w:t>21</w:t>
-            </w:r>
-            <w:r>
-              <w:rPr>
-                <w:noProof/>
-                <w:webHidden/>
-              </w:rPr>
-              <w:fldChar w:fldCharType="end"/>
-            </w:r>
-          </w:hyperlink>
-        </w:p>
-        <w:p>
-          <w:pPr>
-            <w:pStyle w:val="Verzeichnis2"/>
-            <w:tabs>
-              <w:tab w:val="left" w:pos="880"/>
-              <w:tab w:val="right" w:leader="dot" w:pos="9062"/>
-            </w:tabs>
-            <w:rPr>
-              <w:rFonts w:eastAsiaTheme="minorEastAsia"/>
-              <w:noProof/>
-              <w:lang w:eastAsia="de-DE"/>
-            </w:rPr>
-          </w:pPr>
-          <w:hyperlink w:anchor="_Toc500792268" w:history="1">
-            <w:r>
-              <w:rPr>
-                <w:rStyle w:val="Hyperlink"/>
-                <w:noProof/>
-              </w:rPr>
-              <w:t>3.3.</w:t>
-            </w:r>
-            <w:r>
-              <w:rPr>
-                <w:rFonts w:eastAsiaTheme="minorEastAsia"/>
-                <w:noProof/>
-                <w:lang w:eastAsia="de-DE"/>
-              </w:rPr>
-              <w:tab/>
-            </w:r>
-            <w:r>
-              <w:rPr>
-                <w:rStyle w:val="Hyperlink"/>
-                <w:noProof/>
-              </w:rPr>
-              <w:t>Oberfläche</w:t>
-            </w:r>
-            <w:r>
-              <w:rPr>
-                <w:noProof/>
-                <w:webHidden/>
-              </w:rPr>
-              <w:tab/>
-            </w:r>
-            <w:r>
-              <w:rPr>
-                <w:noProof/>
-                <w:webHidden/>
-              </w:rPr>
-              <w:fldChar w:fldCharType="begin"/>
-            </w:r>
-            <w:r>
-              <w:rPr>
-                <w:noProof/>
-                <w:webHidden/>
-              </w:rPr>
-              <w:instrText xml:space="preserve"> PAGEREF _Toc500792268 \h </w:instrText>
-            </w:r>
-            <w:r>
-              <w:rPr>
-                <w:noProof/>
-                <w:webHidden/>
-              </w:rPr>
-            </w:r>
-            <w:r>
-              <w:rPr>
-                <w:noProof/>
-                <w:webHidden/>
-              </w:rPr>
-              <w:fldChar w:fldCharType="separate"/>
-            </w:r>
-            <w:r>
-              <w:rPr>
-                <w:noProof/>
-                <w:webHidden/>
-              </w:rPr>
-              <w:t>21</w:t>
-            </w:r>
-            <w:r>
-              <w:rPr>
-                <w:noProof/>
-                <w:webHidden/>
-              </w:rPr>
-              <w:fldChar w:fldCharType="end"/>
-            </w:r>
-          </w:hyperlink>
-        </w:p>
-        <w:p>
-          <w:pPr>
-            <w:pStyle w:val="Verzeichnis2"/>
-            <w:tabs>
-              <w:tab w:val="left" w:pos="880"/>
-              <w:tab w:val="right" w:leader="dot" w:pos="9062"/>
-            </w:tabs>
-            <w:rPr>
-              <w:rFonts w:eastAsiaTheme="minorEastAsia"/>
-              <w:noProof/>
-              <w:lang w:eastAsia="de-DE"/>
-            </w:rPr>
-          </w:pPr>
-          <w:hyperlink w:anchor="_Toc500792269" w:history="1">
-            <w:r>
-              <w:rPr>
-                <w:rStyle w:val="Hyperlink"/>
-                <w:noProof/>
-              </w:rPr>
-              <w:t>3.4.</w:t>
-            </w:r>
-            <w:r>
-              <w:rPr>
-                <w:rFonts w:eastAsiaTheme="minorEastAsia"/>
-                <w:noProof/>
-                <w:lang w:eastAsia="de-DE"/>
-              </w:rPr>
-              <w:tab/>
-            </w:r>
-            <w:r>
-              <w:rPr>
-                <w:rStyle w:val="Hyperlink"/>
-                <w:noProof/>
-              </w:rPr>
-              <w:t>Systemarchitektur</w:t>
-            </w:r>
-            <w:r>
-              <w:rPr>
-                <w:noProof/>
-                <w:webHidden/>
-              </w:rPr>
-              <w:tab/>
-            </w:r>
-            <w:r>
-              <w:rPr>
-                <w:noProof/>
-                <w:webHidden/>
-              </w:rPr>
-              <w:fldChar w:fldCharType="begin"/>
-            </w:r>
-            <w:r>
-              <w:rPr>
-                <w:noProof/>
-                <w:webHidden/>
-              </w:rPr>
-              <w:instrText xml:space="preserve"> PAGEREF _Toc500792269 \h </w:instrText>
-            </w:r>
-            <w:r>
-              <w:rPr>
-                <w:noProof/>
-                <w:webHidden/>
-              </w:rPr>
-            </w:r>
-            <w:r>
-              <w:rPr>
-                <w:noProof/>
-                <w:webHidden/>
-              </w:rPr>
-              <w:fldChar w:fldCharType="separate"/>
-            </w:r>
-            <w:r>
-              <w:rPr>
-                <w:noProof/>
-                <w:webHidden/>
-              </w:rPr>
-              <w:t>21</w:t>
+              <w:t>22</w:t>
             </w:r>
             <w:r>
               <w:rPr>
@@ -4612,13 +4725,13 @@
               <w:lang w:eastAsia="de-DE"/>
             </w:rPr>
           </w:pPr>
-          <w:hyperlink w:anchor="_Toc500792270" w:history="1">
+          <w:hyperlink w:anchor="_Toc500792465" w:history="1">
             <w:r>
               <w:rPr>
                 <w:rStyle w:val="Hyperlink"/>
                 <w:noProof/>
               </w:rPr>
-              <w:t>4.</w:t>
+              <w:t>5.</w:t>
             </w:r>
             <w:r>
               <w:rPr>
@@ -4633,7 +4746,7 @@
                 <w:rStyle w:val="Hyperlink"/>
                 <w:noProof/>
               </w:rPr>
-              <w:t>Oberflächenprototyp</w:t>
+              <w:t>Fragen und Antworten</w:t>
             </w:r>
             <w:r>
               <w:rPr>
@@ -4654,93 +4767,7 @@
                 <w:noProof/>
                 <w:webHidden/>
               </w:rPr>
-              <w:instrText xml:space="preserve"> PAGEREF _Toc500792270 \h </w:instrText>
-            </w:r>
-            <w:r>
-              <w:rPr>
-                <w:noProof/>
-                <w:webHidden/>
-              </w:rPr>
-            </w:r>
-            <w:r>
-              <w:rPr>
-                <w:noProof/>
-                <w:webHidden/>
-              </w:rPr>
-              <w:fldChar w:fldCharType="separate"/>
-            </w:r>
-            <w:r>
-              <w:rPr>
-                <w:noProof/>
-                <w:webHidden/>
-              </w:rPr>
-              <w:t>22</w:t>
-            </w:r>
-            <w:r>
-              <w:rPr>
-                <w:noProof/>
-                <w:webHidden/>
-              </w:rPr>
-              <w:fldChar w:fldCharType="end"/>
-            </w:r>
-          </w:hyperlink>
-        </w:p>
-        <w:p>
-          <w:pPr>
-            <w:pStyle w:val="Verzeichnis1"/>
-            <w:tabs>
-              <w:tab w:val="left" w:pos="440"/>
-              <w:tab w:val="right" w:leader="dot" w:pos="9062"/>
-            </w:tabs>
-            <w:rPr>
-              <w:rFonts w:eastAsiaTheme="minorEastAsia"/>
-              <w:noProof/>
-              <w:lang w:eastAsia="de-DE"/>
-            </w:rPr>
-          </w:pPr>
-          <w:hyperlink w:anchor="_Toc500792271" w:history="1">
-            <w:r>
-              <w:rPr>
-                <w:rStyle w:val="Hyperlink"/>
-                <w:noProof/>
-              </w:rPr>
-              <w:t>5.</w:t>
-            </w:r>
-            <w:r>
-              <w:rPr>
-                <w:rFonts w:eastAsiaTheme="minorEastAsia"/>
-                <w:noProof/>
-                <w:lang w:eastAsia="de-DE"/>
-              </w:rPr>
-              <w:tab/>
-            </w:r>
-            <w:r>
-              <w:rPr>
-                <w:rStyle w:val="Hyperlink"/>
-                <w:noProof/>
-              </w:rPr>
-              <w:t>Fragen und Antworten</w:t>
-            </w:r>
-            <w:r>
-              <w:rPr>
-                <w:noProof/>
-                <w:webHidden/>
-              </w:rPr>
-              <w:tab/>
-            </w:r>
-            <w:r>
-              <w:rPr>
-                <w:noProof/>
-                <w:webHidden/>
-              </w:rPr>
-              <w:fldChar w:fldCharType="begin"/>
-            </w:r>
-            <w:r>
-              <w:rPr>
-                <w:noProof/>
-                <w:webHidden/>
-              </w:rPr>
-              <w:instrText xml:space="preserve"> PAGEREF _Toc500792271 \h </w:instrText>
+              <w:instrText xml:space="preserve"> PAGEREF _Toc500792465 \h </w:instrText>
             </w:r>
             <w:r>
               <w:rPr>
@@ -4812,7 +4839,7 @@
           <w:numId w:val="3"/>
         </w:numPr>
       </w:pPr>
-      <w:bookmarkStart w:id="3" w:name="_Toc500792230"/>
+      <w:bookmarkStart w:id="3" w:name="_Toc500792424"/>
       <w:r>
         <w:t>Anforderungen und Ziele</w:t>
       </w:r>
@@ -4831,7 +4858,7 @@
       </w:pPr>
       <w:bookmarkStart w:id="4" w:name="_Toc468134370"/>
       <w:bookmarkStart w:id="5" w:name="_Toc468134397"/>
-      <w:bookmarkStart w:id="6" w:name="_Toc500792231"/>
+      <w:bookmarkStart w:id="6" w:name="_Toc500792425"/>
       <w:r>
         <w:t>Überblick</w:t>
       </w:r>
@@ -5236,7 +5263,7 @@
       </w:pPr>
       <w:bookmarkStart w:id="7" w:name="_Toc468134371"/>
       <w:bookmarkStart w:id="8" w:name="_Toc468134398"/>
-      <w:bookmarkStart w:id="9" w:name="_Toc500792232"/>
+      <w:bookmarkStart w:id="9" w:name="_Toc500792426"/>
       <w:r>
         <w:t>Muss-Anforderunge</w:t>
       </w:r>
@@ -5256,7 +5283,7 @@
           <w:numId w:val="3"/>
         </w:numPr>
       </w:pPr>
-      <w:bookmarkStart w:id="10" w:name="_Toc500792233"/>
+      <w:bookmarkStart w:id="10" w:name="_Toc500792427"/>
       <w:r>
         <w:t>Informationen: Was ist Industrie 4.0?</w:t>
       </w:r>
@@ -5280,7 +5307,7 @@
       </w:pPr>
       <w:bookmarkStart w:id="11" w:name="_Toc468134374"/>
       <w:bookmarkStart w:id="12" w:name="_Toc468134401"/>
-      <w:bookmarkStart w:id="13" w:name="_Toc500792234"/>
+      <w:bookmarkStart w:id="13" w:name="_Toc500792428"/>
       <w:r>
         <w:t>Informationen: Chancen durch Industrie 4.0</w:t>
       </w:r>
@@ -5305,7 +5332,7 @@
           <w:numId w:val="3"/>
         </w:numPr>
       </w:pPr>
-      <w:bookmarkStart w:id="14" w:name="_Toc500792235"/>
+      <w:bookmarkStart w:id="14" w:name="_Toc500792429"/>
       <w:bookmarkEnd w:id="11"/>
       <w:bookmarkEnd w:id="12"/>
       <w:r>
@@ -5333,7 +5360,7 @@
           <w:numId w:val="3"/>
         </w:numPr>
       </w:pPr>
-      <w:bookmarkStart w:id="15" w:name="_Toc500792236"/>
+      <w:bookmarkStart w:id="15" w:name="_Toc500792430"/>
       <w:r>
         <w:t>Informationen</w:t>
       </w:r>
@@ -5362,7 +5389,7 @@
           <w:numId w:val="3"/>
         </w:numPr>
       </w:pPr>
-      <w:bookmarkStart w:id="16" w:name="_Toc500792237"/>
+      <w:bookmarkStart w:id="16" w:name="_Toc500792431"/>
       <w:r>
         <w:t>Informationen</w:t>
       </w:r>
@@ -5388,7 +5415,7 @@
           <w:numId w:val="3"/>
         </w:numPr>
       </w:pPr>
-      <w:bookmarkStart w:id="17" w:name="_Toc500792238"/>
+      <w:bookmarkStart w:id="17" w:name="_Toc500792432"/>
       <w:r>
         <w:t>Informationen</w:t>
       </w:r>
@@ -5425,7 +5452,7 @@
           <w:numId w:val="3"/>
         </w:numPr>
       </w:pPr>
-      <w:bookmarkStart w:id="18" w:name="_Toc500792239"/>
+      <w:bookmarkStart w:id="18" w:name="_Toc500792433"/>
       <w:r>
         <w:t>Informationen</w:t>
       </w:r>
@@ -5460,7 +5487,7 @@
           <w:numId w:val="3"/>
         </w:numPr>
       </w:pPr>
-      <w:bookmarkStart w:id="19" w:name="_Toc500792240"/>
+      <w:bookmarkStart w:id="19" w:name="_Toc500792434"/>
       <w:r>
         <w:t>Informationen: Informationstransparenz</w:t>
       </w:r>
@@ -5486,7 +5513,7 @@
           <w:numId w:val="3"/>
         </w:numPr>
       </w:pPr>
-      <w:bookmarkStart w:id="20" w:name="_Toc500792241"/>
+      <w:bookmarkStart w:id="20" w:name="_Toc500792435"/>
       <w:r>
         <w:t>Informationen: Dezentrale Entscheidung</w:t>
       </w:r>
@@ -5510,7 +5537,7 @@
           <w:numId w:val="3"/>
         </w:numPr>
       </w:pPr>
-      <w:bookmarkStart w:id="23" w:name="_Toc500792242"/>
+      <w:bookmarkStart w:id="23" w:name="_Toc500792436"/>
       <w:r>
         <w:t>Viele Grafiken</w:t>
       </w:r>
@@ -5540,7 +5567,7 @@
           <w:numId w:val="3"/>
         </w:numPr>
       </w:pPr>
-      <w:bookmarkStart w:id="24" w:name="_Toc500792243"/>
+      <w:bookmarkStart w:id="24" w:name="_Toc500792437"/>
       <w:r>
         <w:t>Übersichtliche Menüstruktur</w:t>
       </w:r>
@@ -5572,7 +5599,7 @@
           <w:numId w:val="3"/>
         </w:numPr>
       </w:pPr>
-      <w:bookmarkStart w:id="25" w:name="_Toc500792244"/>
+      <w:bookmarkStart w:id="25" w:name="_Toc500792438"/>
       <w:r>
         <w:t>Kann-Anforderungen</w:t>
       </w:r>
@@ -5589,7 +5616,7 @@
           <w:numId w:val="3"/>
         </w:numPr>
       </w:pPr>
-      <w:bookmarkStart w:id="26" w:name="_Toc500792245"/>
+      <w:bookmarkStart w:id="26" w:name="_Toc500792439"/>
       <w:r>
         <w:t>Informationen: Technische Assistenz</w:t>
       </w:r>
@@ -5612,7 +5639,7 @@
           <w:numId w:val="3"/>
         </w:numPr>
       </w:pPr>
-      <w:bookmarkStart w:id="27" w:name="_Toc500792246"/>
+      <w:bookmarkStart w:id="27" w:name="_Toc500792440"/>
       <w:r>
         <w:t>Konkrete Beispiele</w:t>
       </w:r>
@@ -5644,11 +5671,13 @@
           <w:numId w:val="3"/>
         </w:numPr>
       </w:pPr>
-      <w:bookmarkStart w:id="28" w:name="_Toc500792247"/>
+      <w:bookmarkStart w:id="28" w:name="_Toc500790702"/>
+      <w:bookmarkStart w:id="29" w:name="_Toc500792441"/>
       <w:r>
         <w:t>Zielgruppe und Anforderungen an die Benutzerführung</w:t>
       </w:r>
       <w:bookmarkEnd w:id="28"/>
+      <w:bookmarkEnd w:id="29"/>
     </w:p>
     <w:p/>
     <w:p>
@@ -5657,106 +5686,104 @@
         <w:jc w:val="both"/>
       </w:pPr>
       <w:r>
-        <w:t xml:space="preserve">Der Potenzielle Nutzer der </w:t>
-      </w:r>
-      <w:r>
-        <w:t xml:space="preserve">Webseite sind Benutzer die sich über das Buch </w:t>
-      </w:r>
-      <w:proofErr w:type="spellStart"/>
-      <w:r>
-        <w:t>Caraval</w:t>
-      </w:r>
-      <w:proofErr w:type="spellEnd"/>
-      <w:r>
-        <w:t xml:space="preserve"> informieren wollen und im </w:t>
-      </w:r>
-      <w:r>
-        <w:t>Alter von</w:t>
-      </w:r>
-      <w:r>
-        <w:t xml:space="preserve"> mindestens</w:t>
-      </w:r>
-      <w:r>
-        <w:t xml:space="preserve"> </w:t>
-      </w:r>
-      <w:r>
-        <w:t>12</w:t>
-      </w:r>
-      <w:r>
-        <w:t xml:space="preserve"> Jahren</w:t>
-      </w:r>
-      <w:r>
-        <w:t xml:space="preserve"> befinden. </w:t>
-      </w:r>
-      <w:r>
-        <w:t xml:space="preserve">Die Interaktion mit der Webseite sollte bereits bei der ersten Nutzung intuitiv bedienbar sein. </w:t>
-      </w:r>
-      <w:r>
-        <w:t>Die Nutzer</w:t>
-      </w:r>
-      <w:r>
-        <w:t xml:space="preserve"> sollten die grundlegenden Kenntnisse</w:t>
-      </w:r>
-      <w:r>
-        <w:t xml:space="preserve"> in der </w:t>
-      </w:r>
-      <w:r>
-        <w:t>Bedienung von Webseiten haben</w:t>
-      </w:r>
-      <w:r>
-        <w:t>.</w:t>
-      </w:r>
-      <w:r>
-        <w:t xml:space="preserve"> </w:t>
-      </w:r>
-      <w:r>
-        <w:t xml:space="preserve">Spezielle Kenntnisse werden von dieser Zielgruppe nicht </w:t>
-      </w:r>
-      <w:r>
-        <w:t>vorausgesetzt</w:t>
-      </w:r>
-      <w:r>
-        <w:t>.</w:t>
-      </w:r>
-      <w:r>
-        <w:t xml:space="preserve"> Die Zielgruppe kann </w:t>
-      </w:r>
-      <w:r>
-        <w:t xml:space="preserve">nicht zwischen </w:t>
-      </w:r>
-      <w:r>
-        <w:t>Benut</w:t>
-      </w:r>
-      <w:r>
-        <w:t xml:space="preserve">zergruppen unterschieden werden. Spezielle Rechte sind auf der Webseite generell nicht nötig, das heißt es braucht kein Login/Registrierung. Nach dem Abschluss dieses Projekts ist die Webseite final, weil </w:t>
-      </w:r>
-      <w:r>
-        <w:t xml:space="preserve">sich der Content des Buches </w:t>
-      </w:r>
-      <w:r>
-        <w:t xml:space="preserve">selten, wenn überhaupt, </w:t>
-      </w:r>
-      <w:r>
-        <w:t xml:space="preserve">ändert und </w:t>
-      </w:r>
-      <w:r>
-        <w:t>deswegen</w:t>
-      </w:r>
-      <w:r>
-        <w:t xml:space="preserve"> weder ein CMS noch ein Admin-Login</w:t>
-      </w:r>
-      <w:r>
-        <w:t xml:space="preserve"> benötigt wird</w:t>
-      </w:r>
-      <w:r>
-        <w:t xml:space="preserve">. Sollten Gäste Fehler finden können sie diese über der angeführten E-Mail am </w:t>
-      </w:r>
-      <w:r>
-        <w:t>Ende</w:t>
-      </w:r>
-      <w:r>
-        <w:t xml:space="preserve"> der Webseite melden.</w:t>
-      </w:r>
+        <w:t>Der Potenzielle Nutzer der Webseite sind Benutzer die technisch versiert sind oder Benutzer die über die aktuelle industrielle Revolution allgemein Bescheid wissen wollen. Der potentielle Nutzer befindet sich mindestens im Alter von 8 Jahren, nach oben ist die Altersgrenze offen. Die Interaktion mit der Webseite sollte bereits bei der ersten Nutzung intuitiv bedienbar sein. Die Nutzer sollten die grundlegenden Kenntnisse in der Bedienung von Webseiten haben. Spezielle Kenntnisse werden von dieser Zielgruppe nicht vorausgesetzt. Die Zielgruppe kann zwischen Benutzergruppen unterschieden werden. Spezielle Rechte sind auf der Webseite in wenigen Fällen nötig, das heißt es braucht ein Login/Registrierung. Die Webseite ist mit jedem Browser, in Voraussetzung das Internet vorhanden ist, für jedermann ohne jegliche Authentifizierung erreichbar und anschaubar.</w:t>
+      </w:r>
+    </w:p>
+    <w:p>
+      <w:pPr>
+        <w:ind w:left="360"/>
+        <w:jc w:val="both"/>
+      </w:pPr>
+      <w:r>
+        <w:t>Es wird zwischen zwei Benutzergruppen unterschieden:</w:t>
+      </w:r>
+    </w:p>
+    <w:p>
+      <w:pPr>
+        <w:pStyle w:val="Listenabsatz"/>
+        <w:numPr>
+          <w:ilvl w:val="0"/>
+          <w:numId w:val="6"/>
+        </w:numPr>
+        <w:jc w:val="both"/>
+      </w:pPr>
+      <w:r>
+        <w:t>Admin</w:t>
+      </w:r>
+    </w:p>
+    <w:p>
+      <w:pPr>
+        <w:pStyle w:val="Listenabsatz"/>
+        <w:numPr>
+          <w:ilvl w:val="0"/>
+          <w:numId w:val="6"/>
+        </w:numPr>
+        <w:jc w:val="both"/>
+      </w:pPr>
+      <w:r>
+        <w:t>Gast</w:t>
+      </w:r>
+    </w:p>
+    <w:p>
+      <w:pPr>
+        <w:ind w:left="360"/>
+        <w:jc w:val="both"/>
+      </w:pPr>
+      <w:r>
+        <w:t>Es wird ein Content Management System (CMS) verwendet, dass es dem Admin ermöglicht, die Webseite beliebig und einfach zu verändern. Somit könne aktuelle Inhalte und Entwicklungen im Bereich der Industrie 4.0 ständig hinzugefügt und aktualisiert werden. Gäste können, wenn sie auf der Webseite Fehler oder fehlende Informationen auffinden, diese über der angeführten E-Mail am Ende der Webseite melden.</w:t>
+      </w:r>
+    </w:p>
+    <w:p>
+      <w:pPr>
+        <w:rPr>
+          <w:rFonts w:asciiTheme="majorHAnsi" w:eastAsiaTheme="majorEastAsia" w:hAnsiTheme="majorHAnsi" w:cstheme="majorBidi"/>
+          <w:b/>
+          <w:color w:val="0070C0"/>
+          <w:sz w:val="28"/>
+          <w:szCs w:val="32"/>
+        </w:rPr>
+      </w:pPr>
+    </w:p>
+    <w:p>
+      <w:pPr>
+        <w:pStyle w:val="berschrift1"/>
+        <w:numPr>
+          <w:ilvl w:val="0"/>
+          <w:numId w:val="3"/>
+        </w:numPr>
+      </w:pPr>
+      <w:bookmarkStart w:id="30" w:name="_Toc500790704"/>
+      <w:bookmarkStart w:id="31" w:name="_Toc500792442"/>
+      <w:r>
+        <w:t>Use Cases</w:t>
+      </w:r>
+      <w:bookmarkEnd w:id="30"/>
+      <w:bookmarkEnd w:id="31"/>
+    </w:p>
+    <w:p>
+      <w:pPr>
+        <w:jc w:val="both"/>
+      </w:pPr>
+      <w:r>
+        <w:t>Dieses Kapitel beschreibt die Akteure bei Benutzung des Systems als auch die internen Abläufe auf der Basis der Anforderungen von Kapitel 1.</w:t>
+      </w:r>
+    </w:p>
+    <w:p/>
+    <w:p>
+      <w:pPr>
+        <w:pStyle w:val="berschrift2"/>
+        <w:numPr>
+          <w:ilvl w:val="1"/>
+          <w:numId w:val="3"/>
+        </w:numPr>
+      </w:pPr>
+      <w:bookmarkStart w:id="32" w:name="_Toc500790705"/>
+      <w:bookmarkStart w:id="33" w:name="_Toc500792443"/>
+      <w:r>
+        <w:t>Akteure</w:t>
+      </w:r>
+      <w:bookmarkEnd w:id="32"/>
+      <w:bookmarkEnd w:id="33"/>
     </w:p>
     <w:p>
       <w:pPr>
@@ -5771,11 +5798,38 @@
           <w:numId w:val="3"/>
         </w:numPr>
       </w:pPr>
-      <w:bookmarkStart w:id="29" w:name="_Toc500792248"/>
-      <w:r>
-        <w:t>Gäste</w:t>
-      </w:r>
-      <w:bookmarkEnd w:id="29"/>
+      <w:bookmarkStart w:id="34" w:name="_Toc500792444"/>
+      <w:r>
+        <w:t>Admin</w:t>
+      </w:r>
+      <w:bookmarkEnd w:id="34"/>
+    </w:p>
+    <w:p>
+      <w:pPr>
+        <w:ind w:left="708"/>
+      </w:pPr>
+      <w:r>
+        <w:t>Der Akteur „Admin“ ist ein Nutzer, der die Webseite verwaltet. Der Admin hat spezielle Rechte und kann damit mithilfe des CMS Inhalte definieren, modifizieren und wenn nötig auch löschen. Der Admin kann außerdem das Aussehen der Webseite nach Belieben durch die Templates vom WordPress System ändern und verwendete Technologien aktualisieren.</w:t>
+      </w:r>
+    </w:p>
+    <w:p>
+      <w:pPr>
+        <w:ind w:left="708"/>
+      </w:pPr>
+    </w:p>
+    <w:p>
+      <w:pPr>
+        <w:pStyle w:val="berschrift3"/>
+        <w:numPr>
+          <w:ilvl w:val="2"/>
+          <w:numId w:val="3"/>
+        </w:numPr>
+      </w:pPr>
+      <w:bookmarkStart w:id="35" w:name="_Toc500792445"/>
+      <w:r>
+        <w:t>Gast</w:t>
+      </w:r>
+      <w:bookmarkEnd w:id="35"/>
     </w:p>
     <w:p>
       <w:pPr>
@@ -5783,70 +5837,15 @@
         <w:jc w:val="both"/>
       </w:pPr>
       <w:r>
-        <w:t>Die Benutzergruppe</w:t>
-      </w:r>
-      <w:r>
-        <w:t xml:space="preserve"> </w:t>
-      </w:r>
-      <w:r>
-        <w:t>„Gäste“ sind die Nutzer die die Webseite besuchen und begutachten. Gä</w:t>
-      </w:r>
-      <w:r>
-        <w:t>ste haben und brauchen keine spezielle Rechte</w:t>
-      </w:r>
-      <w:r>
-        <w:t xml:space="preserve"> wie oben </w:t>
-      </w:r>
-      <w:r>
-        <w:t xml:space="preserve">bereits </w:t>
-      </w:r>
-      <w:r>
-        <w:t xml:space="preserve">beschrieben </w:t>
-      </w:r>
-      <w:r>
-        <w:t>wurde</w:t>
-      </w:r>
-      <w:r>
-        <w:t>.</w:t>
-      </w:r>
-    </w:p>
-    <w:p>
-      <w:pPr>
-        <w:rPr>
-          <w:rFonts w:asciiTheme="majorHAnsi" w:eastAsiaTheme="majorEastAsia" w:hAnsiTheme="majorHAnsi" w:cstheme="majorBidi"/>
-          <w:b/>
-          <w:color w:val="0070C0"/>
-          <w:sz w:val="28"/>
-          <w:szCs w:val="32"/>
-        </w:rPr>
-      </w:pPr>
-    </w:p>
-    <w:p>
-      <w:pPr>
-        <w:pStyle w:val="berschrift1"/>
-        <w:numPr>
-          <w:ilvl w:val="0"/>
-          <w:numId w:val="3"/>
-        </w:numPr>
-      </w:pPr>
-      <w:bookmarkStart w:id="30" w:name="_Toc500792249"/>
-      <w:r>
-        <w:t>Use Cases</w:t>
-      </w:r>
-      <w:bookmarkEnd w:id="30"/>
-    </w:p>
+        <w:t>Weil der Akteur nur die Webseite betrachten kann und somit keine Anmeldung braucht, ist dieser ein Gast. Er kann jedoch durch ein externes Elektronisches Postfach (E-Mail) die Betreiber der Webseite anschreiben.</w:t>
+      </w:r>
+    </w:p>
+    <w:p/>
     <w:p>
       <w:pPr>
         <w:jc w:val="both"/>
       </w:pPr>
-      <w:r>
-        <w:t>Dieses Kapitel beschreibt die Akteure bei Benutzung des Systems als auch die internen Abläufe auf der Basis d</w:t>
-      </w:r>
-      <w:r>
-        <w:t>er Anforderungen von Kapitel 1.</w:t>
-      </w:r>
-    </w:p>
-    <w:p/>
+    </w:p>
     <w:p>
       <w:pPr>
         <w:pStyle w:val="berschrift2"/>
@@ -5855,78 +5854,11 @@
           <w:numId w:val="3"/>
         </w:numPr>
       </w:pPr>
-      <w:bookmarkStart w:id="31" w:name="_Toc500792250"/>
-      <w:r>
-        <w:t>Akteure</w:t>
-      </w:r>
-      <w:bookmarkEnd w:id="31"/>
-    </w:p>
-    <w:p>
-      <w:pPr>
-        <w:ind w:left="360"/>
-      </w:pPr>
-    </w:p>
-    <w:p>
-      <w:pPr>
-        <w:pStyle w:val="berschrift3"/>
-        <w:numPr>
-          <w:ilvl w:val="2"/>
-          <w:numId w:val="3"/>
-        </w:numPr>
-      </w:pPr>
-      <w:bookmarkStart w:id="32" w:name="_Toc500792251"/>
-      <w:r>
-        <w:t>Gast</w:t>
-      </w:r>
-      <w:bookmarkEnd w:id="32"/>
-    </w:p>
-    <w:p>
-      <w:pPr>
-        <w:ind w:left="708"/>
-        <w:jc w:val="both"/>
-      </w:pPr>
-      <w:r>
-        <w:t>Die</w:t>
-      </w:r>
-      <w:r>
-        <w:t xml:space="preserve"> </w:t>
-      </w:r>
-      <w:r>
-        <w:t>Webseite ist mit jedem Browser, in Voraussetzung das Internet vorhanden ist, für jedermann ohne jegliche Authentifizierung erreichbar</w:t>
-      </w:r>
-      <w:r>
-        <w:t>.</w:t>
-      </w:r>
-      <w:r>
-        <w:t xml:space="preserve"> </w:t>
-      </w:r>
-      <w:r>
-        <w:t>Weil die Akteure nur die Webseite betrachten können und keine Anmeldung brauchen, sind sie Gäste.</w:t>
-      </w:r>
-    </w:p>
-    <w:p>
-      <w:r>
-        <w:br w:type="page"/>
-      </w:r>
-    </w:p>
-    <w:p>
-      <w:pPr>
-        <w:jc w:val="both"/>
-      </w:pPr>
-    </w:p>
-    <w:p>
-      <w:pPr>
-        <w:pStyle w:val="berschrift2"/>
-        <w:numPr>
-          <w:ilvl w:val="1"/>
-          <w:numId w:val="3"/>
-        </w:numPr>
-      </w:pPr>
-      <w:bookmarkStart w:id="33" w:name="_Toc500792252"/>
+      <w:bookmarkStart w:id="36" w:name="_Toc500792446"/>
       <w:r>
         <w:t>Use Case Diagramm</w:t>
       </w:r>
-      <w:bookmarkEnd w:id="33"/>
+      <w:bookmarkEnd w:id="36"/>
     </w:p>
     <w:p>
       <w:pPr>
@@ -6017,7 +5949,7 @@
           <w:numId w:val="3"/>
         </w:numPr>
       </w:pPr>
-      <w:bookmarkStart w:id="34" w:name="_Toc500792253"/>
+      <w:bookmarkStart w:id="37" w:name="_Toc500792447"/>
       <w:r>
         <w:t>Use Case „</w:t>
       </w:r>
@@ -6027,7 +5959,7 @@
       <w:r>
         <w:t>anzeigen“</w:t>
       </w:r>
-      <w:bookmarkEnd w:id="34"/>
+      <w:bookmarkEnd w:id="37"/>
     </w:p>
     <w:p/>
     <w:p>
@@ -6369,7 +6301,7 @@
           <w:lang w:val="en-GB"/>
         </w:rPr>
       </w:pPr>
-      <w:bookmarkStart w:id="35" w:name="_Toc500792254"/>
+      <w:bookmarkStart w:id="38" w:name="_Toc500792448"/>
       <w:r>
         <w:rPr>
           <w:lang w:val="en-GB"/>
@@ -6395,7 +6327,7 @@
         </w:rPr>
         <w:t>“</w:t>
       </w:r>
-      <w:bookmarkEnd w:id="35"/>
+      <w:bookmarkEnd w:id="38"/>
       <w:proofErr w:type="gramEnd"/>
     </w:p>
     <w:p>
@@ -6721,7 +6653,7 @@
           <w:numId w:val="3"/>
         </w:numPr>
       </w:pPr>
-      <w:bookmarkStart w:id="36" w:name="_Toc500792255"/>
+      <w:bookmarkStart w:id="39" w:name="_Toc500792449"/>
       <w:r>
         <w:lastRenderedPageBreak/>
         <w:t>Use Case „</w:t>
@@ -6732,7 +6664,7 @@
       <w:r>
         <w:t>“</w:t>
       </w:r>
-      <w:bookmarkEnd w:id="36"/>
+      <w:bookmarkEnd w:id="39"/>
     </w:p>
     <w:p/>
     <w:p>
@@ -7010,7 +6942,7 @@
           <w:numId w:val="3"/>
         </w:numPr>
       </w:pPr>
-      <w:bookmarkStart w:id="37" w:name="_Toc500792256"/>
+      <w:bookmarkStart w:id="40" w:name="_Toc500792450"/>
       <w:r>
         <w:t>Use Case „</w:t>
       </w:r>
@@ -7020,7 +6952,7 @@
       <w:r>
         <w:t>“</w:t>
       </w:r>
-      <w:bookmarkEnd w:id="37"/>
+      <w:bookmarkEnd w:id="40"/>
     </w:p>
     <w:p/>
     <w:p>
@@ -7276,7 +7208,7 @@
         </w:numPr>
         <w:ind w:left="709" w:hanging="425"/>
       </w:pPr>
-      <w:bookmarkStart w:id="38" w:name="_Toc500792257"/>
+      <w:bookmarkStart w:id="41" w:name="_Toc500792451"/>
       <w:r>
         <w:t>Use Case „</w:t>
       </w:r>
@@ -7286,7 +7218,7 @@
       <w:r>
         <w:t>“</w:t>
       </w:r>
-      <w:bookmarkEnd w:id="38"/>
+      <w:bookmarkEnd w:id="41"/>
     </w:p>
     <w:p/>
     <w:p>
@@ -7591,7 +7523,7 @@
         </w:numPr>
         <w:ind w:left="709" w:hanging="425"/>
       </w:pPr>
-      <w:bookmarkStart w:id="39" w:name="_Toc500792258"/>
+      <w:bookmarkStart w:id="42" w:name="_Toc500792452"/>
       <w:r>
         <w:lastRenderedPageBreak/>
         <w:t>Use Case „</w:t>
@@ -7602,7 +7534,7 @@
       <w:r>
         <w:t>“</w:t>
       </w:r>
-      <w:bookmarkEnd w:id="39"/>
+      <w:bookmarkEnd w:id="42"/>
     </w:p>
     <w:p>
       <w:pPr>
@@ -7848,7 +7780,7 @@
         </w:numPr>
         <w:ind w:left="709" w:hanging="425"/>
       </w:pPr>
-      <w:bookmarkStart w:id="40" w:name="_Toc500792259"/>
+      <w:bookmarkStart w:id="43" w:name="_Toc500792453"/>
       <w:r>
         <w:t>Use Case „</w:t>
       </w:r>
@@ -7858,7 +7790,7 @@
       <w:r>
         <w:t>“</w:t>
       </w:r>
-      <w:bookmarkEnd w:id="40"/>
+      <w:bookmarkEnd w:id="43"/>
     </w:p>
     <w:p/>
     <w:p>
@@ -7867,7 +7799,7 @@
           <w:b/>
         </w:rPr>
       </w:pPr>
-      <w:bookmarkStart w:id="41" w:name="OLE_LINK1"/>
+      <w:bookmarkStart w:id="44" w:name="OLE_LINK1"/>
       <w:r>
         <w:rPr>
           <w:b/>
@@ -8129,7 +8061,7 @@
         <w:t>-</w:t>
       </w:r>
     </w:p>
-    <w:bookmarkEnd w:id="41"/>
+    <w:bookmarkEnd w:id="44"/>
     <w:p/>
     <w:p/>
     <w:p>
@@ -8141,7 +8073,7 @@
         </w:numPr>
         <w:ind w:left="709" w:hanging="425"/>
       </w:pPr>
-      <w:bookmarkStart w:id="42" w:name="_Toc500792260"/>
+      <w:bookmarkStart w:id="45" w:name="_Toc500792454"/>
       <w:r>
         <w:t>Use Case „</w:t>
       </w:r>
@@ -8151,7 +8083,7 @@
       <w:r>
         <w:t>“</w:t>
       </w:r>
-      <w:bookmarkEnd w:id="42"/>
+      <w:bookmarkEnd w:id="45"/>
     </w:p>
     <w:p/>
     <w:p>
@@ -8413,7 +8345,7 @@
           <w:numId w:val="11"/>
         </w:numPr>
       </w:pPr>
-      <w:bookmarkStart w:id="43" w:name="_Toc500792261"/>
+      <w:bookmarkStart w:id="46" w:name="_Toc500792455"/>
       <w:r>
         <w:t>Use Case „</w:t>
       </w:r>
@@ -8423,7 +8355,7 @@
       <w:r>
         <w:t>“</w:t>
       </w:r>
-      <w:bookmarkEnd w:id="43"/>
+      <w:bookmarkEnd w:id="46"/>
     </w:p>
     <w:p/>
     <w:p>
@@ -8724,7 +8656,7 @@
           <w:numId w:val="11"/>
         </w:numPr>
       </w:pPr>
-      <w:bookmarkStart w:id="44" w:name="_Toc500792262"/>
+      <w:bookmarkStart w:id="47" w:name="_Toc500792456"/>
       <w:r>
         <w:t>Use Case „</w:t>
       </w:r>
@@ -8734,7 +8666,7 @@
       <w:r>
         <w:t>“</w:t>
       </w:r>
-      <w:bookmarkEnd w:id="44"/>
+      <w:bookmarkEnd w:id="47"/>
       <w:r>
         <w:t xml:space="preserve"> </w:t>
       </w:r>
@@ -8999,7 +8931,7 @@
           <w:numId w:val="11"/>
         </w:numPr>
       </w:pPr>
-      <w:bookmarkStart w:id="45" w:name="_Toc500792263"/>
+      <w:bookmarkStart w:id="48" w:name="_Toc500792457"/>
       <w:r>
         <w:t>U</w:t>
       </w:r>
@@ -9009,7 +8941,7 @@
       <w:r>
         <w:t>“</w:t>
       </w:r>
-      <w:bookmarkEnd w:id="45"/>
+      <w:bookmarkEnd w:id="48"/>
       <w:r>
         <w:t xml:space="preserve"> </w:t>
       </w:r>
@@ -9252,7 +9184,7 @@
           <w:numId w:val="11"/>
         </w:numPr>
       </w:pPr>
-      <w:bookmarkStart w:id="46" w:name="_Toc500792264"/>
+      <w:bookmarkStart w:id="49" w:name="_Toc500792458"/>
       <w:r>
         <w:t>Use Case „</w:t>
       </w:r>
@@ -9262,7 +9194,7 @@
       <w:r>
         <w:t>“</w:t>
       </w:r>
-      <w:bookmarkEnd w:id="46"/>
+      <w:bookmarkEnd w:id="49"/>
     </w:p>
     <w:p>
       <w:pPr>
@@ -9541,11 +9473,11 @@
         </w:numPr>
         <w:ind w:left="426" w:hanging="426"/>
       </w:pPr>
-      <w:bookmarkStart w:id="47" w:name="_Toc500792265"/>
+      <w:bookmarkStart w:id="50" w:name="_Toc500792459"/>
       <w:r>
         <w:t>Umsetzung</w:t>
       </w:r>
-      <w:bookmarkEnd w:id="47"/>
+      <w:bookmarkEnd w:id="50"/>
     </w:p>
     <w:p/>
     <w:p>
@@ -9557,11 +9489,11 @@
         </w:numPr>
         <w:ind w:left="1134" w:hanging="850"/>
       </w:pPr>
-      <w:bookmarkStart w:id="48" w:name="_Toc500792266"/>
+      <w:bookmarkStart w:id="51" w:name="_Toc500792460"/>
       <w:r>
         <w:t>Plattform</w:t>
       </w:r>
-      <w:bookmarkEnd w:id="48"/>
+      <w:bookmarkEnd w:id="51"/>
     </w:p>
     <w:p>
       <w:pPr>
@@ -9601,11 +9533,11 @@
         </w:numPr>
         <w:ind w:left="1134" w:hanging="850"/>
       </w:pPr>
-      <w:bookmarkStart w:id="49" w:name="_Toc500792267"/>
+      <w:bookmarkStart w:id="52" w:name="_Toc500792461"/>
       <w:r>
         <w:t>Datenhaltung</w:t>
       </w:r>
-      <w:bookmarkEnd w:id="49"/>
+      <w:bookmarkEnd w:id="52"/>
     </w:p>
     <w:p>
       <w:pPr>
@@ -9638,11 +9570,11 @@
         </w:numPr>
         <w:ind w:left="1134" w:hanging="850"/>
       </w:pPr>
-      <w:bookmarkStart w:id="50" w:name="_Toc500792268"/>
+      <w:bookmarkStart w:id="53" w:name="_Toc500792462"/>
       <w:r>
         <w:t>Oberfläche</w:t>
       </w:r>
-      <w:bookmarkEnd w:id="50"/>
+      <w:bookmarkEnd w:id="53"/>
     </w:p>
     <w:p>
       <w:pPr>
@@ -9678,11 +9610,11 @@
         </w:numPr>
         <w:ind w:left="1134" w:hanging="850"/>
       </w:pPr>
-      <w:bookmarkStart w:id="51" w:name="_Toc500792269"/>
+      <w:bookmarkStart w:id="54" w:name="_Toc500792463"/>
       <w:r>
         <w:t>Systemarchitektur</w:t>
       </w:r>
-      <w:bookmarkEnd w:id="51"/>
+      <w:bookmarkEnd w:id="54"/>
     </w:p>
     <w:p>
       <w:pPr>
@@ -9728,7 +9660,7 @@
           <w:numId w:val="40"/>
         </w:numPr>
       </w:pPr>
-      <w:bookmarkStart w:id="52" w:name="_Toc500792270"/>
+      <w:bookmarkStart w:id="55" w:name="_Toc500792464"/>
       <w:r>
         <w:t>Oberflächenprototyp</w:t>
       </w:r>
@@ -9799,7 +9731,7 @@
           </wp:anchor>
         </w:drawing>
       </w:r>
-      <w:bookmarkEnd w:id="52"/>
+      <w:bookmarkEnd w:id="55"/>
     </w:p>
     <w:p>
       <w:pPr>
@@ -9841,14 +9773,14 @@
           <w:numId w:val="40"/>
         </w:numPr>
       </w:pPr>
-      <w:bookmarkStart w:id="53" w:name="_Toc500792271"/>
+      <w:bookmarkStart w:id="56" w:name="_Toc500792465"/>
       <w:r>
         <w:t>Fragen</w:t>
       </w:r>
       <w:r>
         <w:t xml:space="preserve"> und Antworten</w:t>
       </w:r>
-      <w:bookmarkEnd w:id="53"/>
+      <w:bookmarkEnd w:id="56"/>
     </w:p>
     <w:p/>
     <w:p>
@@ -10198,6 +10130,7 @@
         <w:docPartUnique/>
       </w:docPartObj>
     </w:sdtPr>
+    <w:sdtEndPr/>
     <w:sdtContent>
       <w:p>
         <w:pPr>
@@ -10298,7 +10231,7 @@
           <w:rPr>
             <w:noProof/>
           </w:rPr>
-          <w:t>2</w:t>
+          <w:t>24</w:t>
         </w:r>
         <w:r>
           <w:fldChar w:fldCharType="end"/>
@@ -10356,7 +10289,13 @@
       <w:tab/>
     </w:r>
     <w:r>
-      <w:t>08.12.2017</w:t>
+      <w:t>0</w:t>
+    </w:r>
+    <w:r>
+      <w:t>9</w:t>
+    </w:r>
+    <w:r>
+      <w:t>.12.2017</w:t>
     </w:r>
   </w:p>
 </w:hdr>
@@ -15647,7 +15586,7 @@
 </file>
 
 <file path=customXml/itemProps1.xml><?xml version="1.0" encoding="utf-8"?>
-<ds:datastoreItem xmlns:ds="http://schemas.openxmlformats.org/officeDocument/2006/customXml" ds:itemID="{33014503-F394-4BDC-93AF-5976F64D1AF8}">
+<ds:datastoreItem xmlns:ds="http://schemas.openxmlformats.org/officeDocument/2006/customXml" ds:itemID="{8766C427-7C2D-4797-8906-36D307AC2B6C}">
   <ds:schemaRefs>
     <ds:schemaRef ds:uri="http://schemas.openxmlformats.org/officeDocument/2006/bibliography"/>
   </ds:schemaRefs>

</xml_diff>

<commit_message>
Das Pflichtenheft wurde auf die Version 0.8.0 aktualisiert
</commit_message>
<xml_diff>
--- a/TP/Pflichtenheft.docx
+++ b/TP/Pflichtenheft.docx
@@ -35,8 +35,6 @@
           <w:sz w:val="48"/>
         </w:rPr>
       </w:pPr>
-      <w:bookmarkStart w:id="0" w:name="_GoBack"/>
-      <w:bookmarkEnd w:id="0"/>
     </w:p>
     <w:p>
       <w:pPr>
@@ -296,12 +294,18 @@
         <w:rPr>
           <w:sz w:val="36"/>
         </w:rPr>
-        <w:t>10</w:t>
+        <w:t>1</w:t>
       </w:r>
       <w:r>
         <w:rPr>
           <w:sz w:val="36"/>
         </w:rPr>
+        <w:t>1</w:t>
+      </w:r>
+      <w:r>
+        <w:rPr>
+          <w:sz w:val="36"/>
+        </w:rPr>
         <w:t>.12.2017</w:t>
       </w:r>
       <w:r>
@@ -326,7 +330,7 @@
         <w:rPr>
           <w:sz w:val="36"/>
         </w:rPr>
-        <w:t>6</w:t>
+        <w:t>8</w:t>
       </w:r>
       <w:r>
         <w:rPr>
@@ -922,6 +926,9 @@
             <w:pPr>
               <w:jc w:val="center"/>
             </w:pPr>
+            <w:r>
+              <w:t>0.8.0</w:t>
+            </w:r>
           </w:p>
         </w:tc>
         <w:tc>
@@ -933,6 +940,9 @@
             <w:pPr>
               <w:jc w:val="center"/>
             </w:pPr>
+            <w:r>
+              <w:t>11.12.2017</w:t>
+            </w:r>
           </w:p>
         </w:tc>
         <w:tc>
@@ -988,6 +998,8 @@
             <w:pPr>
               <w:jc w:val="center"/>
             </w:pPr>
+            <w:bookmarkStart w:id="0" w:name="_GoBack"/>
+            <w:bookmarkEnd w:id="0"/>
           </w:p>
         </w:tc>
         <w:tc>
@@ -10270,10 +10282,9 @@
       <w:r>
         <w:t>-</w:t>
       </w:r>
-      <w:r>
-        <w:br w:type="page"/>
-      </w:r>
-    </w:p>
+      <w:bookmarkStart w:id="49" w:name="_Toc500794687"/>
+    </w:p>
+    <w:p/>
     <w:p>
       <w:pPr>
         <w:pStyle w:val="berschrift1"/>
@@ -10283,16 +10294,12 @@
         </w:numPr>
         <w:ind w:left="426" w:hanging="426"/>
       </w:pPr>
-      <w:bookmarkStart w:id="49" w:name="_Toc500794687"/>
-      <w:r>
-        <w:lastRenderedPageBreak/>
+      <w:r>
         <w:t>Umsetzung</w:t>
       </w:r>
       <w:bookmarkEnd w:id="49"/>
     </w:p>
-    <w:p>
-      <w:bookmarkStart w:id="50" w:name="_Hlk500798897"/>
-    </w:p>
+    <w:p/>
     <w:p>
       <w:pPr>
         <w:pStyle w:val="berschrift2"/>
@@ -10302,40 +10309,19 @@
         </w:numPr>
         <w:ind w:left="1134" w:hanging="850"/>
       </w:pPr>
-      <w:bookmarkStart w:id="51" w:name="_Toc500794688"/>
+      <w:bookmarkStart w:id="50" w:name="_Toc500794688"/>
       <w:r>
         <w:t>Plattform</w:t>
       </w:r>
-      <w:bookmarkEnd w:id="51"/>
+      <w:bookmarkEnd w:id="50"/>
     </w:p>
     <w:p>
       <w:pPr>
         <w:ind w:left="360"/>
       </w:pPr>
       <w:r>
-        <w:t xml:space="preserve">Die Webseite besteht aus einer HTML5 Seite die durch ein CSS Stylesheet geschmückt ist und dynamische Elemente durch JavaScript, </w:t>
-      </w:r>
-      <w:proofErr w:type="spellStart"/>
-      <w:r>
-        <w:t>jQuery</w:t>
-      </w:r>
-      <w:proofErr w:type="spellEnd"/>
-      <w:r>
-        <w:t xml:space="preserve">, </w:t>
-      </w:r>
-      <w:proofErr w:type="spellStart"/>
-      <w:r>
-        <w:t>AngularJS</w:t>
-      </w:r>
-      <w:proofErr w:type="spellEnd"/>
-      <w:r>
-        <w:t xml:space="preserve"> und vielleicht auch andere Frameworks beinhaltet. Die Webseite sollte nach Ihrer Veröffentlichung für die breite Masse verfügbar sein.</w:t>
-      </w:r>
-    </w:p>
-    <w:p>
-      <w:pPr>
-        <w:ind w:left="360"/>
-      </w:pPr>
+        <w:t>Die Webseite wird auf der freien Webanwendung (je nach Plan) WordPress realisiert, dessen Aufgabe es ist, die Inhalte einer Webseite (Texte und Bilder) zu verwalten. WordPress ist ein flexibles Content Management Design und bietet außerdem Unmengen von Templates an, die nicht nur hübsch und modern sind, sondern auch ein responsives Design bieten. Das heißt, dass sich der Inhalt der Webseite automatisch auf dem Bildschirm (Größe, Auflösung, Seitenverhältnis, Skalierung, usw.) anpasst. Dies ist heutzutage einer der wichtigsten Punkte von Webseiten.</w:t>
+      </w:r>
     </w:p>
     <w:p>
       <w:pPr>
@@ -10346,27 +10332,26 @@
         </w:numPr>
         <w:ind w:left="1134" w:hanging="850"/>
       </w:pPr>
-      <w:bookmarkStart w:id="52" w:name="_Toc500794689"/>
+      <w:bookmarkStart w:id="51" w:name="_Toc500794689"/>
       <w:r>
         <w:t>Datenhaltung</w:t>
       </w:r>
-      <w:bookmarkEnd w:id="52"/>
+      <w:bookmarkEnd w:id="51"/>
     </w:p>
     <w:p>
       <w:pPr>
         <w:ind w:left="360"/>
       </w:pPr>
       <w:r>
-        <w:t xml:space="preserve">Die </w:t>
-      </w:r>
-      <w:r>
-        <w:t xml:space="preserve">Daten der Webseite selbst werden auf einen Webserver gehalten der wenn möglich PHP 7.1.1 und MySQL unterstützt. Die Rezensionen/Bewertungen </w:t>
-      </w:r>
-      <w:r>
-        <w:t>werden,</w:t>
-      </w:r>
-      <w:r>
-        <w:t xml:space="preserve"> wenn möglich mit einer MySQL Datenbank realisiert. </w:t>
+        <w:t xml:space="preserve">Die Daten bzw. Inhalte der Webseite werden durch den CMS von WordPress auf einem Webserver in einer </w:t>
+      </w:r>
+      <w:proofErr w:type="spellStart"/>
+      <w:r>
+        <w:t>Zentralen</w:t>
+      </w:r>
+      <w:proofErr w:type="spellEnd"/>
+      <w:r>
+        <w:t xml:space="preserve"> Datenbank gehalten. Der Webserver soll wenn möglich PHP 7.2 und MySQL 5.6 unterstützten. </w:t>
       </w:r>
     </w:p>
     <w:p>
@@ -10383,30 +10368,18 @@
         </w:numPr>
         <w:ind w:left="1134" w:hanging="850"/>
       </w:pPr>
-      <w:bookmarkStart w:id="53" w:name="_Toc500794690"/>
+      <w:bookmarkStart w:id="52" w:name="_Toc500794690"/>
       <w:r>
         <w:t>Oberfläche</w:t>
       </w:r>
-      <w:bookmarkEnd w:id="53"/>
+      <w:bookmarkEnd w:id="52"/>
     </w:p>
     <w:p>
       <w:pPr>
         <w:ind w:left="360"/>
       </w:pPr>
       <w:r>
-        <w:t xml:space="preserve">Die Oberfläche der Website </w:t>
-      </w:r>
-      <w:r>
-        <w:t>wird</w:t>
-      </w:r>
-      <w:r>
-        <w:t xml:space="preserve"> aufgrund der Zielgruppe sehr</w:t>
-      </w:r>
-      <w:r>
-        <w:t xml:space="preserve"> minimalistisch und</w:t>
-      </w:r>
-      <w:r>
-        <w:t xml:space="preserve"> Benutzerfreundlich gestaltet, damit sie jedermann verwenden kann.</w:t>
+        <w:t>Die Oberfläche der Website wird aufgrund der Zielgruppe sehr minimalistisch und Benutzerfreundlich gestaltet, damit sie jedermann verwenden kann. Außerdem soll die Oberfläche auf jedem Endgerät wie im Punk „3.1 Plattform“ bereits beschrieben, richtig durch ein „responsive Design“ dargestellt werden. Diese Anforderungen bieten die Zahlreichen Templates (Designs/Themen) von WordPress bereits und daher müssen keine Modifikationen vorgenommen werden.</w:t>
       </w:r>
     </w:p>
     <w:p>
@@ -10423,44 +10396,21 @@
         </w:numPr>
         <w:ind w:left="1134" w:hanging="850"/>
       </w:pPr>
-      <w:bookmarkStart w:id="54" w:name="_Toc500794691"/>
+      <w:bookmarkStart w:id="53" w:name="_Toc500794691"/>
       <w:r>
         <w:t>Systemarchitektur</w:t>
       </w:r>
-      <w:bookmarkEnd w:id="54"/>
+      <w:bookmarkEnd w:id="53"/>
+    </w:p>
+    <w:p>
+      <w:r>
+        <w:t>Alle Dienste laufen auf einen zentralen Server, der reichlich an Leistung und schnellen Speicher bereitstellt. Einer der Hauptaugenmerkmale heutiger Webseiten ist Big Data, darum brauchen wir eine schnelle Datenbank. Der Server wird auf ein Linux Server aufgesetzt, weil er stabil, performant und eine globale Community und eine Menge von Open Source Programmen bietet.</w:t>
+      </w:r>
     </w:p>
     <w:p>
       <w:pPr>
         <w:ind w:left="360"/>
       </w:pPr>
-      <w:r>
-        <w:t xml:space="preserve">Alle Dienste laufen auf einen zentralen Server, der reichlich an Leistung und </w:t>
-      </w:r>
-      <w:r>
-        <w:t xml:space="preserve">schnellen </w:t>
-      </w:r>
-      <w:r>
-        <w:t xml:space="preserve">Speicher bereitstellt. </w:t>
-      </w:r>
-      <w:r>
-        <w:t>Einer der</w:t>
-      </w:r>
-      <w:r>
-        <w:t xml:space="preserve"> Hauptaugenmerkmale</w:t>
-      </w:r>
-      <w:r>
-        <w:t xml:space="preserve"> heutiger Webseiten</w:t>
-      </w:r>
-      <w:r>
-        <w:t xml:space="preserve"> ist Bi</w:t>
-      </w:r>
-      <w:r>
-        <w:t xml:space="preserve">g Data, darum brauchen wir eine </w:t>
-      </w:r>
-      <w:r>
-        <w:t>schnelle Datenbank.</w:t>
-      </w:r>
-      <w:bookmarkEnd w:id="50"/>
       <w:r>
         <w:br w:type="page"/>
       </w:r>
@@ -10474,7 +10424,7 @@
           <w:numId w:val="5"/>
         </w:numPr>
       </w:pPr>
-      <w:bookmarkStart w:id="55" w:name="_Toc500794692"/>
+      <w:bookmarkStart w:id="54" w:name="_Toc500794692"/>
       <w:r>
         <w:t>Oberflächenprototyp</w:t>
       </w:r>
@@ -10545,7 +10495,7 @@
           </wp:anchor>
         </w:drawing>
       </w:r>
-      <w:bookmarkEnd w:id="55"/>
+      <w:bookmarkEnd w:id="54"/>
     </w:p>
     <w:p>
       <w:pPr>
@@ -10587,14 +10537,14 @@
           <w:numId w:val="5"/>
         </w:numPr>
       </w:pPr>
-      <w:bookmarkStart w:id="56" w:name="_Toc500794693"/>
+      <w:bookmarkStart w:id="55" w:name="_Toc500794693"/>
       <w:r>
         <w:t>Fragen</w:t>
       </w:r>
       <w:r>
         <w:t xml:space="preserve"> und Antworten</w:t>
       </w:r>
-      <w:bookmarkEnd w:id="56"/>
+      <w:bookmarkEnd w:id="55"/>
     </w:p>
     <w:p/>
     <w:p>
@@ -11053,7 +11003,7 @@
           <w:rPr>
             <w:noProof/>
           </w:rPr>
-          <w:t>4</w:t>
+          <w:t>22</w:t>
         </w:r>
         <w:r>
           <w:fldChar w:fldCharType="end"/>
@@ -11111,7 +11061,10 @@
       <w:tab/>
     </w:r>
     <w:r>
-      <w:t>10</w:t>
+      <w:t>1</w:t>
+    </w:r>
+    <w:r>
+      <w:t>1</w:t>
     </w:r>
     <w:r>
       <w:t>.12.2017</w:t>
@@ -14137,7 +14090,7 @@
 </file>
 
 <file path=customXml/itemProps1.xml><?xml version="1.0" encoding="utf-8"?>
-<ds:datastoreItem xmlns:ds="http://schemas.openxmlformats.org/officeDocument/2006/customXml" ds:itemID="{3D087D12-2101-4FD5-BD0A-9DC6BCAC3D36}">
+<ds:datastoreItem xmlns:ds="http://schemas.openxmlformats.org/officeDocument/2006/customXml" ds:itemID="{E049C534-4078-4DEF-8ADB-1810A2A090AF}">
   <ds:schemaRefs>
     <ds:schemaRef ds:uri="http://schemas.openxmlformats.org/officeDocument/2006/bibliography"/>
   </ds:schemaRefs>

</xml_diff>

<commit_message>
Das Inhaltsverzeichnis des Pflichtenhefts wurde aktualisiert
</commit_message>
<xml_diff>
--- a/TP/Pflichtenheft.docx
+++ b/TP/Pflichtenheft.docx
@@ -998,8 +998,6 @@
             <w:pPr>
               <w:jc w:val="center"/>
             </w:pPr>
-            <w:bookmarkStart w:id="0" w:name="_GoBack"/>
-            <w:bookmarkEnd w:id="0"/>
           </w:p>
         </w:tc>
         <w:tc>
@@ -1171,6 +1169,8 @@
           <w:r>
             <w:t>Inhaltsverzeichnis</w:t>
           </w:r>
+          <w:bookmarkStart w:id="0" w:name="_GoBack"/>
+          <w:bookmarkEnd w:id="0"/>
         </w:p>
         <w:p>
           <w:pPr>
@@ -1194,7 +1194,7 @@
           <w:r>
             <w:fldChar w:fldCharType="separate"/>
           </w:r>
-          <w:hyperlink w:anchor="_Toc500794649" w:history="1">
+          <w:hyperlink w:anchor="_Toc500799555" w:history="1">
             <w:r>
               <w:rPr>
                 <w:rStyle w:val="Hyperlink"/>
@@ -1236,7 +1236,7 @@
                 <w:noProof/>
                 <w:webHidden/>
               </w:rPr>
-              <w:instrText xml:space="preserve"> PAGEREF _Toc500794649 \h </w:instrText>
+              <w:instrText xml:space="preserve"> PAGEREF _Toc500799555 \h </w:instrText>
             </w:r>
             <w:r>
               <w:rPr>
@@ -1280,7 +1280,7 @@
               <w:lang w:eastAsia="de-DE"/>
             </w:rPr>
           </w:pPr>
-          <w:hyperlink w:anchor="_Toc500794650" w:history="1">
+          <w:hyperlink w:anchor="_Toc500799556" w:history="1">
             <w:r>
               <w:rPr>
                 <w:rStyle w:val="Hyperlink"/>
@@ -1322,7 +1322,7 @@
                 <w:noProof/>
                 <w:webHidden/>
               </w:rPr>
-              <w:instrText xml:space="preserve"> PAGEREF _Toc500794650 \h </w:instrText>
+              <w:instrText xml:space="preserve"> PAGEREF _Toc500799556 \h </w:instrText>
             </w:r>
             <w:r>
               <w:rPr>
@@ -1366,7 +1366,7 @@
               <w:lang w:eastAsia="de-DE"/>
             </w:rPr>
           </w:pPr>
-          <w:hyperlink w:anchor="_Toc500794651" w:history="1">
+          <w:hyperlink w:anchor="_Toc500799557" w:history="1">
             <w:r>
               <w:rPr>
                 <w:rStyle w:val="Hyperlink"/>
@@ -1408,7 +1408,7 @@
                 <w:noProof/>
                 <w:webHidden/>
               </w:rPr>
-              <w:instrText xml:space="preserve"> PAGEREF _Toc500794651 \h </w:instrText>
+              <w:instrText xml:space="preserve"> PAGEREF _Toc500799557 \h </w:instrText>
             </w:r>
             <w:r>
               <w:rPr>
@@ -1452,7 +1452,7 @@
               <w:lang w:eastAsia="de-DE"/>
             </w:rPr>
           </w:pPr>
-          <w:hyperlink w:anchor="_Toc500794652" w:history="1">
+          <w:hyperlink w:anchor="_Toc500799558" w:history="1">
             <w:r>
               <w:rPr>
                 <w:rStyle w:val="Hyperlink"/>
@@ -1494,7 +1494,7 @@
                 <w:noProof/>
                 <w:webHidden/>
               </w:rPr>
-              <w:instrText xml:space="preserve"> PAGEREF _Toc500794652 \h </w:instrText>
+              <w:instrText xml:space="preserve"> PAGEREF _Toc500799558 \h </w:instrText>
             </w:r>
             <w:r>
               <w:rPr>
@@ -1538,7 +1538,7 @@
               <w:lang w:eastAsia="de-DE"/>
             </w:rPr>
           </w:pPr>
-          <w:hyperlink w:anchor="_Toc500794653" w:history="1">
+          <w:hyperlink w:anchor="_Toc500799559" w:history="1">
             <w:r>
               <w:rPr>
                 <w:rStyle w:val="Hyperlink"/>
@@ -1580,7 +1580,7 @@
                 <w:noProof/>
                 <w:webHidden/>
               </w:rPr>
-              <w:instrText xml:space="preserve"> PAGEREF _Toc500794653 \h </w:instrText>
+              <w:instrText xml:space="preserve"> PAGEREF _Toc500799559 \h </w:instrText>
             </w:r>
             <w:r>
               <w:rPr>
@@ -1624,7 +1624,7 @@
               <w:lang w:eastAsia="de-DE"/>
             </w:rPr>
           </w:pPr>
-          <w:hyperlink w:anchor="_Toc500794654" w:history="1">
+          <w:hyperlink w:anchor="_Toc500799560" w:history="1">
             <w:r>
               <w:rPr>
                 <w:rStyle w:val="Hyperlink"/>
@@ -1666,7 +1666,7 @@
                 <w:noProof/>
                 <w:webHidden/>
               </w:rPr>
-              <w:instrText xml:space="preserve"> PAGEREF _Toc500794654 \h </w:instrText>
+              <w:instrText xml:space="preserve"> PAGEREF _Toc500799560 \h </w:instrText>
             </w:r>
             <w:r>
               <w:rPr>
@@ -1710,7 +1710,7 @@
               <w:lang w:eastAsia="de-DE"/>
             </w:rPr>
           </w:pPr>
-          <w:hyperlink w:anchor="_Toc500794655" w:history="1">
+          <w:hyperlink w:anchor="_Toc500799561" w:history="1">
             <w:r>
               <w:rPr>
                 <w:rStyle w:val="Hyperlink"/>
@@ -1752,7 +1752,7 @@
                 <w:noProof/>
                 <w:webHidden/>
               </w:rPr>
-              <w:instrText xml:space="preserve"> PAGEREF _Toc500794655 \h </w:instrText>
+              <w:instrText xml:space="preserve"> PAGEREF _Toc500799561 \h </w:instrText>
             </w:r>
             <w:r>
               <w:rPr>
@@ -1796,7 +1796,7 @@
               <w:lang w:eastAsia="de-DE"/>
             </w:rPr>
           </w:pPr>
-          <w:hyperlink w:anchor="_Toc500794656" w:history="1">
+          <w:hyperlink w:anchor="_Toc500799562" w:history="1">
             <w:r>
               <w:rPr>
                 <w:rStyle w:val="Hyperlink"/>
@@ -1838,7 +1838,7 @@
                 <w:noProof/>
                 <w:webHidden/>
               </w:rPr>
-              <w:instrText xml:space="preserve"> PAGEREF _Toc500794656 \h </w:instrText>
+              <w:instrText xml:space="preserve"> PAGEREF _Toc500799562 \h </w:instrText>
             </w:r>
             <w:r>
               <w:rPr>
@@ -1882,7 +1882,7 @@
               <w:lang w:eastAsia="de-DE"/>
             </w:rPr>
           </w:pPr>
-          <w:hyperlink w:anchor="_Toc500794657" w:history="1">
+          <w:hyperlink w:anchor="_Toc500799563" w:history="1">
             <w:r>
               <w:rPr>
                 <w:rStyle w:val="Hyperlink"/>
@@ -1924,7 +1924,7 @@
                 <w:noProof/>
                 <w:webHidden/>
               </w:rPr>
-              <w:instrText xml:space="preserve"> PAGEREF _Toc500794657 \h </w:instrText>
+              <w:instrText xml:space="preserve"> PAGEREF _Toc500799563 \h </w:instrText>
             </w:r>
             <w:r>
               <w:rPr>
@@ -1968,7 +1968,7 @@
               <w:lang w:eastAsia="de-DE"/>
             </w:rPr>
           </w:pPr>
-          <w:hyperlink w:anchor="_Toc500794658" w:history="1">
+          <w:hyperlink w:anchor="_Toc500799564" w:history="1">
             <w:r>
               <w:rPr>
                 <w:rStyle w:val="Hyperlink"/>
@@ -2010,7 +2010,7 @@
                 <w:noProof/>
                 <w:webHidden/>
               </w:rPr>
-              <w:instrText xml:space="preserve"> PAGEREF _Toc500794658 \h </w:instrText>
+              <w:instrText xml:space="preserve"> PAGEREF _Toc500799564 \h </w:instrText>
             </w:r>
             <w:r>
               <w:rPr>
@@ -2054,7 +2054,7 @@
               <w:lang w:eastAsia="de-DE"/>
             </w:rPr>
           </w:pPr>
-          <w:hyperlink w:anchor="_Toc500794659" w:history="1">
+          <w:hyperlink w:anchor="_Toc500799565" w:history="1">
             <w:r>
               <w:rPr>
                 <w:rStyle w:val="Hyperlink"/>
@@ -2096,7 +2096,7 @@
                 <w:noProof/>
                 <w:webHidden/>
               </w:rPr>
-              <w:instrText xml:space="preserve"> PAGEREF _Toc500794659 \h </w:instrText>
+              <w:instrText xml:space="preserve"> PAGEREF _Toc500799565 \h </w:instrText>
             </w:r>
             <w:r>
               <w:rPr>
@@ -2140,7 +2140,7 @@
               <w:lang w:eastAsia="de-DE"/>
             </w:rPr>
           </w:pPr>
-          <w:hyperlink w:anchor="_Toc500794660" w:history="1">
+          <w:hyperlink w:anchor="_Toc500799566" w:history="1">
             <w:r>
               <w:rPr>
                 <w:rStyle w:val="Hyperlink"/>
@@ -2182,7 +2182,7 @@
                 <w:noProof/>
                 <w:webHidden/>
               </w:rPr>
-              <w:instrText xml:space="preserve"> PAGEREF _Toc500794660 \h </w:instrText>
+              <w:instrText xml:space="preserve"> PAGEREF _Toc500799566 \h </w:instrText>
             </w:r>
             <w:r>
               <w:rPr>
@@ -2226,7 +2226,7 @@
               <w:lang w:eastAsia="de-DE"/>
             </w:rPr>
           </w:pPr>
-          <w:hyperlink w:anchor="_Toc500794661" w:history="1">
+          <w:hyperlink w:anchor="_Toc500799567" w:history="1">
             <w:r>
               <w:rPr>
                 <w:rStyle w:val="Hyperlink"/>
@@ -2268,7 +2268,7 @@
                 <w:noProof/>
                 <w:webHidden/>
               </w:rPr>
-              <w:instrText xml:space="preserve"> PAGEREF _Toc500794661 \h </w:instrText>
+              <w:instrText xml:space="preserve"> PAGEREF _Toc500799567 \h </w:instrText>
             </w:r>
             <w:r>
               <w:rPr>
@@ -2312,7 +2312,7 @@
               <w:lang w:eastAsia="de-DE"/>
             </w:rPr>
           </w:pPr>
-          <w:hyperlink w:anchor="_Toc500794662" w:history="1">
+          <w:hyperlink w:anchor="_Toc500799568" w:history="1">
             <w:r>
               <w:rPr>
                 <w:rStyle w:val="Hyperlink"/>
@@ -2354,7 +2354,7 @@
                 <w:noProof/>
                 <w:webHidden/>
               </w:rPr>
-              <w:instrText xml:space="preserve"> PAGEREF _Toc500794662 \h </w:instrText>
+              <w:instrText xml:space="preserve"> PAGEREF _Toc500799568 \h </w:instrText>
             </w:r>
             <w:r>
               <w:rPr>
@@ -2398,7 +2398,7 @@
               <w:lang w:eastAsia="de-DE"/>
             </w:rPr>
           </w:pPr>
-          <w:hyperlink w:anchor="_Toc500794663" w:history="1">
+          <w:hyperlink w:anchor="_Toc500799569" w:history="1">
             <w:r>
               <w:rPr>
                 <w:rStyle w:val="Hyperlink"/>
@@ -2440,7 +2440,7 @@
                 <w:noProof/>
                 <w:webHidden/>
               </w:rPr>
-              <w:instrText xml:space="preserve"> PAGEREF _Toc500794663 \h </w:instrText>
+              <w:instrText xml:space="preserve"> PAGEREF _Toc500799569 \h </w:instrText>
             </w:r>
             <w:r>
               <w:rPr>
@@ -2484,7 +2484,7 @@
               <w:lang w:eastAsia="de-DE"/>
             </w:rPr>
           </w:pPr>
-          <w:hyperlink w:anchor="_Toc500794664" w:history="1">
+          <w:hyperlink w:anchor="_Toc500799570" w:history="1">
             <w:r>
               <w:rPr>
                 <w:rStyle w:val="Hyperlink"/>
@@ -2526,7 +2526,7 @@
                 <w:noProof/>
                 <w:webHidden/>
               </w:rPr>
-              <w:instrText xml:space="preserve"> PAGEREF _Toc500794664 \h </w:instrText>
+              <w:instrText xml:space="preserve"> PAGEREF _Toc500799570 \h </w:instrText>
             </w:r>
             <w:r>
               <w:rPr>
@@ -2570,7 +2570,7 @@
               <w:lang w:eastAsia="de-DE"/>
             </w:rPr>
           </w:pPr>
-          <w:hyperlink w:anchor="_Toc500794665" w:history="1">
+          <w:hyperlink w:anchor="_Toc500799571" w:history="1">
             <w:r>
               <w:rPr>
                 <w:rStyle w:val="Hyperlink"/>
@@ -2612,7 +2612,7 @@
                 <w:noProof/>
                 <w:webHidden/>
               </w:rPr>
-              <w:instrText xml:space="preserve"> PAGEREF _Toc500794665 \h </w:instrText>
+              <w:instrText xml:space="preserve"> PAGEREF _Toc500799571 \h </w:instrText>
             </w:r>
             <w:r>
               <w:rPr>
@@ -2656,7 +2656,7 @@
               <w:lang w:eastAsia="de-DE"/>
             </w:rPr>
           </w:pPr>
-          <w:hyperlink w:anchor="_Toc500794666" w:history="1">
+          <w:hyperlink w:anchor="_Toc500799572" w:history="1">
             <w:r>
               <w:rPr>
                 <w:rStyle w:val="Hyperlink"/>
@@ -2698,7 +2698,7 @@
                 <w:noProof/>
                 <w:webHidden/>
               </w:rPr>
-              <w:instrText xml:space="preserve"> PAGEREF _Toc500794666 \h </w:instrText>
+              <w:instrText xml:space="preserve"> PAGEREF _Toc500799572 \h </w:instrText>
             </w:r>
             <w:r>
               <w:rPr>
@@ -2742,7 +2742,7 @@
               <w:lang w:eastAsia="de-DE"/>
             </w:rPr>
           </w:pPr>
-          <w:hyperlink w:anchor="_Toc500794667" w:history="1">
+          <w:hyperlink w:anchor="_Toc500799573" w:history="1">
             <w:r>
               <w:rPr>
                 <w:rStyle w:val="Hyperlink"/>
@@ -2784,7 +2784,7 @@
                 <w:noProof/>
                 <w:webHidden/>
               </w:rPr>
-              <w:instrText xml:space="preserve"> PAGEREF _Toc500794667 \h </w:instrText>
+              <w:instrText xml:space="preserve"> PAGEREF _Toc500799573 \h </w:instrText>
             </w:r>
             <w:r>
               <w:rPr>
@@ -2828,7 +2828,7 @@
               <w:lang w:eastAsia="de-DE"/>
             </w:rPr>
           </w:pPr>
-          <w:hyperlink w:anchor="_Toc500794668" w:history="1">
+          <w:hyperlink w:anchor="_Toc500799574" w:history="1">
             <w:r>
               <w:rPr>
                 <w:rStyle w:val="Hyperlink"/>
@@ -2870,7 +2870,7 @@
                 <w:noProof/>
                 <w:webHidden/>
               </w:rPr>
-              <w:instrText xml:space="preserve"> PAGEREF _Toc500794668 \h </w:instrText>
+              <w:instrText xml:space="preserve"> PAGEREF _Toc500799574 \h </w:instrText>
             </w:r>
             <w:r>
               <w:rPr>
@@ -2914,7 +2914,7 @@
               <w:lang w:eastAsia="de-DE"/>
             </w:rPr>
           </w:pPr>
-          <w:hyperlink w:anchor="_Toc500794669" w:history="1">
+          <w:hyperlink w:anchor="_Toc500799575" w:history="1">
             <w:r>
               <w:rPr>
                 <w:rStyle w:val="Hyperlink"/>
@@ -2956,7 +2956,7 @@
                 <w:noProof/>
                 <w:webHidden/>
               </w:rPr>
-              <w:instrText xml:space="preserve"> PAGEREF _Toc500794669 \h </w:instrText>
+              <w:instrText xml:space="preserve"> PAGEREF _Toc500799575 \h </w:instrText>
             </w:r>
             <w:r>
               <w:rPr>
@@ -3000,7 +3000,7 @@
               <w:lang w:eastAsia="de-DE"/>
             </w:rPr>
           </w:pPr>
-          <w:hyperlink w:anchor="_Toc500794670" w:history="1">
+          <w:hyperlink w:anchor="_Toc500799576" w:history="1">
             <w:r>
               <w:rPr>
                 <w:rStyle w:val="Hyperlink"/>
@@ -3042,7 +3042,7 @@
                 <w:noProof/>
                 <w:webHidden/>
               </w:rPr>
-              <w:instrText xml:space="preserve"> PAGEREF _Toc500794670 \h </w:instrText>
+              <w:instrText xml:space="preserve"> PAGEREF _Toc500799576 \h </w:instrText>
             </w:r>
             <w:r>
               <w:rPr>
@@ -3086,7 +3086,7 @@
               <w:lang w:eastAsia="de-DE"/>
             </w:rPr>
           </w:pPr>
-          <w:hyperlink w:anchor="_Toc500794671" w:history="1">
+          <w:hyperlink w:anchor="_Toc500799577" w:history="1">
             <w:r>
               <w:rPr>
                 <w:rStyle w:val="Hyperlink"/>
@@ -3128,7 +3128,7 @@
                 <w:noProof/>
                 <w:webHidden/>
               </w:rPr>
-              <w:instrText xml:space="preserve"> PAGEREF _Toc500794671 \h </w:instrText>
+              <w:instrText xml:space="preserve"> PAGEREF _Toc500799577 \h </w:instrText>
             </w:r>
             <w:r>
               <w:rPr>
@@ -3172,7 +3172,7 @@
               <w:lang w:eastAsia="de-DE"/>
             </w:rPr>
           </w:pPr>
-          <w:hyperlink w:anchor="_Toc500794672" w:history="1">
+          <w:hyperlink w:anchor="_Toc500799578" w:history="1">
             <w:r>
               <w:rPr>
                 <w:rStyle w:val="Hyperlink"/>
@@ -3216,7 +3216,7 @@
                 <w:noProof/>
                 <w:webHidden/>
               </w:rPr>
-              <w:instrText xml:space="preserve"> PAGEREF _Toc500794672 \h </w:instrText>
+              <w:instrText xml:space="preserve"> PAGEREF _Toc500799578 \h </w:instrText>
             </w:r>
             <w:r>
               <w:rPr>
@@ -3260,7 +3260,7 @@
               <w:lang w:eastAsia="de-DE"/>
             </w:rPr>
           </w:pPr>
-          <w:hyperlink w:anchor="_Toc500794673" w:history="1">
+          <w:hyperlink w:anchor="_Toc500799579" w:history="1">
             <w:r>
               <w:rPr>
                 <w:rStyle w:val="Hyperlink"/>
@@ -3304,7 +3304,7 @@
                 <w:noProof/>
                 <w:webHidden/>
               </w:rPr>
-              <w:instrText xml:space="preserve"> PAGEREF _Toc500794673 \h </w:instrText>
+              <w:instrText xml:space="preserve"> PAGEREF _Toc500799579 \h </w:instrText>
             </w:r>
             <w:r>
               <w:rPr>
@@ -3348,7 +3348,7 @@
               <w:lang w:eastAsia="de-DE"/>
             </w:rPr>
           </w:pPr>
-          <w:hyperlink w:anchor="_Toc500794674" w:history="1">
+          <w:hyperlink w:anchor="_Toc500799580" w:history="1">
             <w:r>
               <w:rPr>
                 <w:rStyle w:val="Hyperlink"/>
@@ -3390,7 +3390,7 @@
                 <w:noProof/>
                 <w:webHidden/>
               </w:rPr>
-              <w:instrText xml:space="preserve"> PAGEREF _Toc500794674 \h </w:instrText>
+              <w:instrText xml:space="preserve"> PAGEREF _Toc500799580 \h </w:instrText>
             </w:r>
             <w:r>
               <w:rPr>
@@ -3434,7 +3434,7 @@
               <w:lang w:eastAsia="de-DE"/>
             </w:rPr>
           </w:pPr>
-          <w:hyperlink w:anchor="_Toc500794675" w:history="1">
+          <w:hyperlink w:anchor="_Toc500799581" w:history="1">
             <w:r>
               <w:rPr>
                 <w:rStyle w:val="Hyperlink"/>
@@ -3476,7 +3476,7 @@
                 <w:noProof/>
                 <w:webHidden/>
               </w:rPr>
-              <w:instrText xml:space="preserve"> PAGEREF _Toc500794675 \h </w:instrText>
+              <w:instrText xml:space="preserve"> PAGEREF _Toc500799581 \h </w:instrText>
             </w:r>
             <w:r>
               <w:rPr>
@@ -3520,7 +3520,7 @@
               <w:lang w:eastAsia="de-DE"/>
             </w:rPr>
           </w:pPr>
-          <w:hyperlink w:anchor="_Toc500794676" w:history="1">
+          <w:hyperlink w:anchor="_Toc500799582" w:history="1">
             <w:r>
               <w:rPr>
                 <w:rStyle w:val="Hyperlink"/>
@@ -3562,7 +3562,7 @@
                 <w:noProof/>
                 <w:webHidden/>
               </w:rPr>
-              <w:instrText xml:space="preserve"> PAGEREF _Toc500794676 \h </w:instrText>
+              <w:instrText xml:space="preserve"> PAGEREF _Toc500799582 \h </w:instrText>
             </w:r>
             <w:r>
               <w:rPr>
@@ -3606,7 +3606,7 @@
               <w:lang w:eastAsia="de-DE"/>
             </w:rPr>
           </w:pPr>
-          <w:hyperlink w:anchor="_Toc500794677" w:history="1">
+          <w:hyperlink w:anchor="_Toc500799583" w:history="1">
             <w:r>
               <w:rPr>
                 <w:rStyle w:val="Hyperlink"/>
@@ -3648,7 +3648,7 @@
                 <w:noProof/>
                 <w:webHidden/>
               </w:rPr>
-              <w:instrText xml:space="preserve"> PAGEREF _Toc500794677 \h </w:instrText>
+              <w:instrText xml:space="preserve"> PAGEREF _Toc500799583 \h </w:instrText>
             </w:r>
             <w:r>
               <w:rPr>
@@ -3692,7 +3692,7 @@
               <w:lang w:eastAsia="de-DE"/>
             </w:rPr>
           </w:pPr>
-          <w:hyperlink w:anchor="_Toc500794678" w:history="1">
+          <w:hyperlink w:anchor="_Toc500799584" w:history="1">
             <w:r>
               <w:rPr>
                 <w:rStyle w:val="Hyperlink"/>
@@ -3734,7 +3734,7 @@
                 <w:noProof/>
                 <w:webHidden/>
               </w:rPr>
-              <w:instrText xml:space="preserve"> PAGEREF _Toc500794678 \h </w:instrText>
+              <w:instrText xml:space="preserve"> PAGEREF _Toc500799584 \h </w:instrText>
             </w:r>
             <w:r>
               <w:rPr>
@@ -3778,7 +3778,7 @@
               <w:lang w:eastAsia="de-DE"/>
             </w:rPr>
           </w:pPr>
-          <w:hyperlink w:anchor="_Toc500794679" w:history="1">
+          <w:hyperlink w:anchor="_Toc500799585" w:history="1">
             <w:r>
               <w:rPr>
                 <w:rStyle w:val="Hyperlink"/>
@@ -3820,7 +3820,7 @@
                 <w:noProof/>
                 <w:webHidden/>
               </w:rPr>
-              <w:instrText xml:space="preserve"> PAGEREF _Toc500794679 \h </w:instrText>
+              <w:instrText xml:space="preserve"> PAGEREF _Toc500799585 \h </w:instrText>
             </w:r>
             <w:r>
               <w:rPr>
@@ -3864,7 +3864,7 @@
               <w:lang w:eastAsia="de-DE"/>
             </w:rPr>
           </w:pPr>
-          <w:hyperlink w:anchor="_Toc500794680" w:history="1">
+          <w:hyperlink w:anchor="_Toc500799586" w:history="1">
             <w:r>
               <w:rPr>
                 <w:rStyle w:val="Hyperlink"/>
@@ -3906,7 +3906,7 @@
                 <w:noProof/>
                 <w:webHidden/>
               </w:rPr>
-              <w:instrText xml:space="preserve"> PAGEREF _Toc500794680 \h </w:instrText>
+              <w:instrText xml:space="preserve"> PAGEREF _Toc500799586 \h </w:instrText>
             </w:r>
             <w:r>
               <w:rPr>
@@ -3950,7 +3950,7 @@
               <w:lang w:eastAsia="de-DE"/>
             </w:rPr>
           </w:pPr>
-          <w:hyperlink w:anchor="_Toc500794681" w:history="1">
+          <w:hyperlink w:anchor="_Toc500799587" w:history="1">
             <w:r>
               <w:rPr>
                 <w:rStyle w:val="Hyperlink"/>
@@ -3992,7 +3992,7 @@
                 <w:noProof/>
                 <w:webHidden/>
               </w:rPr>
-              <w:instrText xml:space="preserve"> PAGEREF _Toc500794681 \h </w:instrText>
+              <w:instrText xml:space="preserve"> PAGEREF _Toc500799587 \h </w:instrText>
             </w:r>
             <w:r>
               <w:rPr>
@@ -4036,7 +4036,7 @@
               <w:lang w:eastAsia="de-DE"/>
             </w:rPr>
           </w:pPr>
-          <w:hyperlink w:anchor="_Toc500794682" w:history="1">
+          <w:hyperlink w:anchor="_Toc500799588" w:history="1">
             <w:r>
               <w:rPr>
                 <w:rStyle w:val="Hyperlink"/>
@@ -4078,7 +4078,7 @@
                 <w:noProof/>
                 <w:webHidden/>
               </w:rPr>
-              <w:instrText xml:space="preserve"> PAGEREF _Toc500794682 \h </w:instrText>
+              <w:instrText xml:space="preserve"> PAGEREF _Toc500799588 \h </w:instrText>
             </w:r>
             <w:r>
               <w:rPr>
@@ -4122,7 +4122,7 @@
               <w:lang w:eastAsia="de-DE"/>
             </w:rPr>
           </w:pPr>
-          <w:hyperlink w:anchor="_Toc500794683" w:history="1">
+          <w:hyperlink w:anchor="_Toc500799589" w:history="1">
             <w:r>
               <w:rPr>
                 <w:rStyle w:val="Hyperlink"/>
@@ -4164,7 +4164,7 @@
                 <w:noProof/>
                 <w:webHidden/>
               </w:rPr>
-              <w:instrText xml:space="preserve"> PAGEREF _Toc500794683 \h </w:instrText>
+              <w:instrText xml:space="preserve"> PAGEREF _Toc500799589 \h </w:instrText>
             </w:r>
             <w:r>
               <w:rPr>
@@ -4208,7 +4208,7 @@
               <w:lang w:eastAsia="de-DE"/>
             </w:rPr>
           </w:pPr>
-          <w:hyperlink w:anchor="_Toc500794684" w:history="1">
+          <w:hyperlink w:anchor="_Toc500799590" w:history="1">
             <w:r>
               <w:rPr>
                 <w:rStyle w:val="Hyperlink"/>
@@ -4229,7 +4229,7 @@
                 <w:rStyle w:val="Hyperlink"/>
                 <w:noProof/>
               </w:rPr>
-              <w:t>Use Case „Inhalt modifizieren“</w:t>
+              <w:t>Use Case „Inhalt löschen“</w:t>
             </w:r>
             <w:r>
               <w:rPr>
@@ -4250,7 +4250,7 @@
                 <w:noProof/>
                 <w:webHidden/>
               </w:rPr>
-              <w:instrText xml:space="preserve"> PAGEREF _Toc500794684 \h </w:instrText>
+              <w:instrText xml:space="preserve"> PAGEREF _Toc500799590 \h </w:instrText>
             </w:r>
             <w:r>
               <w:rPr>
@@ -4294,7 +4294,7 @@
               <w:lang w:eastAsia="de-DE"/>
             </w:rPr>
           </w:pPr>
-          <w:hyperlink w:anchor="_Toc500794685" w:history="1">
+          <w:hyperlink w:anchor="_Toc500799591" w:history="1">
             <w:r>
               <w:rPr>
                 <w:rStyle w:val="Hyperlink"/>
@@ -4315,7 +4315,7 @@
                 <w:rStyle w:val="Hyperlink"/>
                 <w:noProof/>
               </w:rPr>
-              <w:t>Use Case „Inhalt löschen“</w:t>
+              <w:t>Use Case „Template wählen“</w:t>
             </w:r>
             <w:r>
               <w:rPr>
@@ -4336,7 +4336,7 @@
                 <w:noProof/>
                 <w:webHidden/>
               </w:rPr>
-              <w:instrText xml:space="preserve"> PAGEREF _Toc500794685 \h </w:instrText>
+              <w:instrText xml:space="preserve"> PAGEREF _Toc500799591 \h </w:instrText>
             </w:r>
             <w:r>
               <w:rPr>
@@ -4357,92 +4357,6 @@
                 <w:webHidden/>
               </w:rPr>
               <w:t>22</w:t>
-            </w:r>
-            <w:r>
-              <w:rPr>
-                <w:noProof/>
-                <w:webHidden/>
-              </w:rPr>
-              <w:fldChar w:fldCharType="end"/>
-            </w:r>
-          </w:hyperlink>
-        </w:p>
-        <w:p>
-          <w:pPr>
-            <w:pStyle w:val="Verzeichnis2"/>
-            <w:tabs>
-              <w:tab w:val="left" w:pos="1100"/>
-              <w:tab w:val="right" w:leader="dot" w:pos="9062"/>
-            </w:tabs>
-            <w:rPr>
-              <w:rFonts w:eastAsiaTheme="minorEastAsia"/>
-              <w:noProof/>
-              <w:lang w:eastAsia="de-DE"/>
-            </w:rPr>
-          </w:pPr>
-          <w:hyperlink w:anchor="_Toc500794686" w:history="1">
-            <w:r>
-              <w:rPr>
-                <w:rStyle w:val="Hyperlink"/>
-                <w:noProof/>
-              </w:rPr>
-              <w:t>2.17.</w:t>
-            </w:r>
-            <w:r>
-              <w:rPr>
-                <w:rFonts w:eastAsiaTheme="minorEastAsia"/>
-                <w:noProof/>
-                <w:lang w:eastAsia="de-DE"/>
-              </w:rPr>
-              <w:tab/>
-            </w:r>
-            <w:r>
-              <w:rPr>
-                <w:rStyle w:val="Hyperlink"/>
-                <w:noProof/>
-              </w:rPr>
-              <w:t>Use Case „Template wählen“</w:t>
-            </w:r>
-            <w:r>
-              <w:rPr>
-                <w:noProof/>
-                <w:webHidden/>
-              </w:rPr>
-              <w:tab/>
-            </w:r>
-            <w:r>
-              <w:rPr>
-                <w:noProof/>
-                <w:webHidden/>
-              </w:rPr>
-              <w:fldChar w:fldCharType="begin"/>
-            </w:r>
-            <w:r>
-              <w:rPr>
-                <w:noProof/>
-                <w:webHidden/>
-              </w:rPr>
-              <w:instrText xml:space="preserve"> PAGEREF _Toc500794686 \h </w:instrText>
-            </w:r>
-            <w:r>
-              <w:rPr>
-                <w:noProof/>
-                <w:webHidden/>
-              </w:rPr>
-            </w:r>
-            <w:r>
-              <w:rPr>
-                <w:noProof/>
-                <w:webHidden/>
-              </w:rPr>
-              <w:fldChar w:fldCharType="separate"/>
-            </w:r>
-            <w:r>
-              <w:rPr>
-                <w:noProof/>
-                <w:webHidden/>
-              </w:rPr>
-              <w:t>23</w:t>
             </w:r>
             <w:r>
               <w:rPr>
@@ -4466,7 +4380,7 @@
               <w:lang w:eastAsia="de-DE"/>
             </w:rPr>
           </w:pPr>
-          <w:hyperlink w:anchor="_Toc500794687" w:history="1">
+          <w:hyperlink w:anchor="_Toc500799592" w:history="1">
             <w:r>
               <w:rPr>
                 <w:rStyle w:val="Hyperlink"/>
@@ -4508,7 +4422,7 @@
                 <w:noProof/>
                 <w:webHidden/>
               </w:rPr>
-              <w:instrText xml:space="preserve"> PAGEREF _Toc500794687 \h </w:instrText>
+              <w:instrText xml:space="preserve"> PAGEREF _Toc500799592 \h </w:instrText>
             </w:r>
             <w:r>
               <w:rPr>
@@ -4528,7 +4442,7 @@
                 <w:noProof/>
                 <w:webHidden/>
               </w:rPr>
-              <w:t>24</w:t>
+              <w:t>23</w:t>
             </w:r>
             <w:r>
               <w:rPr>
@@ -4552,7 +4466,7 @@
               <w:lang w:eastAsia="de-DE"/>
             </w:rPr>
           </w:pPr>
-          <w:hyperlink w:anchor="_Toc500794688" w:history="1">
+          <w:hyperlink w:anchor="_Toc500799593" w:history="1">
             <w:r>
               <w:rPr>
                 <w:rStyle w:val="Hyperlink"/>
@@ -4594,7 +4508,7 @@
                 <w:noProof/>
                 <w:webHidden/>
               </w:rPr>
-              <w:instrText xml:space="preserve"> PAGEREF _Toc500794688 \h </w:instrText>
+              <w:instrText xml:space="preserve"> PAGEREF _Toc500799593 \h </w:instrText>
             </w:r>
             <w:r>
               <w:rPr>
@@ -4614,7 +4528,7 @@
                 <w:noProof/>
                 <w:webHidden/>
               </w:rPr>
-              <w:t>24</w:t>
+              <w:t>23</w:t>
             </w:r>
             <w:r>
               <w:rPr>
@@ -4638,7 +4552,7 @@
               <w:lang w:eastAsia="de-DE"/>
             </w:rPr>
           </w:pPr>
-          <w:hyperlink w:anchor="_Toc500794689" w:history="1">
+          <w:hyperlink w:anchor="_Toc500799594" w:history="1">
             <w:r>
               <w:rPr>
                 <w:rStyle w:val="Hyperlink"/>
@@ -4680,7 +4594,7 @@
                 <w:noProof/>
                 <w:webHidden/>
               </w:rPr>
-              <w:instrText xml:space="preserve"> PAGEREF _Toc500794689 \h </w:instrText>
+              <w:instrText xml:space="preserve"> PAGEREF _Toc500799594 \h </w:instrText>
             </w:r>
             <w:r>
               <w:rPr>
@@ -4700,7 +4614,7 @@
                 <w:noProof/>
                 <w:webHidden/>
               </w:rPr>
-              <w:t>24</w:t>
+              <w:t>23</w:t>
             </w:r>
             <w:r>
               <w:rPr>
@@ -4724,7 +4638,7 @@
               <w:lang w:eastAsia="de-DE"/>
             </w:rPr>
           </w:pPr>
-          <w:hyperlink w:anchor="_Toc500794690" w:history="1">
+          <w:hyperlink w:anchor="_Toc500799595" w:history="1">
             <w:r>
               <w:rPr>
                 <w:rStyle w:val="Hyperlink"/>
@@ -4766,7 +4680,7 @@
                 <w:noProof/>
                 <w:webHidden/>
               </w:rPr>
-              <w:instrText xml:space="preserve"> PAGEREF _Toc500794690 \h </w:instrText>
+              <w:instrText xml:space="preserve"> PAGEREF _Toc500799595 \h </w:instrText>
             </w:r>
             <w:r>
               <w:rPr>
@@ -4786,7 +4700,7 @@
                 <w:noProof/>
                 <w:webHidden/>
               </w:rPr>
-              <w:t>24</w:t>
+              <w:t>23</w:t>
             </w:r>
             <w:r>
               <w:rPr>
@@ -4810,7 +4724,7 @@
               <w:lang w:eastAsia="de-DE"/>
             </w:rPr>
           </w:pPr>
-          <w:hyperlink w:anchor="_Toc500794691" w:history="1">
+          <w:hyperlink w:anchor="_Toc500799596" w:history="1">
             <w:r>
               <w:rPr>
                 <w:rStyle w:val="Hyperlink"/>
@@ -4852,7 +4766,7 @@
                 <w:noProof/>
                 <w:webHidden/>
               </w:rPr>
-              <w:instrText xml:space="preserve"> PAGEREF _Toc500794691 \h </w:instrText>
+              <w:instrText xml:space="preserve"> PAGEREF _Toc500799596 \h </w:instrText>
             </w:r>
             <w:r>
               <w:rPr>
@@ -4872,7 +4786,7 @@
                 <w:noProof/>
                 <w:webHidden/>
               </w:rPr>
-              <w:t>24</w:t>
+              <w:t>23</w:t>
             </w:r>
             <w:r>
               <w:rPr>
@@ -4896,7 +4810,7 @@
               <w:lang w:eastAsia="de-DE"/>
             </w:rPr>
           </w:pPr>
-          <w:hyperlink w:anchor="_Toc500794692" w:history="1">
+          <w:hyperlink w:anchor="_Toc500799597" w:history="1">
             <w:r>
               <w:rPr>
                 <w:rStyle w:val="Hyperlink"/>
@@ -4938,7 +4852,7 @@
                 <w:noProof/>
                 <w:webHidden/>
               </w:rPr>
-              <w:instrText xml:space="preserve"> PAGEREF _Toc500794692 \h </w:instrText>
+              <w:instrText xml:space="preserve"> PAGEREF _Toc500799597 \h </w:instrText>
             </w:r>
             <w:r>
               <w:rPr>
@@ -4958,7 +4872,7 @@
                 <w:noProof/>
                 <w:webHidden/>
               </w:rPr>
-              <w:t>25</w:t>
+              <w:t>24</w:t>
             </w:r>
             <w:r>
               <w:rPr>
@@ -4982,7 +4896,7 @@
               <w:lang w:eastAsia="de-DE"/>
             </w:rPr>
           </w:pPr>
-          <w:hyperlink w:anchor="_Toc500794693" w:history="1">
+          <w:hyperlink w:anchor="_Toc500799598" w:history="1">
             <w:r>
               <w:rPr>
                 <w:rStyle w:val="Hyperlink"/>
@@ -5024,7 +4938,7 @@
                 <w:noProof/>
                 <w:webHidden/>
               </w:rPr>
-              <w:instrText xml:space="preserve"> PAGEREF _Toc500794693 \h </w:instrText>
+              <w:instrText xml:space="preserve"> PAGEREF _Toc500799598 \h </w:instrText>
             </w:r>
             <w:r>
               <w:rPr>
@@ -5044,7 +4958,7 @@
                 <w:noProof/>
                 <w:webHidden/>
               </w:rPr>
-              <w:t>26</w:t>
+              <w:t>25</w:t>
             </w:r>
             <w:r>
               <w:rPr>
@@ -5096,7 +5010,7 @@
           <w:numId w:val="1"/>
         </w:numPr>
       </w:pPr>
-      <w:bookmarkStart w:id="3" w:name="_Toc500794649"/>
+      <w:bookmarkStart w:id="3" w:name="_Toc500799555"/>
       <w:r>
         <w:t>Anforderungen und Ziele</w:t>
       </w:r>
@@ -5115,7 +5029,7 @@
       </w:pPr>
       <w:bookmarkStart w:id="4" w:name="_Toc468134370"/>
       <w:bookmarkStart w:id="5" w:name="_Toc468134397"/>
-      <w:bookmarkStart w:id="6" w:name="_Toc500794650"/>
+      <w:bookmarkStart w:id="6" w:name="_Toc500799556"/>
       <w:r>
         <w:t>Überblick</w:t>
       </w:r>
@@ -5532,7 +5446,7 @@
       </w:pPr>
       <w:bookmarkStart w:id="7" w:name="_Toc468134371"/>
       <w:bookmarkStart w:id="8" w:name="_Toc468134398"/>
-      <w:bookmarkStart w:id="9" w:name="_Toc500794651"/>
+      <w:bookmarkStart w:id="9" w:name="_Toc500799557"/>
       <w:r>
         <w:t>Muss-Anforderunge</w:t>
       </w:r>
@@ -5552,7 +5466,7 @@
           <w:numId w:val="1"/>
         </w:numPr>
       </w:pPr>
-      <w:bookmarkStart w:id="10" w:name="_Toc500794652"/>
+      <w:bookmarkStart w:id="10" w:name="_Toc500799558"/>
       <w:r>
         <w:t>Informationen: Was ist Industrie 4.0?</w:t>
       </w:r>
@@ -5588,13 +5502,13 @@
           <w:numId w:val="1"/>
         </w:numPr>
       </w:pPr>
-      <w:bookmarkStart w:id="11" w:name="_Toc500794653"/>
-      <w:bookmarkStart w:id="12" w:name="_Toc468134374"/>
-      <w:bookmarkStart w:id="13" w:name="_Toc468134401"/>
+      <w:bookmarkStart w:id="11" w:name="_Toc468134374"/>
+      <w:bookmarkStart w:id="12" w:name="_Toc468134401"/>
+      <w:bookmarkStart w:id="13" w:name="_Toc500799559"/>
       <w:r>
         <w:t>Informationen: Chancen durch Industrie 4.0</w:t>
       </w:r>
-      <w:bookmarkEnd w:id="11"/>
+      <w:bookmarkEnd w:id="13"/>
     </w:p>
     <w:p>
       <w:pPr>
@@ -5627,9 +5541,9 @@
           <w:numId w:val="1"/>
         </w:numPr>
       </w:pPr>
-      <w:bookmarkStart w:id="14" w:name="_Toc500794654"/>
+      <w:bookmarkStart w:id="14" w:name="_Toc500799560"/>
+      <w:bookmarkEnd w:id="11"/>
       <w:bookmarkEnd w:id="12"/>
-      <w:bookmarkEnd w:id="13"/>
       <w:r>
         <w:lastRenderedPageBreak/>
         <w:t xml:space="preserve">Informationen: Vernetzung </w:t>
@@ -5661,7 +5575,7 @@
           <w:numId w:val="1"/>
         </w:numPr>
       </w:pPr>
-      <w:bookmarkStart w:id="15" w:name="_Toc500794655"/>
+      <w:bookmarkStart w:id="15" w:name="_Toc500799561"/>
       <w:r>
         <w:t>Informationen</w:t>
       </w:r>
@@ -5696,7 +5610,7 @@
           <w:numId w:val="1"/>
         </w:numPr>
       </w:pPr>
-      <w:bookmarkStart w:id="16" w:name="_Toc500794656"/>
+      <w:bookmarkStart w:id="16" w:name="_Toc500799562"/>
       <w:r>
         <w:t>Informationen</w:t>
       </w:r>
@@ -5722,7 +5636,7 @@
           <w:numId w:val="1"/>
         </w:numPr>
       </w:pPr>
-      <w:bookmarkStart w:id="17" w:name="_Toc500794657"/>
+      <w:bookmarkStart w:id="17" w:name="_Toc500799563"/>
       <w:r>
         <w:t>Informationen</w:t>
       </w:r>
@@ -5765,7 +5679,7 @@
           <w:numId w:val="1"/>
         </w:numPr>
       </w:pPr>
-      <w:bookmarkStart w:id="18" w:name="_Toc500794658"/>
+      <w:bookmarkStart w:id="18" w:name="_Toc500799564"/>
       <w:r>
         <w:t>Informationen</w:t>
       </w:r>
@@ -5800,7 +5714,7 @@
           <w:numId w:val="1"/>
         </w:numPr>
       </w:pPr>
-      <w:bookmarkStart w:id="19" w:name="_Toc500794659"/>
+      <w:bookmarkStart w:id="19" w:name="_Toc500799565"/>
       <w:r>
         <w:t>Informationen: Informationstransparenz</w:t>
       </w:r>
@@ -5838,7 +5752,7 @@
           <w:numId w:val="1"/>
         </w:numPr>
       </w:pPr>
-      <w:bookmarkStart w:id="20" w:name="_Toc500794660"/>
+      <w:bookmarkStart w:id="20" w:name="_Toc500799566"/>
       <w:r>
         <w:t>Informationen: Dezentrale Entscheidung</w:t>
       </w:r>
@@ -5862,7 +5776,7 @@
           <w:numId w:val="1"/>
         </w:numPr>
       </w:pPr>
-      <w:bookmarkStart w:id="23" w:name="_Toc500794661"/>
+      <w:bookmarkStart w:id="23" w:name="_Toc500799567"/>
       <w:r>
         <w:t>Viele Grafiken</w:t>
       </w:r>
@@ -5892,7 +5806,7 @@
           <w:numId w:val="1"/>
         </w:numPr>
       </w:pPr>
-      <w:bookmarkStart w:id="24" w:name="_Toc500794662"/>
+      <w:bookmarkStart w:id="24" w:name="_Toc500799568"/>
       <w:r>
         <w:t>Übersichtliche Menüstruktur</w:t>
       </w:r>
@@ -5924,7 +5838,7 @@
           <w:numId w:val="1"/>
         </w:numPr>
       </w:pPr>
-      <w:bookmarkStart w:id="25" w:name="_Toc500794663"/>
+      <w:bookmarkStart w:id="25" w:name="_Toc500799569"/>
       <w:r>
         <w:t>Kann-Anforderungen</w:t>
       </w:r>
@@ -5941,7 +5855,7 @@
           <w:numId w:val="1"/>
         </w:numPr>
       </w:pPr>
-      <w:bookmarkStart w:id="26" w:name="_Toc500794664"/>
+      <w:bookmarkStart w:id="26" w:name="_Toc500799570"/>
       <w:r>
         <w:t>Informationen: Technische Assistenz</w:t>
       </w:r>
@@ -5964,7 +5878,7 @@
           <w:numId w:val="1"/>
         </w:numPr>
       </w:pPr>
-      <w:bookmarkStart w:id="27" w:name="_Toc500794665"/>
+      <w:bookmarkStart w:id="27" w:name="_Toc500799571"/>
       <w:r>
         <w:t>Konkrete Beispiele</w:t>
       </w:r>
@@ -5997,7 +5911,7 @@
         </w:numPr>
       </w:pPr>
       <w:bookmarkStart w:id="28" w:name="_Toc500790702"/>
-      <w:bookmarkStart w:id="29" w:name="_Toc500794666"/>
+      <w:bookmarkStart w:id="29" w:name="_Toc500799572"/>
       <w:r>
         <w:t>Zielgruppe und Anforderungen an die Benutzerführung</w:t>
       </w:r>
@@ -6078,7 +5992,7 @@
         </w:numPr>
       </w:pPr>
       <w:bookmarkStart w:id="30" w:name="_Toc500790704"/>
-      <w:bookmarkStart w:id="31" w:name="_Toc500794667"/>
+      <w:bookmarkStart w:id="31" w:name="_Toc500799573"/>
       <w:r>
         <w:t>Use Cases</w:t>
       </w:r>
@@ -6103,7 +6017,7 @@
         </w:numPr>
       </w:pPr>
       <w:bookmarkStart w:id="32" w:name="_Toc500790705"/>
-      <w:bookmarkStart w:id="33" w:name="_Toc500794668"/>
+      <w:bookmarkStart w:id="33" w:name="_Toc500799574"/>
       <w:r>
         <w:t>Akteure</w:t>
       </w:r>
@@ -6123,7 +6037,7 @@
           <w:numId w:val="1"/>
         </w:numPr>
       </w:pPr>
-      <w:bookmarkStart w:id="34" w:name="_Toc500794669"/>
+      <w:bookmarkStart w:id="34" w:name="_Toc500799575"/>
       <w:r>
         <w:t>Admin</w:t>
       </w:r>
@@ -6150,7 +6064,7 @@
           <w:numId w:val="1"/>
         </w:numPr>
       </w:pPr>
-      <w:bookmarkStart w:id="35" w:name="_Toc500794670"/>
+      <w:bookmarkStart w:id="35" w:name="_Toc500799576"/>
       <w:r>
         <w:t>Gast</w:t>
       </w:r>
@@ -6182,7 +6096,7 @@
           <w:numId w:val="1"/>
         </w:numPr>
       </w:pPr>
-      <w:bookmarkStart w:id="36" w:name="_Toc500794671"/>
+      <w:bookmarkStart w:id="36" w:name="_Toc500799577"/>
       <w:r>
         <w:t>Use Case Diagramm</w:t>
       </w:r>
@@ -6272,7 +6186,7 @@
           <w:lang w:val="en-GB"/>
         </w:rPr>
       </w:pPr>
-      <w:bookmarkStart w:id="37" w:name="_Toc500794672"/>
+      <w:bookmarkStart w:id="37" w:name="_Toc500799578"/>
       <w:r>
         <w:rPr>
           <w:lang w:val="en-GB"/>
@@ -6611,7 +6525,7 @@
           <w:lang w:val="en-GB"/>
         </w:rPr>
       </w:pPr>
-      <w:bookmarkStart w:id="38" w:name="_Toc500794673"/>
+      <w:bookmarkStart w:id="38" w:name="_Toc500799579"/>
       <w:r>
         <w:rPr>
           <w:lang w:val="en-GB"/>
@@ -6687,7 +6601,6 @@
           <w:b/>
         </w:rPr>
       </w:pPr>
-      <w:bookmarkStart w:id="39" w:name="_Toc500794674"/>
       <w:r>
         <w:rPr>
           <w:b/>
@@ -6944,6 +6857,7 @@
           <w:numId w:val="1"/>
         </w:numPr>
       </w:pPr>
+      <w:bookmarkStart w:id="39" w:name="_Toc500799580"/>
       <w:r>
         <w:t xml:space="preserve">Use Case </w:t>
       </w:r>
@@ -7213,7 +7127,7 @@
           <w:numId w:val="1"/>
         </w:numPr>
       </w:pPr>
-      <w:bookmarkStart w:id="40" w:name="_Toc500794675"/>
+      <w:bookmarkStart w:id="40" w:name="_Toc500799581"/>
       <w:r>
         <w:t>Use Case „</w:t>
       </w:r>
@@ -7483,6 +7397,7 @@
           <w:numId w:val="1"/>
         </w:numPr>
       </w:pPr>
+      <w:bookmarkStart w:id="41" w:name="_Toc500799582"/>
       <w:r>
         <w:t>Use Case „</w:t>
       </w:r>
@@ -7492,6 +7407,7 @@
       <w:r>
         <w:t>“</w:t>
       </w:r>
+      <w:bookmarkEnd w:id="41"/>
     </w:p>
     <w:p/>
     <w:p>
@@ -7751,6 +7667,7 @@
           <w:numId w:val="1"/>
         </w:numPr>
       </w:pPr>
+      <w:bookmarkStart w:id="42" w:name="_Toc500799583"/>
       <w:r>
         <w:t>Use Case „</w:t>
       </w:r>
@@ -7768,6 +7685,7 @@
       <w:r>
         <w:t>“</w:t>
       </w:r>
+      <w:bookmarkEnd w:id="42"/>
     </w:p>
     <w:p>
       <w:pPr>
@@ -8060,7 +7978,7 @@
         </w:numPr>
         <w:ind w:left="709" w:hanging="425"/>
       </w:pPr>
-      <w:bookmarkStart w:id="41" w:name="_Toc500794678"/>
+      <w:bookmarkStart w:id="43" w:name="_Toc500799584"/>
       <w:r>
         <w:t>Use Case „</w:t>
       </w:r>
@@ -8078,7 +7996,7 @@
       <w:r>
         <w:t>“</w:t>
       </w:r>
-      <w:bookmarkEnd w:id="41"/>
+      <w:bookmarkEnd w:id="43"/>
     </w:p>
     <w:p/>
     <w:p>
@@ -8362,7 +8280,7 @@
         </w:numPr>
         <w:ind w:left="709" w:hanging="425"/>
       </w:pPr>
-      <w:bookmarkStart w:id="42" w:name="_Toc500794679"/>
+      <w:bookmarkStart w:id="44" w:name="_Toc500799585"/>
       <w:r>
         <w:t>Use Case „</w:t>
       </w:r>
@@ -8372,7 +8290,7 @@
       <w:r>
         <w:t>“</w:t>
       </w:r>
-      <w:bookmarkEnd w:id="42"/>
+      <w:bookmarkEnd w:id="44"/>
     </w:p>
     <w:p/>
     <w:p>
@@ -8639,7 +8557,7 @@
           <w:numId w:val="1"/>
         </w:numPr>
       </w:pPr>
-      <w:bookmarkStart w:id="43" w:name="_Toc500794680"/>
+      <w:bookmarkStart w:id="45" w:name="_Toc500799586"/>
       <w:r>
         <w:t>Use Case „</w:t>
       </w:r>
@@ -8649,7 +8567,7 @@
       <w:r>
         <w:t>“</w:t>
       </w:r>
-      <w:bookmarkEnd w:id="43"/>
+      <w:bookmarkEnd w:id="45"/>
     </w:p>
     <w:p/>
     <w:p>
@@ -8911,7 +8829,7 @@
           <w:numId w:val="1"/>
         </w:numPr>
       </w:pPr>
-      <w:bookmarkStart w:id="44" w:name="_Toc500794681"/>
+      <w:bookmarkStart w:id="46" w:name="_Toc500799587"/>
       <w:r>
         <w:t>Use Case „</w:t>
       </w:r>
@@ -8921,7 +8839,7 @@
       <w:r>
         <w:t>“</w:t>
       </w:r>
-      <w:bookmarkEnd w:id="44"/>
+      <w:bookmarkEnd w:id="46"/>
       <w:r>
         <w:t xml:space="preserve"> </w:t>
       </w:r>
@@ -9189,7 +9107,7 @@
           <w:numId w:val="1"/>
         </w:numPr>
       </w:pPr>
-      <w:bookmarkStart w:id="45" w:name="_Toc500794682"/>
+      <w:bookmarkStart w:id="47" w:name="_Toc500799588"/>
       <w:r>
         <w:t>U</w:t>
       </w:r>
@@ -9202,7 +9120,7 @@
       <w:r>
         <w:t>“</w:t>
       </w:r>
-      <w:bookmarkEnd w:id="45"/>
+      <w:bookmarkEnd w:id="47"/>
       <w:r>
         <w:t xml:space="preserve"> </w:t>
       </w:r>
@@ -9491,7 +9409,7 @@
           <w:numId w:val="1"/>
         </w:numPr>
       </w:pPr>
-      <w:bookmarkStart w:id="46" w:name="_Toc500794683"/>
+      <w:bookmarkStart w:id="48" w:name="_Toc500799589"/>
       <w:r>
         <w:t>Use Case „</w:t>
       </w:r>
@@ -9501,7 +9419,7 @@
       <w:r>
         <w:t>“</w:t>
       </w:r>
-      <w:bookmarkEnd w:id="46"/>
+      <w:bookmarkEnd w:id="48"/>
     </w:p>
     <w:p>
       <w:pPr>
@@ -9761,11 +9679,11 @@
           <w:numId w:val="1"/>
         </w:numPr>
       </w:pPr>
-      <w:bookmarkStart w:id="47" w:name="_Toc500794685"/>
+      <w:bookmarkStart w:id="49" w:name="_Toc500799590"/>
       <w:r>
         <w:t>Use Case „Inhalt löschen“</w:t>
       </w:r>
-      <w:bookmarkEnd w:id="47"/>
+      <w:bookmarkEnd w:id="49"/>
     </w:p>
     <w:p>
       <w:pPr>
@@ -10025,11 +9943,11 @@
           <w:numId w:val="1"/>
         </w:numPr>
       </w:pPr>
-      <w:bookmarkStart w:id="48" w:name="_Toc500794686"/>
+      <w:bookmarkStart w:id="50" w:name="_Toc500799591"/>
       <w:r>
         <w:t>Use Case „Template wählen“</w:t>
       </w:r>
-      <w:bookmarkEnd w:id="48"/>
+      <w:bookmarkEnd w:id="50"/>
     </w:p>
     <w:p>
       <w:pPr>
@@ -10282,7 +10200,6 @@
       <w:r>
         <w:t>-</w:t>
       </w:r>
-      <w:bookmarkStart w:id="49" w:name="_Toc500794687"/>
     </w:p>
     <w:p/>
     <w:p>
@@ -10294,10 +10211,11 @@
         </w:numPr>
         <w:ind w:left="426" w:hanging="426"/>
       </w:pPr>
+      <w:bookmarkStart w:id="51" w:name="_Toc500799592"/>
       <w:r>
         <w:t>Umsetzung</w:t>
       </w:r>
-      <w:bookmarkEnd w:id="49"/>
+      <w:bookmarkEnd w:id="51"/>
     </w:p>
     <w:p/>
     <w:p>
@@ -10309,11 +10227,11 @@
         </w:numPr>
         <w:ind w:left="1134" w:hanging="850"/>
       </w:pPr>
-      <w:bookmarkStart w:id="50" w:name="_Toc500794688"/>
+      <w:bookmarkStart w:id="52" w:name="_Toc500799593"/>
       <w:r>
         <w:t>Plattform</w:t>
       </w:r>
-      <w:bookmarkEnd w:id="50"/>
+      <w:bookmarkEnd w:id="52"/>
     </w:p>
     <w:p>
       <w:pPr>
@@ -10332,11 +10250,11 @@
         </w:numPr>
         <w:ind w:left="1134" w:hanging="850"/>
       </w:pPr>
-      <w:bookmarkStart w:id="51" w:name="_Toc500794689"/>
+      <w:bookmarkStart w:id="53" w:name="_Toc500799594"/>
       <w:r>
         <w:t>Datenhaltung</w:t>
       </w:r>
-      <w:bookmarkEnd w:id="51"/>
+      <w:bookmarkEnd w:id="53"/>
     </w:p>
     <w:p>
       <w:pPr>
@@ -10368,11 +10286,11 @@
         </w:numPr>
         <w:ind w:left="1134" w:hanging="850"/>
       </w:pPr>
-      <w:bookmarkStart w:id="52" w:name="_Toc500794690"/>
+      <w:bookmarkStart w:id="54" w:name="_Toc500799595"/>
       <w:r>
         <w:t>Oberfläche</w:t>
       </w:r>
-      <w:bookmarkEnd w:id="52"/>
+      <w:bookmarkEnd w:id="54"/>
     </w:p>
     <w:p>
       <w:pPr>
@@ -10396,11 +10314,11 @@
         </w:numPr>
         <w:ind w:left="1134" w:hanging="850"/>
       </w:pPr>
-      <w:bookmarkStart w:id="53" w:name="_Toc500794691"/>
+      <w:bookmarkStart w:id="55" w:name="_Toc500799596"/>
       <w:r>
         <w:t>Systemarchitektur</w:t>
       </w:r>
-      <w:bookmarkEnd w:id="53"/>
+      <w:bookmarkEnd w:id="55"/>
     </w:p>
     <w:p>
       <w:r>
@@ -10424,7 +10342,7 @@
           <w:numId w:val="5"/>
         </w:numPr>
       </w:pPr>
-      <w:bookmarkStart w:id="54" w:name="_Toc500794692"/>
+      <w:bookmarkStart w:id="56" w:name="_Toc500799597"/>
       <w:r>
         <w:t>Oberflächenprototyp</w:t>
       </w:r>
@@ -10495,7 +10413,7 @@
           </wp:anchor>
         </w:drawing>
       </w:r>
-      <w:bookmarkEnd w:id="54"/>
+      <w:bookmarkEnd w:id="56"/>
     </w:p>
     <w:p>
       <w:pPr>
@@ -10537,14 +10455,14 @@
           <w:numId w:val="5"/>
         </w:numPr>
       </w:pPr>
-      <w:bookmarkStart w:id="55" w:name="_Toc500794693"/>
+      <w:bookmarkStart w:id="57" w:name="_Toc500799598"/>
       <w:r>
         <w:t>Fragen</w:t>
       </w:r>
       <w:r>
         <w:t xml:space="preserve"> und Antworten</w:t>
       </w:r>
-      <w:bookmarkEnd w:id="55"/>
+      <w:bookmarkEnd w:id="57"/>
     </w:p>
     <w:p/>
     <w:p>
@@ -14090,7 +14008,7 @@
 </file>
 
 <file path=customXml/itemProps1.xml><?xml version="1.0" encoding="utf-8"?>
-<ds:datastoreItem xmlns:ds="http://schemas.openxmlformats.org/officeDocument/2006/customXml" ds:itemID="{E049C534-4078-4DEF-8ADB-1810A2A090AF}">
+<ds:datastoreItem xmlns:ds="http://schemas.openxmlformats.org/officeDocument/2006/customXml" ds:itemID="{3DC32AD1-9C23-427B-B75C-280CBCA313B6}">
   <ds:schemaRefs>
     <ds:schemaRef ds:uri="http://schemas.openxmlformats.org/officeDocument/2006/bibliography"/>
   </ds:schemaRefs>

</xml_diff>

<commit_message>
Das Pflichtenheft wurde auf die Version 0.9.0 aktualisiert, der Oberflächenprototyp wurde hinzugefügt
</commit_message>
<xml_diff>
--- a/TP/Pflichtenheft.docx
+++ b/TP/Pflichtenheft.docx
@@ -208,20 +208,7 @@
           <w:sz w:val="36"/>
         </w:rPr>
         <w:tab/>
-      </w:r>
-      <w:proofErr w:type="spellStart"/>
-      <w:r>
-        <w:rPr>
-          <w:sz w:val="36"/>
-        </w:rPr>
-        <w:t>Pörnbacher</w:t>
-      </w:r>
-      <w:proofErr w:type="spellEnd"/>
-      <w:r>
-        <w:rPr>
-          <w:sz w:val="36"/>
-        </w:rPr>
-        <w:t xml:space="preserve"> </w:t>
+        <w:t xml:space="preserve">Pörnbacher </w:t>
       </w:r>
       <w:r>
         <w:rPr>
@@ -250,88 +237,77 @@
           <w:sz w:val="36"/>
         </w:rPr>
         <w:tab/>
-      </w:r>
-      <w:proofErr w:type="spellStart"/>
-      <w:r>
+        <w:t>Hvala Maximilian</w:t>
+      </w:r>
+    </w:p>
+    <w:p>
+      <w:pPr>
         <w:rPr>
           <w:sz w:val="36"/>
         </w:rPr>
-        <w:t>Hvala</w:t>
-      </w:r>
-      <w:proofErr w:type="spellEnd"/>
+      </w:pPr>
       <w:r>
         <w:rPr>
           <w:sz w:val="36"/>
         </w:rPr>
-        <w:t xml:space="preserve"> Maximilian</w:t>
-      </w:r>
-    </w:p>
-    <w:p>
-      <w:pPr>
+        <w:t>Datum:</w:t>
+      </w:r>
+      <w:r>
         <w:rPr>
           <w:sz w:val="36"/>
         </w:rPr>
-      </w:pPr>
+        <w:tab/>
+      </w:r>
       <w:r>
         <w:rPr>
           <w:sz w:val="36"/>
         </w:rPr>
-        <w:t>Datum:</w:t>
+        <w:tab/>
       </w:r>
       <w:r>
         <w:rPr>
           <w:sz w:val="36"/>
         </w:rPr>
-        <w:tab/>
+        <w:t>1</w:t>
       </w:r>
       <w:r>
         <w:rPr>
           <w:sz w:val="36"/>
         </w:rPr>
-        <w:tab/>
+        <w:t>1</w:t>
       </w:r>
       <w:r>
         <w:rPr>
           <w:sz w:val="36"/>
         </w:rPr>
-        <w:t>1</w:t>
+        <w:t>.12.2017</w:t>
       </w:r>
       <w:r>
         <w:rPr>
           <w:sz w:val="36"/>
         </w:rPr>
-        <w:t>1</w:t>
+        <w:t xml:space="preserve"> (Version </w:t>
       </w:r>
       <w:r>
         <w:rPr>
           <w:sz w:val="36"/>
         </w:rPr>
-        <w:t>.12.2017</w:t>
+        <w:t>0</w:t>
       </w:r>
       <w:r>
         <w:rPr>
           <w:sz w:val="36"/>
         </w:rPr>
-        <w:t xml:space="preserve"> (Version </w:t>
+        <w:t>.</w:t>
       </w:r>
       <w:r>
         <w:rPr>
           <w:sz w:val="36"/>
         </w:rPr>
-        <w:t>0</w:t>
-      </w:r>
-      <w:r>
-        <w:rPr>
-          <w:sz w:val="36"/>
-        </w:rPr>
-        <w:t>.</w:t>
-      </w:r>
-      <w:r>
-        <w:rPr>
-          <w:sz w:val="36"/>
-        </w:rPr>
-        <w:t>8</w:t>
-      </w:r>
+        <w:t>9</w:t>
+      </w:r>
+      <w:bookmarkStart w:id="0" w:name="_GoBack"/>
+      <w:bookmarkEnd w:id="0"/>
       <w:r>
         <w:rPr>
           <w:sz w:val="36"/>
@@ -998,6 +974,81 @@
             <w:pPr>
               <w:jc w:val="center"/>
             </w:pPr>
+            <w:r>
+              <w:t>0.9.0</w:t>
+            </w:r>
+          </w:p>
+        </w:tc>
+        <w:tc>
+          <w:tcPr>
+            <w:tcW w:w="1329" w:type="dxa"/>
+            <w:vAlign w:val="center"/>
+          </w:tcPr>
+          <w:p>
+            <w:pPr>
+              <w:jc w:val="center"/>
+            </w:pPr>
+            <w:r>
+              <w:t>11.12.2017</w:t>
+            </w:r>
+          </w:p>
+        </w:tc>
+        <w:tc>
+          <w:tcPr>
+            <w:tcW w:w="1756" w:type="dxa"/>
+            <w:vAlign w:val="center"/>
+          </w:tcPr>
+          <w:p>
+            <w:pPr>
+              <w:jc w:val="center"/>
+            </w:pPr>
+            <w:r>
+              <w:t>Thomas Sapelza</w:t>
+            </w:r>
+          </w:p>
+        </w:tc>
+        <w:tc>
+          <w:tcPr>
+            <w:tcW w:w="3754" w:type="dxa"/>
+            <w:vAlign w:val="center"/>
+          </w:tcPr>
+          <w:p>
+            <w:pPr>
+              <w:jc w:val="center"/>
+            </w:pPr>
+            <w:r>
+              <w:t>Oberflächenprototyp</w:t>
+            </w:r>
+          </w:p>
+        </w:tc>
+        <w:tc>
+          <w:tcPr>
+            <w:tcW w:w="981" w:type="dxa"/>
+            <w:vAlign w:val="center"/>
+          </w:tcPr>
+          <w:p>
+            <w:pPr>
+              <w:jc w:val="center"/>
+            </w:pPr>
+            <w:r>
+              <w:t>WIP</w:t>
+            </w:r>
+          </w:p>
+        </w:tc>
+      </w:tr>
+      <w:tr>
+        <w:tc>
+          <w:tcPr>
+            <w:tcW w:w="1005" w:type="dxa"/>
+            <w:vAlign w:val="center"/>
+          </w:tcPr>
+          <w:p>
+            <w:pPr>
+              <w:jc w:val="center"/>
+            </w:pPr>
+            <w:r>
+              <w:t>1.0.0</w:t>
+            </w:r>
           </w:p>
         </w:tc>
         <w:tc>
@@ -1035,7 +1086,7 @@
               <w:jc w:val="center"/>
             </w:pPr>
             <w:r>
-              <w:t>Oberflächenprototyp</w:t>
+              <w:t>Fragen beantwortet</w:t>
             </w:r>
           </w:p>
         </w:tc>
@@ -1049,75 +1100,6 @@
               <w:jc w:val="center"/>
             </w:pPr>
             <w:r>
-              <w:t>WIP</w:t>
-            </w:r>
-          </w:p>
-        </w:tc>
-      </w:tr>
-      <w:tr>
-        <w:tc>
-          <w:tcPr>
-            <w:tcW w:w="1005" w:type="dxa"/>
-            <w:vAlign w:val="center"/>
-          </w:tcPr>
-          <w:p>
-            <w:pPr>
-              <w:jc w:val="center"/>
-            </w:pPr>
-            <w:r>
-              <w:t>1.0.0</w:t>
-            </w:r>
-          </w:p>
-        </w:tc>
-        <w:tc>
-          <w:tcPr>
-            <w:tcW w:w="1329" w:type="dxa"/>
-            <w:vAlign w:val="center"/>
-          </w:tcPr>
-          <w:p>
-            <w:pPr>
-              <w:jc w:val="center"/>
-            </w:pPr>
-          </w:p>
-        </w:tc>
-        <w:tc>
-          <w:tcPr>
-            <w:tcW w:w="1756" w:type="dxa"/>
-            <w:vAlign w:val="center"/>
-          </w:tcPr>
-          <w:p>
-            <w:pPr>
-              <w:jc w:val="center"/>
-            </w:pPr>
-            <w:r>
-              <w:t>Thomas Sapelza</w:t>
-            </w:r>
-          </w:p>
-        </w:tc>
-        <w:tc>
-          <w:tcPr>
-            <w:tcW w:w="3754" w:type="dxa"/>
-            <w:vAlign w:val="center"/>
-          </w:tcPr>
-          <w:p>
-            <w:pPr>
-              <w:jc w:val="center"/>
-            </w:pPr>
-            <w:r>
-              <w:t>Fragen beantwortet</w:t>
-            </w:r>
-          </w:p>
-        </w:tc>
-        <w:tc>
-          <w:tcPr>
-            <w:tcW w:w="981" w:type="dxa"/>
-            <w:vAlign w:val="center"/>
-          </w:tcPr>
-          <w:p>
-            <w:pPr>
-              <w:jc w:val="center"/>
-            </w:pPr>
-            <w:r>
               <w:t>STABLE</w:t>
             </w:r>
           </w:p>
@@ -1169,8 +1151,6 @@
           <w:r>
             <w:t>Inhaltsverzeichnis</w:t>
           </w:r>
-          <w:bookmarkStart w:id="0" w:name="_GoBack"/>
-          <w:bookmarkEnd w:id="0"/>
         </w:p>
         <w:p>
           <w:pPr>
@@ -5067,15 +5047,7 @@
         <w:t xml:space="preserve"> sein </w:t>
       </w:r>
       <w:r>
-        <w:t xml:space="preserve">und einen modernen „Look and </w:t>
-      </w:r>
-      <w:proofErr w:type="spellStart"/>
-      <w:r>
-        <w:t>Feel</w:t>
-      </w:r>
-      <w:proofErr w:type="spellEnd"/>
-      <w:r>
-        <w:t xml:space="preserve">“ haben, </w:t>
+        <w:t xml:space="preserve">und einen modernen „Look and Feel“ haben, </w:t>
       </w:r>
       <w:r>
         <w:t xml:space="preserve">um den Benutzer ein Eindruck </w:t>
@@ -5193,47 +5165,11 @@
           <w:lang w:val="en-GB"/>
         </w:rPr>
       </w:pPr>
-      <w:proofErr w:type="spellStart"/>
       <w:r>
         <w:rPr>
           <w:lang w:val="en-GB"/>
         </w:rPr>
-        <w:t>Chancen</w:t>
-      </w:r>
-      <w:proofErr w:type="spellEnd"/>
-      <w:r>
-        <w:rPr>
-          <w:lang w:val="en-GB"/>
-        </w:rPr>
-        <w:t xml:space="preserve"> </w:t>
-      </w:r>
-      <w:proofErr w:type="spellStart"/>
-      <w:r>
-        <w:rPr>
-          <w:lang w:val="en-GB"/>
-        </w:rPr>
-        <w:t>durch</w:t>
-      </w:r>
-      <w:proofErr w:type="spellEnd"/>
-      <w:r>
-        <w:rPr>
-          <w:lang w:val="en-GB"/>
-        </w:rPr>
-        <w:t xml:space="preserve"> </w:t>
-      </w:r>
-      <w:proofErr w:type="spellStart"/>
-      <w:r>
-        <w:rPr>
-          <w:lang w:val="en-GB"/>
-        </w:rPr>
-        <w:t>Industrie</w:t>
-      </w:r>
-      <w:proofErr w:type="spellEnd"/>
-      <w:r>
-        <w:rPr>
-          <w:lang w:val="en-GB"/>
-        </w:rPr>
-        <w:t xml:space="preserve"> 4.0</w:t>
+        <w:t>Chancen durch Industrie 4.0</w:t>
       </w:r>
     </w:p>
     <w:p>
@@ -5293,15 +5229,7 @@
         </w:numPr>
       </w:pPr>
       <w:r>
-        <w:t>Internet der Dinge (</w:t>
-      </w:r>
-      <w:proofErr w:type="spellStart"/>
-      <w:r>
-        <w:t>IoT</w:t>
-      </w:r>
-      <w:proofErr w:type="spellEnd"/>
-      <w:r>
-        <w:t>)</w:t>
+        <w:t>Internet der Dinge (IoT)</w:t>
       </w:r>
     </w:p>
     <w:p>
@@ -5313,15 +5241,7 @@
         </w:numPr>
       </w:pPr>
       <w:r>
-        <w:t>Internet der Menschen (</w:t>
-      </w:r>
-      <w:proofErr w:type="spellStart"/>
-      <w:r>
-        <w:t>IoP</w:t>
-      </w:r>
-      <w:proofErr w:type="spellEnd"/>
-      <w:r>
-        <w:t>)</w:t>
+        <w:t>Internet der Menschen (IoP)</w:t>
       </w:r>
     </w:p>
     <w:p>
@@ -5480,15 +5400,7 @@
         <w:t xml:space="preserve">Dem Benutzer werden die Grundlagen und Allgemeines über die </w:t>
       </w:r>
       <w:r>
-        <w:t xml:space="preserve">Vierte </w:t>
-      </w:r>
-      <w:proofErr w:type="spellStart"/>
-      <w:r>
-        <w:t>Industrielle</w:t>
-      </w:r>
-      <w:proofErr w:type="spellEnd"/>
-      <w:r>
-        <w:t xml:space="preserve"> </w:t>
+        <w:t xml:space="preserve">Vierte Industrielle </w:t>
       </w:r>
       <w:r>
         <w:t>Revolution gezeigt.</w:t>
@@ -5502,13 +5414,13 @@
           <w:numId w:val="1"/>
         </w:numPr>
       </w:pPr>
-      <w:bookmarkStart w:id="11" w:name="_Toc468134374"/>
-      <w:bookmarkStart w:id="12" w:name="_Toc468134401"/>
-      <w:bookmarkStart w:id="13" w:name="_Toc500799559"/>
+      <w:bookmarkStart w:id="11" w:name="_Toc500799559"/>
+      <w:bookmarkStart w:id="12" w:name="_Toc468134374"/>
+      <w:bookmarkStart w:id="13" w:name="_Toc468134401"/>
       <w:r>
         <w:t>Informationen: Chancen durch Industrie 4.0</w:t>
       </w:r>
-      <w:bookmarkEnd w:id="13"/>
+      <w:bookmarkEnd w:id="11"/>
     </w:p>
     <w:p>
       <w:pPr>
@@ -5542,8 +5454,8 @@
         </w:numPr>
       </w:pPr>
       <w:bookmarkStart w:id="14" w:name="_Toc500799560"/>
-      <w:bookmarkEnd w:id="11"/>
       <w:bookmarkEnd w:id="12"/>
+      <w:bookmarkEnd w:id="13"/>
       <w:r>
         <w:lastRenderedPageBreak/>
         <w:t xml:space="preserve">Informationen: Vernetzung </w:t>
@@ -5647,15 +5559,7 @@
         <w:t xml:space="preserve"> – </w:t>
       </w:r>
       <w:r>
-        <w:t>Internet der Dinge (</w:t>
-      </w:r>
-      <w:proofErr w:type="spellStart"/>
-      <w:r>
-        <w:t>IoT</w:t>
-      </w:r>
-      <w:proofErr w:type="spellEnd"/>
-      <w:r>
-        <w:t>)</w:t>
+        <w:t>Internet der Dinge (IoT)</w:t>
       </w:r>
       <w:bookmarkEnd w:id="17"/>
     </w:p>
@@ -5684,15 +5588,7 @@
         <w:t>Informationen</w:t>
       </w:r>
       <w:r>
-        <w:t>: Vernetzung – Internet der Menschen (</w:t>
-      </w:r>
-      <w:proofErr w:type="spellStart"/>
-      <w:r>
-        <w:t>IoP</w:t>
-      </w:r>
-      <w:proofErr w:type="spellEnd"/>
-      <w:r>
-        <w:t>)</w:t>
+        <w:t>: Vernetzung – Internet der Menschen (IoP)</w:t>
       </w:r>
       <w:bookmarkEnd w:id="18"/>
     </w:p>
@@ -5787,15 +5683,7 @@
         <w:ind w:left="708"/>
       </w:pPr>
       <w:r>
-        <w:t xml:space="preserve">Die Webseite beinhaltet viele Grafiken die nicht nur das „Look and </w:t>
-      </w:r>
-      <w:proofErr w:type="spellStart"/>
-      <w:r>
-        <w:t>Feel</w:t>
-      </w:r>
-      <w:proofErr w:type="spellEnd"/>
-      <w:r>
-        <w:t>“ verbessern, sondern auch Neulingen das Verständnis über den Bereich Industrie 4.0: Connectivity erleichtern soll.</w:t>
+        <w:t>Die Webseite beinhaltet viele Grafiken die nicht nur das „Look and Feel“ verbessern, sondern auch Neulingen das Verständnis über den Bereich Industrie 4.0: Connectivity erleichtern soll.</w:t>
       </w:r>
     </w:p>
     <w:p>
@@ -6197,63 +6085,27 @@
         <w:rPr>
           <w:lang w:val="en-GB"/>
         </w:rPr>
-        <w:t xml:space="preserve">Was </w:t>
-      </w:r>
-      <w:proofErr w:type="spellStart"/>
+        <w:t>Was ist Industrie 4.</w:t>
+      </w:r>
       <w:r>
         <w:rPr>
           <w:lang w:val="en-GB"/>
         </w:rPr>
-        <w:t>ist</w:t>
-      </w:r>
-      <w:proofErr w:type="spellEnd"/>
+        <w:t>0?</w:t>
+      </w:r>
       <w:r>
         <w:rPr>
           <w:lang w:val="en-GB"/>
         </w:rPr>
-        <w:t xml:space="preserve"> </w:t>
-      </w:r>
-      <w:proofErr w:type="spellStart"/>
-      <w:r>
+        <w:t>“</w:t>
+      </w:r>
+      <w:bookmarkEnd w:id="37"/>
+    </w:p>
+    <w:p>
+      <w:pPr>
         <w:rPr>
           <w:lang w:val="en-GB"/>
         </w:rPr>
-        <w:t>Industrie</w:t>
-      </w:r>
-      <w:proofErr w:type="spellEnd"/>
-      <w:r>
-        <w:rPr>
-          <w:lang w:val="en-GB"/>
-        </w:rPr>
-        <w:t xml:space="preserve"> </w:t>
-      </w:r>
-      <w:proofErr w:type="gramStart"/>
-      <w:r>
-        <w:rPr>
-          <w:lang w:val="en-GB"/>
-        </w:rPr>
-        <w:t>4.</w:t>
-      </w:r>
-      <w:r>
-        <w:rPr>
-          <w:lang w:val="en-GB"/>
-        </w:rPr>
-        <w:t>0?</w:t>
-      </w:r>
-      <w:r>
-        <w:rPr>
-          <w:lang w:val="en-GB"/>
-        </w:rPr>
-        <w:t>“</w:t>
-      </w:r>
-      <w:bookmarkEnd w:id="37"/>
-      <w:proofErr w:type="gramEnd"/>
-    </w:p>
-    <w:p>
-      <w:pPr>
-        <w:rPr>
-          <w:lang w:val="en-GB"/>
-        </w:rPr>
       </w:pPr>
     </w:p>
     <w:p>
@@ -6276,11 +6128,9 @@
       <w:r>
         <w:t xml:space="preserve">Der Benutzer sieht im Überblick allgemeine Informationen über die Vierte </w:t>
       </w:r>
-      <w:proofErr w:type="spellStart"/>
       <w:r>
         <w:t>Industrielle</w:t>
       </w:r>
-      <w:proofErr w:type="spellEnd"/>
       <w:r>
         <w:t xml:space="preserve"> Revolution.</w:t>
       </w:r>
@@ -6395,15 +6245,7 @@
         </w:numPr>
       </w:pPr>
       <w:r>
-        <w:t xml:space="preserve">Die Webseite zeigt allgemeine Informationen über die Vierte </w:t>
-      </w:r>
-      <w:proofErr w:type="spellStart"/>
-      <w:r>
-        <w:t>Industrielle</w:t>
-      </w:r>
-      <w:proofErr w:type="spellEnd"/>
-      <w:r>
-        <w:t xml:space="preserve"> Revolution an.</w:t>
+        <w:t>Die Webseite zeigt allgemeine Informationen über die Vierte Industrielle Revolution an.</w:t>
       </w:r>
     </w:p>
     <w:p>
@@ -6532,47 +6374,11 @@
         </w:rPr>
         <w:t>Use Case „</w:t>
       </w:r>
-      <w:proofErr w:type="spellStart"/>
       <w:r>
         <w:rPr>
           <w:lang w:val="en-GB"/>
         </w:rPr>
-        <w:t>Chancen</w:t>
-      </w:r>
-      <w:proofErr w:type="spellEnd"/>
-      <w:r>
-        <w:rPr>
-          <w:lang w:val="en-GB"/>
-        </w:rPr>
-        <w:t xml:space="preserve"> </w:t>
-      </w:r>
-      <w:proofErr w:type="spellStart"/>
-      <w:r>
-        <w:rPr>
-          <w:lang w:val="en-GB"/>
-        </w:rPr>
-        <w:t>durch</w:t>
-      </w:r>
-      <w:proofErr w:type="spellEnd"/>
-      <w:r>
-        <w:rPr>
-          <w:lang w:val="en-GB"/>
-        </w:rPr>
-        <w:t xml:space="preserve"> </w:t>
-      </w:r>
-      <w:proofErr w:type="spellStart"/>
-      <w:r>
-        <w:rPr>
-          <w:lang w:val="en-GB"/>
-        </w:rPr>
-        <w:t>Industrie</w:t>
-      </w:r>
-      <w:proofErr w:type="spellEnd"/>
-      <w:r>
-        <w:rPr>
-          <w:lang w:val="en-GB"/>
-        </w:rPr>
-        <w:t xml:space="preserve"> 4.0</w:t>
+        <w:t>Chancen durch Industrie 4.0</w:t>
       </w:r>
       <w:r>
         <w:rPr>
@@ -7672,15 +7478,7 @@
         <w:t>Use Case „</w:t>
       </w:r>
       <w:r>
-        <w:t>Vernetzung – Internet der Dinge (</w:t>
-      </w:r>
-      <w:proofErr w:type="spellStart"/>
-      <w:r>
-        <w:t>IoT</w:t>
-      </w:r>
-      <w:proofErr w:type="spellEnd"/>
-      <w:r>
-        <w:t>)</w:t>
+        <w:t>Vernetzung – Internet der Dinge (IoT)</w:t>
       </w:r>
       <w:r>
         <w:t>“</w:t>
@@ -7712,15 +7510,7 @@
         <w:jc w:val="both"/>
       </w:pPr>
       <w:r>
-        <w:t>Dem Benutzer wird auf dieser Unterseite das Funktionsprinzip das Internet der Dinge (</w:t>
-      </w:r>
-      <w:proofErr w:type="spellStart"/>
-      <w:r>
-        <w:t>IoT</w:t>
-      </w:r>
-      <w:proofErr w:type="spellEnd"/>
-      <w:r>
-        <w:t>) erklärt.</w:t>
+        <w:t>Dem Benutzer wird auf dieser Unterseite das Funktionsprinzip das Internet der Dinge (IoT) erklärt.</w:t>
       </w:r>
     </w:p>
     <w:p/>
@@ -7748,15 +7538,7 @@
         <w:t>„Vernetzung“ und dann auf dem Unterpunkt „</w:t>
       </w:r>
       <w:r>
-        <w:t>Internet der Dinge (</w:t>
-      </w:r>
-      <w:proofErr w:type="spellStart"/>
-      <w:r>
-        <w:t>IoT</w:t>
-      </w:r>
-      <w:proofErr w:type="spellEnd"/>
-      <w:r>
-        <w:t>)</w:t>
+        <w:t>Internet der Dinge (IoT)</w:t>
       </w:r>
       <w:r>
         <w:t>“.</w:t>
@@ -7836,15 +7618,7 @@
         <w:t xml:space="preserve">Der </w:t>
       </w:r>
       <w:r>
-        <w:t>Benutzer klickt in der Menüleiste auf dem Reiter „Vernetzung“ und dann auf „Internet der Dinge (</w:t>
-      </w:r>
-      <w:proofErr w:type="spellStart"/>
-      <w:r>
-        <w:t>IoT</w:t>
-      </w:r>
-      <w:proofErr w:type="spellEnd"/>
-      <w:r>
-        <w:t>)“.</w:t>
+        <w:t>Benutzer klickt in der Menüleiste auf dem Reiter „Vernetzung“ und dann auf „Internet der Dinge (IoT)“.</w:t>
       </w:r>
     </w:p>
     <w:p>
@@ -7856,15 +7630,7 @@
         </w:numPr>
       </w:pPr>
       <w:r>
-        <w:t>Die Webseite zeigt dem Benutzer Informationen über das Internet der Dinge (</w:t>
-      </w:r>
-      <w:proofErr w:type="spellStart"/>
-      <w:r>
-        <w:t>IoT</w:t>
-      </w:r>
-      <w:proofErr w:type="spellEnd"/>
-      <w:r>
-        <w:t>) an.</w:t>
+        <w:t>Die Webseite zeigt dem Benutzer Informationen über das Internet der Dinge (IoT) an.</w:t>
       </w:r>
     </w:p>
     <w:p>
@@ -7983,15 +7749,7 @@
         <w:t>Use Case „</w:t>
       </w:r>
       <w:r>
-        <w:t>Vernetzung – Internet der Menschen (</w:t>
-      </w:r>
-      <w:proofErr w:type="spellStart"/>
-      <w:r>
-        <w:t>IoP</w:t>
-      </w:r>
-      <w:proofErr w:type="spellEnd"/>
-      <w:r>
-        <w:t>)</w:t>
+        <w:t>Vernetzung – Internet der Menschen (IoP)</w:t>
       </w:r>
       <w:r>
         <w:t>“</w:t>
@@ -8014,15 +7772,7 @@
     </w:p>
     <w:p>
       <w:r>
-        <w:t>Dem Benutzer wird auf dieser Unterseite das Funktionsprinzip des Internets der Menschen (</w:t>
-      </w:r>
-      <w:proofErr w:type="spellStart"/>
-      <w:r>
-        <w:t>IoP</w:t>
-      </w:r>
-      <w:proofErr w:type="spellEnd"/>
-      <w:r>
-        <w:t>) erklärt.</w:t>
+        <w:t>Dem Benutzer wird auf dieser Unterseite das Funktionsprinzip des Internets der Menschen (IoP) erklärt.</w:t>
       </w:r>
     </w:p>
     <w:p/>
@@ -8050,15 +7800,7 @@
         <w:t>„Vernetzung“ und dann auf dem Unterpunkt „</w:t>
       </w:r>
       <w:r>
-        <w:t>Internet der Menschen (</w:t>
-      </w:r>
-      <w:proofErr w:type="spellStart"/>
-      <w:r>
-        <w:t>IoP</w:t>
-      </w:r>
-      <w:proofErr w:type="spellEnd"/>
-      <w:r>
-        <w:t>)</w:t>
+        <w:t>Internet der Menschen (IoP)</w:t>
       </w:r>
       <w:r>
         <w:t>“.</w:t>
@@ -8138,15 +7880,7 @@
         <w:t xml:space="preserve">Der </w:t>
       </w:r>
       <w:r>
-        <w:t>Benutzer klickt in der Menüleiste auf dem Reiter „Vernetzung“ und dann auf „Internet der Menschen (</w:t>
-      </w:r>
-      <w:proofErr w:type="spellStart"/>
-      <w:r>
-        <w:t>IoP</w:t>
-      </w:r>
-      <w:proofErr w:type="spellEnd"/>
-      <w:r>
-        <w:t>)“.</w:t>
+        <w:t>Benutzer klickt in der Menüleiste auf dem Reiter „Vernetzung“ und dann auf „Internet der Menschen (IoP)“.</w:t>
       </w:r>
     </w:p>
     <w:p>
@@ -8158,15 +7892,7 @@
         </w:numPr>
       </w:pPr>
       <w:r>
-        <w:t>Die Webseite zeigt dem Benutzer Informationen über das Internet der Menschen (</w:t>
-      </w:r>
-      <w:proofErr w:type="spellStart"/>
-      <w:r>
-        <w:t>IoP</w:t>
-      </w:r>
-      <w:proofErr w:type="spellEnd"/>
-      <w:r>
-        <w:t>) an.</w:t>
+        <w:t>Die Webseite zeigt dem Benutzer Informationen über das Internet der Menschen (IoP) an.</w:t>
       </w:r>
     </w:p>
     <w:p>
@@ -10136,15 +9862,7 @@
     </w:p>
     <w:p>
       <w:r>
-        <w:t xml:space="preserve">Sobald das gewählte Template bestätigt wurde ist das Design für jedermann ersichtlich. Bei der Änderung </w:t>
-      </w:r>
-      <w:proofErr w:type="gramStart"/>
-      <w:r>
-        <w:t>des Templates</w:t>
-      </w:r>
-      <w:proofErr w:type="gramEnd"/>
-      <w:r>
-        <w:t xml:space="preserve"> kann es zu Problemen der Darstellung von Inhalten kommen.</w:t>
+        <w:t>Sobald das gewählte Template bestätigt wurde ist das Design für jedermann ersichtlich. Bei der Änderung des Templates kann es zu Problemen der Darstellung von Inhalten kommen.</w:t>
       </w:r>
     </w:p>
     <w:p/>
@@ -10263,11 +9981,9 @@
       <w:r>
         <w:t xml:space="preserve">Die Daten bzw. Inhalte der Webseite werden durch den CMS von WordPress auf einem Webserver in einer </w:t>
       </w:r>
-      <w:proofErr w:type="spellStart"/>
-      <w:r>
-        <w:t>Zentralen</w:t>
-      </w:r>
-      <w:proofErr w:type="spellEnd"/>
+      <w:r>
+        <w:t>zentralen</w:t>
+      </w:r>
       <w:r>
         <w:t xml:space="preserve"> Datenbank gehalten. Der Webserver soll wenn möglich PHP 7.2 und MySQL 5.6 unterstützten. </w:t>
       </w:r>
@@ -10333,7 +10049,6 @@
         <w:br w:type="page"/>
       </w:r>
     </w:p>
-    <w:p/>
     <w:p>
       <w:pPr>
         <w:pStyle w:val="berschrift1"/>
@@ -10344,25 +10059,24 @@
       </w:pPr>
       <w:bookmarkStart w:id="56" w:name="_Toc500799597"/>
       <w:r>
-        <w:t>Oberflächenprototyp</w:t>
-      </w:r>
-      <w:r>
-        <w:rPr>
-          <w:noProof/>
-        </w:rPr>
+        <w:rPr>
+          <w:b w:val="0"/>
+          <w:sz w:val="24"/>
+        </w:rPr>
+        <w:lastRenderedPageBreak/>
         <w:drawing>
-          <wp:anchor distT="0" distB="0" distL="114300" distR="114300" simplePos="0" relativeHeight="251662336" behindDoc="0" locked="0" layoutInCell="1" allowOverlap="1" wp14:anchorId="00BF8E9C" wp14:editId="7DC9E1AF">
+          <wp:anchor distT="0" distB="0" distL="114300" distR="114300" simplePos="0" relativeHeight="251664384" behindDoc="0" locked="0" layoutInCell="1" allowOverlap="1" wp14:anchorId="3580221E" wp14:editId="5AC7AAC4">
             <wp:simplePos x="0" y="0"/>
             <wp:positionH relativeFrom="margin">
               <wp:align>center</wp:align>
             </wp:positionH>
             <wp:positionV relativeFrom="paragraph">
-              <wp:posOffset>586740</wp:posOffset>
+              <wp:posOffset>406400</wp:posOffset>
             </wp:positionV>
-            <wp:extent cx="6824133" cy="3838575"/>
-            <wp:effectExtent l="0" t="0" r="0" b="0"/>
+            <wp:extent cx="5324475" cy="7178675"/>
+            <wp:effectExtent l="0" t="0" r="9525" b="3175"/>
             <wp:wrapTopAndBottom/>
-            <wp:docPr id="3" name="Grafik 3"/>
+            <wp:docPr id="1" name="Grafik 1"/>
             <wp:cNvGraphicFramePr>
               <a:graphicFrameLocks xmlns:a="http://schemas.openxmlformats.org/drawingml/2006/main" noChangeAspect="1"/>
             </wp:cNvGraphicFramePr>
@@ -10370,28 +10084,26 @@
               <a:graphicData uri="http://schemas.openxmlformats.org/drawingml/2006/picture">
                 <pic:pic xmlns:pic="http://schemas.openxmlformats.org/drawingml/2006/picture">
                   <pic:nvPicPr>
-                    <pic:cNvPr id="0" name="Picture 6"/>
+                    <pic:cNvPr id="0" name="Picture 1"/>
                     <pic:cNvPicPr>
                       <a:picLocks noChangeAspect="1" noChangeArrowheads="1"/>
                     </pic:cNvPicPr>
                   </pic:nvPicPr>
-                  <pic:blipFill>
-                    <a:blip r:embed="rId9">
+                  <pic:blipFill rotWithShape="1">
+                    <a:blip r:embed="rId9" cstate="print">
                       <a:extLst>
                         <a:ext uri="{28A0092B-C50C-407E-A947-70E740481C1C}">
                           <a14:useLocalDpi xmlns:a14="http://schemas.microsoft.com/office/drawing/2010/main" val="0"/>
                         </a:ext>
                       </a:extLst>
                     </a:blip>
-                    <a:srcRect/>
-                    <a:stretch>
-                      <a:fillRect/>
-                    </a:stretch>
+                    <a:srcRect t="865" b="21767"/>
+                    <a:stretch/>
                   </pic:blipFill>
                   <pic:spPr bwMode="auto">
                     <a:xfrm>
                       <a:off x="0" y="0"/>
-                      <a:ext cx="6824133" cy="3838575"/>
+                      <a:ext cx="5324475" cy="7178675"/>
                     </a:xfrm>
                     <a:prstGeom prst="rect">
                       <a:avLst/>
@@ -10400,6 +10112,11 @@
                     <a:ln>
                       <a:noFill/>
                     </a:ln>
+                    <a:extLst>
+                      <a:ext uri="{53640926-AAD7-44D8-BBD7-CCE9431645EC}">
+                        <a14:shadowObscured xmlns:a14="http://schemas.microsoft.com/office/drawing/2010/main"/>
+                      </a:ext>
+                    </a:extLst>
                   </pic:spPr>
                 </pic:pic>
               </a:graphicData>
@@ -10413,40 +10130,45 @@
           </wp:anchor>
         </w:drawing>
       </w:r>
+      <w:r>
+        <w:t>Oberflächenprototyp</w:t>
+      </w:r>
       <w:bookmarkEnd w:id="56"/>
     </w:p>
     <w:p>
       <w:pPr>
-        <w:rPr>
-          <w:rFonts w:asciiTheme="majorHAnsi" w:eastAsiaTheme="majorEastAsia" w:hAnsiTheme="majorHAnsi" w:cstheme="majorBidi"/>
-          <w:b/>
-          <w:color w:val="0070C0"/>
-          <w:sz w:val="28"/>
-          <w:szCs w:val="32"/>
-        </w:rPr>
-      </w:pPr>
-      <w:r>
-        <w:rPr>
-          <w:rFonts w:asciiTheme="majorHAnsi" w:eastAsiaTheme="majorEastAsia" w:hAnsiTheme="majorHAnsi" w:cstheme="majorBidi"/>
-          <w:b/>
-          <w:color w:val="0070C0"/>
-          <w:sz w:val="28"/>
-          <w:szCs w:val="32"/>
-        </w:rPr>
-        <w:br w:type="page"/>
-      </w:r>
-    </w:p>
-    <w:p>
-      <w:pPr>
-        <w:rPr>
-          <w:rFonts w:asciiTheme="majorHAnsi" w:eastAsiaTheme="majorEastAsia" w:hAnsiTheme="majorHAnsi" w:cstheme="majorBidi"/>
-          <w:b/>
-          <w:color w:val="0070C0"/>
-          <w:sz w:val="28"/>
-          <w:szCs w:val="32"/>
-        </w:rPr>
-      </w:pPr>
-    </w:p>
+        <w:jc w:val="center"/>
+        <w:rPr>
+          <w:b/>
+          <w:sz w:val="24"/>
+        </w:rPr>
+      </w:pPr>
+    </w:p>
+    <w:p>
+      <w:pPr>
+        <w:jc w:val="center"/>
+        <w:rPr>
+          <w:b/>
+          <w:sz w:val="24"/>
+        </w:rPr>
+      </w:pPr>
+      <w:hyperlink r:id="rId10" w:history="1">
+        <w:r>
+          <w:rPr>
+            <w:rStyle w:val="Hyperlink"/>
+            <w:sz w:val="24"/>
+          </w:rPr>
+          <w:t>https://wordpress.com/theme/sela</w:t>
+        </w:r>
+      </w:hyperlink>
+    </w:p>
+    <w:p>
+      <w:r>
+        <w:t xml:space="preserve">Ich glaube, dass dieses Template das Thema Industrie 4.0: Connectivity mit ein paar Farblichen Abstimmungen und Anpassungen recht gut trifft, jedoch habe ich mich noch nicht definitiv für ein Template entschieden, denn die Auswahl auf WordPress ist riesig. </w:t>
+      </w:r>
+    </w:p>
+    <w:p/>
+    <w:p/>
     <w:p>
       <w:pPr>
         <w:pStyle w:val="berschrift1"/>
@@ -10549,23 +10271,7 @@
         <w:t>Sinn</w:t>
       </w:r>
       <w:r>
-        <w:t xml:space="preserve"> die Webseite und deren einzelnen „Sektionen“ nicht auf mehreren Teilen auszulagern, sondern eine „All-in-</w:t>
-      </w:r>
-      <w:proofErr w:type="spellStart"/>
-      <w:r>
-        <w:t>one</w:t>
-      </w:r>
-      <w:proofErr w:type="spellEnd"/>
-      <w:r>
-        <w:t>“ Webseite machen, die nur ein einziges, optimiertes .</w:t>
-      </w:r>
-      <w:proofErr w:type="spellStart"/>
-      <w:r>
-        <w:t>html</w:t>
-      </w:r>
-      <w:proofErr w:type="spellEnd"/>
-      <w:r>
-        <w:t xml:space="preserve"> Dokument beinhaltet.</w:t>
+        <w:t xml:space="preserve"> die Webseite und deren einzelnen „Sektionen“ nicht auf mehreren Teilen auszulagern, sondern eine „All-in-one“ Webseite machen, die nur ein einziges, optimiertes .html Dokument beinhaltet.</w:t>
       </w:r>
     </w:p>
     <w:p>
@@ -10628,12 +10334,12 @@
     </w:p>
     <w:p>
       <w:r>
+        <w:lastRenderedPageBreak/>
         <w:t>Die Tests sollten nicht nur vom Programmierer selbst, sondern auch von seinen Mitmenschen durchgeführt werden. Der Programmierer kann oft kleine und offensichtliche Fehler in der Benutzung und Design der Webseite übersehen, deswegen machen die Tests von Dritten Sinn.</w:t>
       </w:r>
     </w:p>
     <w:p>
       <w:r>
-        <w:lastRenderedPageBreak/>
         <w:t>Die Tests durch Dritte sollen unabhängig und auch in einer Gruppe erfolgen, z.B. Freunde, Familienmitglieder, die Klasse und oder Familie.</w:t>
       </w:r>
     </w:p>
@@ -10652,15 +10358,7 @@
     </w:p>
     <w:p>
       <w:r>
-        <w:t xml:space="preserve">Die Webseite sollte nicht </w:t>
-      </w:r>
-      <w:proofErr w:type="spellStart"/>
-      <w:r>
-        <w:t>all zu</w:t>
-      </w:r>
-      <w:proofErr w:type="spellEnd"/>
-      <w:r>
-        <w:t xml:space="preserve"> oft aktualisiert werden, denn der Inhalt des Buches wird sich selten, wenn überhaupt, ändern. Deswegen macht es Sinn, wenn Fehler entdeckt werden oder Inhalte fehlen, die Webseite manuell vom Programmierer und „Content Manager“ ohne CMS oder sonstigen aufwändigen, kostspieligen Verwaltungsdienste aktualisiert werden.</w:t>
+        <w:t>Die Webseite sollte nicht all zu oft aktualisiert werden, denn der Inhalt des Buches wird sich selten, wenn überhaupt, ändern. Deswegen macht es Sinn, wenn Fehler entdeckt werden oder Inhalte fehlen, die Webseite manuell vom Programmierer und „Content Manager“ ohne CMS oder sonstigen aufwändigen, kostspieligen Verwaltungsdienste aktualisiert werden.</w:t>
       </w:r>
     </w:p>
     <w:p>
@@ -10761,21 +10459,13 @@
     </w:p>
     <w:p>
       <w:r>
-        <w:t>Die Webseite sollte durch die intelligente Schaltung von Werbung heutiger Soziale Netzwerke und Webseiten generell vermarktet werden. Durch Partnerschaften und Cross-</w:t>
-      </w:r>
-      <w:proofErr w:type="spellStart"/>
-      <w:r>
-        <w:t>Promoting</w:t>
-      </w:r>
-      <w:proofErr w:type="spellEnd"/>
-      <w:r>
-        <w:t xml:space="preserve"> mit anderen Webseiten soll des Weiteren die Reichweite vergrößert werden. Es wäre auch sinnvoll, wenn der Autor selbst auf seinen Seiten den Link der Webseite verlinkt und auf seiner Tournee und Events durch die ganze Welt durch vermarktet.</w:t>
+        <w:t>Die Webseite sollte durch die intelligente Schaltung von Werbung heutiger Soziale Netzwerke und Webseiten generell vermarktet werden. Durch Partnerschaften und Cross-Promoting mit anderen Webseiten soll des Weiteren die Reichweite vergrößert werden. Es wäre auch sinnvoll, wenn der Autor selbst auf seinen Seiten den Link der Webseite verlinkt und auf seiner Tournee und Events durch die ganze Welt durch vermarktet.</w:t>
       </w:r>
     </w:p>
     <w:p/>
     <w:sectPr>
-      <w:headerReference w:type="default" r:id="rId10"/>
-      <w:footerReference w:type="default" r:id="rId11"/>
+      <w:headerReference w:type="default" r:id="rId11"/>
+      <w:footerReference w:type="default" r:id="rId12"/>
       <w:pgSz w:w="11906" w:h="16838"/>
       <w:pgMar w:top="1417" w:right="1417" w:bottom="1134" w:left="1417" w:header="708" w:footer="708" w:gutter="0"/>
       <w:cols w:space="708"/>
@@ -10921,7 +10611,7 @@
           <w:rPr>
             <w:noProof/>
           </w:rPr>
-          <w:t>22</w:t>
+          <w:t>1</w:t>
         </w:r>
         <w:r>
           <w:fldChar w:fldCharType="end"/>
@@ -13739,6 +13429,18 @@
       <w:szCs w:val="24"/>
     </w:rPr>
   </w:style>
+  <w:style w:type="character" w:styleId="NichtaufgelsteErwhnung">
+    <w:name w:val="Unresolved Mention"/>
+    <w:basedOn w:val="Absatz-Standardschriftart"/>
+    <w:uiPriority w:val="99"/>
+    <w:semiHidden/>
+    <w:unhideWhenUsed/>
+    <w:rsid w:val="00AF4733"/>
+    <w:rPr>
+      <w:color w:val="808080"/>
+      <w:shd w:val="clear" w:color="auto" w:fill="E6E6E6"/>
+    </w:rPr>
+  </w:style>
 </w:styles>
 </file>
 
@@ -14008,7 +13710,7 @@
 </file>
 
 <file path=customXml/itemProps1.xml><?xml version="1.0" encoding="utf-8"?>
-<ds:datastoreItem xmlns:ds="http://schemas.openxmlformats.org/officeDocument/2006/customXml" ds:itemID="{3DC32AD1-9C23-427B-B75C-280CBCA313B6}">
+<ds:datastoreItem xmlns:ds="http://schemas.openxmlformats.org/officeDocument/2006/customXml" ds:itemID="{05F7E5A2-9BAC-46F6-B544-4E4A0120BB4E}">
   <ds:schemaRefs>
     <ds:schemaRef ds:uri="http://schemas.openxmlformats.org/officeDocument/2006/bibliography"/>
   </ds:schemaRefs>

</xml_diff>

<commit_message>
Das Pflichtenheft wurde auf die Version 0.9.1 aktualisiert; das Inhaltsverzeichnis wurde aktualisiert und erweitert (Fragen)
</commit_message>
<xml_diff>
--- a/TP/Pflichtenheft.docx
+++ b/TP/Pflichtenheft.docx
@@ -208,7 +208,20 @@
           <w:sz w:val="36"/>
         </w:rPr>
         <w:tab/>
-        <w:t xml:space="preserve">Pörnbacher </w:t>
+      </w:r>
+      <w:proofErr w:type="spellStart"/>
+      <w:r>
+        <w:rPr>
+          <w:sz w:val="36"/>
+        </w:rPr>
+        <w:t>Pörnbacher</w:t>
+      </w:r>
+      <w:proofErr w:type="spellEnd"/>
+      <w:r>
+        <w:rPr>
+          <w:sz w:val="36"/>
+        </w:rPr>
+        <w:t xml:space="preserve"> </w:t>
       </w:r>
       <w:r>
         <w:rPr>
@@ -237,19 +250,32 @@
           <w:sz w:val="36"/>
         </w:rPr>
         <w:tab/>
-        <w:t>Hvala Maximilian</w:t>
-      </w:r>
-    </w:p>
-    <w:p>
-      <w:pPr>
+      </w:r>
+      <w:proofErr w:type="spellStart"/>
+      <w:r>
         <w:rPr>
           <w:sz w:val="36"/>
         </w:rPr>
-      </w:pPr>
+        <w:t>Hvala</w:t>
+      </w:r>
+      <w:proofErr w:type="spellEnd"/>
       <w:r>
         <w:rPr>
           <w:sz w:val="36"/>
         </w:rPr>
+        <w:t xml:space="preserve"> Maximilian</w:t>
+      </w:r>
+    </w:p>
+    <w:p>
+      <w:pPr>
+        <w:rPr>
+          <w:sz w:val="36"/>
+        </w:rPr>
+      </w:pPr>
+      <w:r>
+        <w:rPr>
+          <w:sz w:val="36"/>
+        </w:rPr>
         <w:t>Datum:</w:t>
       </w:r>
       <w:r>
@@ -275,36 +301,6 @@
           <w:sz w:val="36"/>
         </w:rPr>
         <w:t>1</w:t>
-      </w:r>
-      <w:r>
-        <w:rPr>
-          <w:sz w:val="36"/>
-        </w:rPr>
-        <w:t>.12.2017</w:t>
-      </w:r>
-      <w:r>
-        <w:rPr>
-          <w:sz w:val="36"/>
-        </w:rPr>
-        <w:t xml:space="preserve"> (Version </w:t>
-      </w:r>
-      <w:r>
-        <w:rPr>
-          <w:sz w:val="36"/>
-        </w:rPr>
-        <w:t>0</w:t>
-      </w:r>
-      <w:r>
-        <w:rPr>
-          <w:sz w:val="36"/>
-        </w:rPr>
-        <w:t>.</w:t>
-      </w:r>
-      <w:r>
-        <w:rPr>
-          <w:sz w:val="36"/>
-        </w:rPr>
-        <w:t>9</w:t>
       </w:r>
       <w:bookmarkStart w:id="0" w:name="_GoBack"/>
       <w:bookmarkEnd w:id="0"/>
@@ -312,7 +308,43 @@
         <w:rPr>
           <w:sz w:val="36"/>
         </w:rPr>
-        <w:t>.0</w:t>
+        <w:t>.12.2017</w:t>
+      </w:r>
+      <w:r>
+        <w:rPr>
+          <w:sz w:val="36"/>
+        </w:rPr>
+        <w:t xml:space="preserve"> (Version </w:t>
+      </w:r>
+      <w:r>
+        <w:rPr>
+          <w:sz w:val="36"/>
+        </w:rPr>
+        <w:t>0</w:t>
+      </w:r>
+      <w:r>
+        <w:rPr>
+          <w:sz w:val="36"/>
+        </w:rPr>
+        <w:t>.</w:t>
+      </w:r>
+      <w:r>
+        <w:rPr>
+          <w:sz w:val="36"/>
+        </w:rPr>
+        <w:t>9</w:t>
+      </w:r>
+      <w:r>
+        <w:rPr>
+          <w:sz w:val="36"/>
+        </w:rPr>
+        <w:t>.</w:t>
+      </w:r>
+      <w:r>
+        <w:rPr>
+          <w:sz w:val="36"/>
+        </w:rPr>
+        <w:t>1</w:t>
       </w:r>
       <w:r>
         <w:rPr>
@@ -1018,6 +1050,78 @@
             </w:pPr>
             <w:r>
               <w:t>Oberflächenprototyp</w:t>
+            </w:r>
+          </w:p>
+        </w:tc>
+        <w:tc>
+          <w:tcPr>
+            <w:tcW w:w="981" w:type="dxa"/>
+            <w:vAlign w:val="center"/>
+          </w:tcPr>
+          <w:p>
+            <w:pPr>
+              <w:jc w:val="center"/>
+            </w:pPr>
+            <w:r>
+              <w:t>WIP</w:t>
+            </w:r>
+          </w:p>
+        </w:tc>
+      </w:tr>
+      <w:tr>
+        <w:tc>
+          <w:tcPr>
+            <w:tcW w:w="1005" w:type="dxa"/>
+            <w:vAlign w:val="center"/>
+          </w:tcPr>
+          <w:p>
+            <w:pPr>
+              <w:jc w:val="center"/>
+            </w:pPr>
+            <w:r>
+              <w:t>0.9.1</w:t>
+            </w:r>
+          </w:p>
+        </w:tc>
+        <w:tc>
+          <w:tcPr>
+            <w:tcW w:w="1329" w:type="dxa"/>
+            <w:vAlign w:val="center"/>
+          </w:tcPr>
+          <w:p>
+            <w:pPr>
+              <w:jc w:val="center"/>
+            </w:pPr>
+            <w:r>
+              <w:t>11.12.2017</w:t>
+            </w:r>
+          </w:p>
+        </w:tc>
+        <w:tc>
+          <w:tcPr>
+            <w:tcW w:w="1756" w:type="dxa"/>
+            <w:vAlign w:val="center"/>
+          </w:tcPr>
+          <w:p>
+            <w:pPr>
+              <w:jc w:val="center"/>
+            </w:pPr>
+            <w:r>
+              <w:t>Thomas Sapelza</w:t>
+            </w:r>
+          </w:p>
+        </w:tc>
+        <w:tc>
+          <w:tcPr>
+            <w:tcW w:w="3754" w:type="dxa"/>
+            <w:vAlign w:val="center"/>
+          </w:tcPr>
+          <w:p>
+            <w:pPr>
+              <w:jc w:val="center"/>
+            </w:pPr>
+            <w:r>
+              <w:t>Inhaltsverzeichnis aktualisiert</w:t>
             </w:r>
           </w:p>
         </w:tc>
@@ -1174,7 +1278,7 @@
           <w:r>
             <w:fldChar w:fldCharType="separate"/>
           </w:r>
-          <w:hyperlink w:anchor="_Toc500799555" w:history="1">
+          <w:hyperlink w:anchor="_Toc500800282" w:history="1">
             <w:r>
               <w:rPr>
                 <w:rStyle w:val="Hyperlink"/>
@@ -1216,7 +1320,7 @@
                 <w:noProof/>
                 <w:webHidden/>
               </w:rPr>
-              <w:instrText xml:space="preserve"> PAGEREF _Toc500799555 \h </w:instrText>
+              <w:instrText xml:space="preserve"> PAGEREF _Toc500800282 \h </w:instrText>
             </w:r>
             <w:r>
               <w:rPr>
@@ -1260,7 +1364,7 @@
               <w:lang w:eastAsia="de-DE"/>
             </w:rPr>
           </w:pPr>
-          <w:hyperlink w:anchor="_Toc500799556" w:history="1">
+          <w:hyperlink w:anchor="_Toc500800283" w:history="1">
             <w:r>
               <w:rPr>
                 <w:rStyle w:val="Hyperlink"/>
@@ -1302,7 +1406,7 @@
                 <w:noProof/>
                 <w:webHidden/>
               </w:rPr>
-              <w:instrText xml:space="preserve"> PAGEREF _Toc500799556 \h </w:instrText>
+              <w:instrText xml:space="preserve"> PAGEREF _Toc500800283 \h </w:instrText>
             </w:r>
             <w:r>
               <w:rPr>
@@ -1346,7 +1450,7 @@
               <w:lang w:eastAsia="de-DE"/>
             </w:rPr>
           </w:pPr>
-          <w:hyperlink w:anchor="_Toc500799557" w:history="1">
+          <w:hyperlink w:anchor="_Toc500800284" w:history="1">
             <w:r>
               <w:rPr>
                 <w:rStyle w:val="Hyperlink"/>
@@ -1388,7 +1492,7 @@
                 <w:noProof/>
                 <w:webHidden/>
               </w:rPr>
-              <w:instrText xml:space="preserve"> PAGEREF _Toc500799557 \h </w:instrText>
+              <w:instrText xml:space="preserve"> PAGEREF _Toc500800284 \h </w:instrText>
             </w:r>
             <w:r>
               <w:rPr>
@@ -1432,7 +1536,7 @@
               <w:lang w:eastAsia="de-DE"/>
             </w:rPr>
           </w:pPr>
-          <w:hyperlink w:anchor="_Toc500799558" w:history="1">
+          <w:hyperlink w:anchor="_Toc500800285" w:history="1">
             <w:r>
               <w:rPr>
                 <w:rStyle w:val="Hyperlink"/>
@@ -1474,7 +1578,7 @@
                 <w:noProof/>
                 <w:webHidden/>
               </w:rPr>
-              <w:instrText xml:space="preserve"> PAGEREF _Toc500799558 \h </w:instrText>
+              <w:instrText xml:space="preserve"> PAGEREF _Toc500800285 \h </w:instrText>
             </w:r>
             <w:r>
               <w:rPr>
@@ -1518,7 +1622,7 @@
               <w:lang w:eastAsia="de-DE"/>
             </w:rPr>
           </w:pPr>
-          <w:hyperlink w:anchor="_Toc500799559" w:history="1">
+          <w:hyperlink w:anchor="_Toc500800286" w:history="1">
             <w:r>
               <w:rPr>
                 <w:rStyle w:val="Hyperlink"/>
@@ -1560,7 +1664,7 @@
                 <w:noProof/>
                 <w:webHidden/>
               </w:rPr>
-              <w:instrText xml:space="preserve"> PAGEREF _Toc500799559 \h </w:instrText>
+              <w:instrText xml:space="preserve"> PAGEREF _Toc500800286 \h </w:instrText>
             </w:r>
             <w:r>
               <w:rPr>
@@ -1604,7 +1708,7 @@
               <w:lang w:eastAsia="de-DE"/>
             </w:rPr>
           </w:pPr>
-          <w:hyperlink w:anchor="_Toc500799560" w:history="1">
+          <w:hyperlink w:anchor="_Toc500800287" w:history="1">
             <w:r>
               <w:rPr>
                 <w:rStyle w:val="Hyperlink"/>
@@ -1646,7 +1750,7 @@
                 <w:noProof/>
                 <w:webHidden/>
               </w:rPr>
-              <w:instrText xml:space="preserve"> PAGEREF _Toc500799560 \h </w:instrText>
+              <w:instrText xml:space="preserve"> PAGEREF _Toc500800287 \h </w:instrText>
             </w:r>
             <w:r>
               <w:rPr>
@@ -1690,7 +1794,7 @@
               <w:lang w:eastAsia="de-DE"/>
             </w:rPr>
           </w:pPr>
-          <w:hyperlink w:anchor="_Toc500799561" w:history="1">
+          <w:hyperlink w:anchor="_Toc500800288" w:history="1">
             <w:r>
               <w:rPr>
                 <w:rStyle w:val="Hyperlink"/>
@@ -1732,7 +1836,7 @@
                 <w:noProof/>
                 <w:webHidden/>
               </w:rPr>
-              <w:instrText xml:space="preserve"> PAGEREF _Toc500799561 \h </w:instrText>
+              <w:instrText xml:space="preserve"> PAGEREF _Toc500800288 \h </w:instrText>
             </w:r>
             <w:r>
               <w:rPr>
@@ -1776,7 +1880,7 @@
               <w:lang w:eastAsia="de-DE"/>
             </w:rPr>
           </w:pPr>
-          <w:hyperlink w:anchor="_Toc500799562" w:history="1">
+          <w:hyperlink w:anchor="_Toc500800289" w:history="1">
             <w:r>
               <w:rPr>
                 <w:rStyle w:val="Hyperlink"/>
@@ -1818,7 +1922,7 @@
                 <w:noProof/>
                 <w:webHidden/>
               </w:rPr>
-              <w:instrText xml:space="preserve"> PAGEREF _Toc500799562 \h </w:instrText>
+              <w:instrText xml:space="preserve"> PAGEREF _Toc500800289 \h </w:instrText>
             </w:r>
             <w:r>
               <w:rPr>
@@ -1862,7 +1966,7 @@
               <w:lang w:eastAsia="de-DE"/>
             </w:rPr>
           </w:pPr>
-          <w:hyperlink w:anchor="_Toc500799563" w:history="1">
+          <w:hyperlink w:anchor="_Toc500800290" w:history="1">
             <w:r>
               <w:rPr>
                 <w:rStyle w:val="Hyperlink"/>
@@ -1904,7 +2008,7 @@
                 <w:noProof/>
                 <w:webHidden/>
               </w:rPr>
-              <w:instrText xml:space="preserve"> PAGEREF _Toc500799563 \h </w:instrText>
+              <w:instrText xml:space="preserve"> PAGEREF _Toc500800290 \h </w:instrText>
             </w:r>
             <w:r>
               <w:rPr>
@@ -1948,7 +2052,7 @@
               <w:lang w:eastAsia="de-DE"/>
             </w:rPr>
           </w:pPr>
-          <w:hyperlink w:anchor="_Toc500799564" w:history="1">
+          <w:hyperlink w:anchor="_Toc500800291" w:history="1">
             <w:r>
               <w:rPr>
                 <w:rStyle w:val="Hyperlink"/>
@@ -1990,7 +2094,7 @@
                 <w:noProof/>
                 <w:webHidden/>
               </w:rPr>
-              <w:instrText xml:space="preserve"> PAGEREF _Toc500799564 \h </w:instrText>
+              <w:instrText xml:space="preserve"> PAGEREF _Toc500800291 \h </w:instrText>
             </w:r>
             <w:r>
               <w:rPr>
@@ -2034,7 +2138,7 @@
               <w:lang w:eastAsia="de-DE"/>
             </w:rPr>
           </w:pPr>
-          <w:hyperlink w:anchor="_Toc500799565" w:history="1">
+          <w:hyperlink w:anchor="_Toc500800292" w:history="1">
             <w:r>
               <w:rPr>
                 <w:rStyle w:val="Hyperlink"/>
@@ -2076,7 +2180,7 @@
                 <w:noProof/>
                 <w:webHidden/>
               </w:rPr>
-              <w:instrText xml:space="preserve"> PAGEREF _Toc500799565 \h </w:instrText>
+              <w:instrText xml:space="preserve"> PAGEREF _Toc500800292 \h </w:instrText>
             </w:r>
             <w:r>
               <w:rPr>
@@ -2120,7 +2224,7 @@
               <w:lang w:eastAsia="de-DE"/>
             </w:rPr>
           </w:pPr>
-          <w:hyperlink w:anchor="_Toc500799566" w:history="1">
+          <w:hyperlink w:anchor="_Toc500800293" w:history="1">
             <w:r>
               <w:rPr>
                 <w:rStyle w:val="Hyperlink"/>
@@ -2162,7 +2266,7 @@
                 <w:noProof/>
                 <w:webHidden/>
               </w:rPr>
-              <w:instrText xml:space="preserve"> PAGEREF _Toc500799566 \h </w:instrText>
+              <w:instrText xml:space="preserve"> PAGEREF _Toc500800293 \h </w:instrText>
             </w:r>
             <w:r>
               <w:rPr>
@@ -2206,7 +2310,7 @@
               <w:lang w:eastAsia="de-DE"/>
             </w:rPr>
           </w:pPr>
-          <w:hyperlink w:anchor="_Toc500799567" w:history="1">
+          <w:hyperlink w:anchor="_Toc500800294" w:history="1">
             <w:r>
               <w:rPr>
                 <w:rStyle w:val="Hyperlink"/>
@@ -2248,7 +2352,7 @@
                 <w:noProof/>
                 <w:webHidden/>
               </w:rPr>
-              <w:instrText xml:space="preserve"> PAGEREF _Toc500799567 \h </w:instrText>
+              <w:instrText xml:space="preserve"> PAGEREF _Toc500800294 \h </w:instrText>
             </w:r>
             <w:r>
               <w:rPr>
@@ -2292,7 +2396,7 @@
               <w:lang w:eastAsia="de-DE"/>
             </w:rPr>
           </w:pPr>
-          <w:hyperlink w:anchor="_Toc500799568" w:history="1">
+          <w:hyperlink w:anchor="_Toc500800295" w:history="1">
             <w:r>
               <w:rPr>
                 <w:rStyle w:val="Hyperlink"/>
@@ -2334,7 +2438,7 @@
                 <w:noProof/>
                 <w:webHidden/>
               </w:rPr>
-              <w:instrText xml:space="preserve"> PAGEREF _Toc500799568 \h </w:instrText>
+              <w:instrText xml:space="preserve"> PAGEREF _Toc500800295 \h </w:instrText>
             </w:r>
             <w:r>
               <w:rPr>
@@ -2378,7 +2482,7 @@
               <w:lang w:eastAsia="de-DE"/>
             </w:rPr>
           </w:pPr>
-          <w:hyperlink w:anchor="_Toc500799569" w:history="1">
+          <w:hyperlink w:anchor="_Toc500800296" w:history="1">
             <w:r>
               <w:rPr>
                 <w:rStyle w:val="Hyperlink"/>
@@ -2420,7 +2524,7 @@
                 <w:noProof/>
                 <w:webHidden/>
               </w:rPr>
-              <w:instrText xml:space="preserve"> PAGEREF _Toc500799569 \h </w:instrText>
+              <w:instrText xml:space="preserve"> PAGEREF _Toc500800296 \h </w:instrText>
             </w:r>
             <w:r>
               <w:rPr>
@@ -2464,7 +2568,7 @@
               <w:lang w:eastAsia="de-DE"/>
             </w:rPr>
           </w:pPr>
-          <w:hyperlink w:anchor="_Toc500799570" w:history="1">
+          <w:hyperlink w:anchor="_Toc500800297" w:history="1">
             <w:r>
               <w:rPr>
                 <w:rStyle w:val="Hyperlink"/>
@@ -2506,7 +2610,7 @@
                 <w:noProof/>
                 <w:webHidden/>
               </w:rPr>
-              <w:instrText xml:space="preserve"> PAGEREF _Toc500799570 \h </w:instrText>
+              <w:instrText xml:space="preserve"> PAGEREF _Toc500800297 \h </w:instrText>
             </w:r>
             <w:r>
               <w:rPr>
@@ -2550,7 +2654,7 @@
               <w:lang w:eastAsia="de-DE"/>
             </w:rPr>
           </w:pPr>
-          <w:hyperlink w:anchor="_Toc500799571" w:history="1">
+          <w:hyperlink w:anchor="_Toc500800298" w:history="1">
             <w:r>
               <w:rPr>
                 <w:rStyle w:val="Hyperlink"/>
@@ -2592,7 +2696,7 @@
                 <w:noProof/>
                 <w:webHidden/>
               </w:rPr>
-              <w:instrText xml:space="preserve"> PAGEREF _Toc500799571 \h </w:instrText>
+              <w:instrText xml:space="preserve"> PAGEREF _Toc500800298 \h </w:instrText>
             </w:r>
             <w:r>
               <w:rPr>
@@ -2636,7 +2740,7 @@
               <w:lang w:eastAsia="de-DE"/>
             </w:rPr>
           </w:pPr>
-          <w:hyperlink w:anchor="_Toc500799572" w:history="1">
+          <w:hyperlink w:anchor="_Toc500800299" w:history="1">
             <w:r>
               <w:rPr>
                 <w:rStyle w:val="Hyperlink"/>
@@ -2678,7 +2782,7 @@
                 <w:noProof/>
                 <w:webHidden/>
               </w:rPr>
-              <w:instrText xml:space="preserve"> PAGEREF _Toc500799572 \h </w:instrText>
+              <w:instrText xml:space="preserve"> PAGEREF _Toc500800299 \h </w:instrText>
             </w:r>
             <w:r>
               <w:rPr>
@@ -2722,7 +2826,7 @@
               <w:lang w:eastAsia="de-DE"/>
             </w:rPr>
           </w:pPr>
-          <w:hyperlink w:anchor="_Toc500799573" w:history="1">
+          <w:hyperlink w:anchor="_Toc500800300" w:history="1">
             <w:r>
               <w:rPr>
                 <w:rStyle w:val="Hyperlink"/>
@@ -2764,7 +2868,7 @@
                 <w:noProof/>
                 <w:webHidden/>
               </w:rPr>
-              <w:instrText xml:space="preserve"> PAGEREF _Toc500799573 \h </w:instrText>
+              <w:instrText xml:space="preserve"> PAGEREF _Toc500800300 \h </w:instrText>
             </w:r>
             <w:r>
               <w:rPr>
@@ -2808,7 +2912,7 @@
               <w:lang w:eastAsia="de-DE"/>
             </w:rPr>
           </w:pPr>
-          <w:hyperlink w:anchor="_Toc500799574" w:history="1">
+          <w:hyperlink w:anchor="_Toc500800301" w:history="1">
             <w:r>
               <w:rPr>
                 <w:rStyle w:val="Hyperlink"/>
@@ -2850,7 +2954,7 @@
                 <w:noProof/>
                 <w:webHidden/>
               </w:rPr>
-              <w:instrText xml:space="preserve"> PAGEREF _Toc500799574 \h </w:instrText>
+              <w:instrText xml:space="preserve"> PAGEREF _Toc500800301 \h </w:instrText>
             </w:r>
             <w:r>
               <w:rPr>
@@ -2894,7 +2998,7 @@
               <w:lang w:eastAsia="de-DE"/>
             </w:rPr>
           </w:pPr>
-          <w:hyperlink w:anchor="_Toc500799575" w:history="1">
+          <w:hyperlink w:anchor="_Toc500800302" w:history="1">
             <w:r>
               <w:rPr>
                 <w:rStyle w:val="Hyperlink"/>
@@ -2936,7 +3040,7 @@
                 <w:noProof/>
                 <w:webHidden/>
               </w:rPr>
-              <w:instrText xml:space="preserve"> PAGEREF _Toc500799575 \h </w:instrText>
+              <w:instrText xml:space="preserve"> PAGEREF _Toc500800302 \h </w:instrText>
             </w:r>
             <w:r>
               <w:rPr>
@@ -2980,7 +3084,7 @@
               <w:lang w:eastAsia="de-DE"/>
             </w:rPr>
           </w:pPr>
-          <w:hyperlink w:anchor="_Toc500799576" w:history="1">
+          <w:hyperlink w:anchor="_Toc500800303" w:history="1">
             <w:r>
               <w:rPr>
                 <w:rStyle w:val="Hyperlink"/>
@@ -3022,7 +3126,7 @@
                 <w:noProof/>
                 <w:webHidden/>
               </w:rPr>
-              <w:instrText xml:space="preserve"> PAGEREF _Toc500799576 \h </w:instrText>
+              <w:instrText xml:space="preserve"> PAGEREF _Toc500800303 \h </w:instrText>
             </w:r>
             <w:r>
               <w:rPr>
@@ -3066,7 +3170,7 @@
               <w:lang w:eastAsia="de-DE"/>
             </w:rPr>
           </w:pPr>
-          <w:hyperlink w:anchor="_Toc500799577" w:history="1">
+          <w:hyperlink w:anchor="_Toc500800304" w:history="1">
             <w:r>
               <w:rPr>
                 <w:rStyle w:val="Hyperlink"/>
@@ -3108,7 +3212,7 @@
                 <w:noProof/>
                 <w:webHidden/>
               </w:rPr>
-              <w:instrText xml:space="preserve"> PAGEREF _Toc500799577 \h </w:instrText>
+              <w:instrText xml:space="preserve"> PAGEREF _Toc500800304 \h </w:instrText>
             </w:r>
             <w:r>
               <w:rPr>
@@ -3152,7 +3256,7 @@
               <w:lang w:eastAsia="de-DE"/>
             </w:rPr>
           </w:pPr>
-          <w:hyperlink w:anchor="_Toc500799578" w:history="1">
+          <w:hyperlink w:anchor="_Toc500800305" w:history="1">
             <w:r>
               <w:rPr>
                 <w:rStyle w:val="Hyperlink"/>
@@ -3196,7 +3300,7 @@
                 <w:noProof/>
                 <w:webHidden/>
               </w:rPr>
-              <w:instrText xml:space="preserve"> PAGEREF _Toc500799578 \h </w:instrText>
+              <w:instrText xml:space="preserve"> PAGEREF _Toc500800305 \h </w:instrText>
             </w:r>
             <w:r>
               <w:rPr>
@@ -3240,7 +3344,7 @@
               <w:lang w:eastAsia="de-DE"/>
             </w:rPr>
           </w:pPr>
-          <w:hyperlink w:anchor="_Toc500799579" w:history="1">
+          <w:hyperlink w:anchor="_Toc500800306" w:history="1">
             <w:r>
               <w:rPr>
                 <w:rStyle w:val="Hyperlink"/>
@@ -3284,7 +3388,7 @@
                 <w:noProof/>
                 <w:webHidden/>
               </w:rPr>
-              <w:instrText xml:space="preserve"> PAGEREF _Toc500799579 \h </w:instrText>
+              <w:instrText xml:space="preserve"> PAGEREF _Toc500800306 \h </w:instrText>
             </w:r>
             <w:r>
               <w:rPr>
@@ -3328,7 +3432,7 @@
               <w:lang w:eastAsia="de-DE"/>
             </w:rPr>
           </w:pPr>
-          <w:hyperlink w:anchor="_Toc500799580" w:history="1">
+          <w:hyperlink w:anchor="_Toc500800307" w:history="1">
             <w:r>
               <w:rPr>
                 <w:rStyle w:val="Hyperlink"/>
@@ -3370,7 +3474,7 @@
                 <w:noProof/>
                 <w:webHidden/>
               </w:rPr>
-              <w:instrText xml:space="preserve"> PAGEREF _Toc500799580 \h </w:instrText>
+              <w:instrText xml:space="preserve"> PAGEREF _Toc500800307 \h </w:instrText>
             </w:r>
             <w:r>
               <w:rPr>
@@ -3414,7 +3518,7 @@
               <w:lang w:eastAsia="de-DE"/>
             </w:rPr>
           </w:pPr>
-          <w:hyperlink w:anchor="_Toc500799581" w:history="1">
+          <w:hyperlink w:anchor="_Toc500800308" w:history="1">
             <w:r>
               <w:rPr>
                 <w:rStyle w:val="Hyperlink"/>
@@ -3456,7 +3560,7 @@
                 <w:noProof/>
                 <w:webHidden/>
               </w:rPr>
-              <w:instrText xml:space="preserve"> PAGEREF _Toc500799581 \h </w:instrText>
+              <w:instrText xml:space="preserve"> PAGEREF _Toc500800308 \h </w:instrText>
             </w:r>
             <w:r>
               <w:rPr>
@@ -3500,7 +3604,7 @@
               <w:lang w:eastAsia="de-DE"/>
             </w:rPr>
           </w:pPr>
-          <w:hyperlink w:anchor="_Toc500799582" w:history="1">
+          <w:hyperlink w:anchor="_Toc500800309" w:history="1">
             <w:r>
               <w:rPr>
                 <w:rStyle w:val="Hyperlink"/>
@@ -3542,7 +3646,7 @@
                 <w:noProof/>
                 <w:webHidden/>
               </w:rPr>
-              <w:instrText xml:space="preserve"> PAGEREF _Toc500799582 \h </w:instrText>
+              <w:instrText xml:space="preserve"> PAGEREF _Toc500800309 \h </w:instrText>
             </w:r>
             <w:r>
               <w:rPr>
@@ -3586,7 +3690,7 @@
               <w:lang w:eastAsia="de-DE"/>
             </w:rPr>
           </w:pPr>
-          <w:hyperlink w:anchor="_Toc500799583" w:history="1">
+          <w:hyperlink w:anchor="_Toc500800310" w:history="1">
             <w:r>
               <w:rPr>
                 <w:rStyle w:val="Hyperlink"/>
@@ -3628,7 +3732,7 @@
                 <w:noProof/>
                 <w:webHidden/>
               </w:rPr>
-              <w:instrText xml:space="preserve"> PAGEREF _Toc500799583 \h </w:instrText>
+              <w:instrText xml:space="preserve"> PAGEREF _Toc500800310 \h </w:instrText>
             </w:r>
             <w:r>
               <w:rPr>
@@ -3672,7 +3776,7 @@
               <w:lang w:eastAsia="de-DE"/>
             </w:rPr>
           </w:pPr>
-          <w:hyperlink w:anchor="_Toc500799584" w:history="1">
+          <w:hyperlink w:anchor="_Toc500800311" w:history="1">
             <w:r>
               <w:rPr>
                 <w:rStyle w:val="Hyperlink"/>
@@ -3714,7 +3818,7 @@
                 <w:noProof/>
                 <w:webHidden/>
               </w:rPr>
-              <w:instrText xml:space="preserve"> PAGEREF _Toc500799584 \h </w:instrText>
+              <w:instrText xml:space="preserve"> PAGEREF _Toc500800311 \h </w:instrText>
             </w:r>
             <w:r>
               <w:rPr>
@@ -3758,7 +3862,7 @@
               <w:lang w:eastAsia="de-DE"/>
             </w:rPr>
           </w:pPr>
-          <w:hyperlink w:anchor="_Toc500799585" w:history="1">
+          <w:hyperlink w:anchor="_Toc500800312" w:history="1">
             <w:r>
               <w:rPr>
                 <w:rStyle w:val="Hyperlink"/>
@@ -3800,7 +3904,7 @@
                 <w:noProof/>
                 <w:webHidden/>
               </w:rPr>
-              <w:instrText xml:space="preserve"> PAGEREF _Toc500799585 \h </w:instrText>
+              <w:instrText xml:space="preserve"> PAGEREF _Toc500800312 \h </w:instrText>
             </w:r>
             <w:r>
               <w:rPr>
@@ -3844,7 +3948,7 @@
               <w:lang w:eastAsia="de-DE"/>
             </w:rPr>
           </w:pPr>
-          <w:hyperlink w:anchor="_Toc500799586" w:history="1">
+          <w:hyperlink w:anchor="_Toc500800313" w:history="1">
             <w:r>
               <w:rPr>
                 <w:rStyle w:val="Hyperlink"/>
@@ -3886,7 +3990,7 @@
                 <w:noProof/>
                 <w:webHidden/>
               </w:rPr>
-              <w:instrText xml:space="preserve"> PAGEREF _Toc500799586 \h </w:instrText>
+              <w:instrText xml:space="preserve"> PAGEREF _Toc500800313 \h </w:instrText>
             </w:r>
             <w:r>
               <w:rPr>
@@ -3930,7 +4034,7 @@
               <w:lang w:eastAsia="de-DE"/>
             </w:rPr>
           </w:pPr>
-          <w:hyperlink w:anchor="_Toc500799587" w:history="1">
+          <w:hyperlink w:anchor="_Toc500800314" w:history="1">
             <w:r>
               <w:rPr>
                 <w:rStyle w:val="Hyperlink"/>
@@ -3972,7 +4076,7 @@
                 <w:noProof/>
                 <w:webHidden/>
               </w:rPr>
-              <w:instrText xml:space="preserve"> PAGEREF _Toc500799587 \h </w:instrText>
+              <w:instrText xml:space="preserve"> PAGEREF _Toc500800314 \h </w:instrText>
             </w:r>
             <w:r>
               <w:rPr>
@@ -4016,7 +4120,7 @@
               <w:lang w:eastAsia="de-DE"/>
             </w:rPr>
           </w:pPr>
-          <w:hyperlink w:anchor="_Toc500799588" w:history="1">
+          <w:hyperlink w:anchor="_Toc500800315" w:history="1">
             <w:r>
               <w:rPr>
                 <w:rStyle w:val="Hyperlink"/>
@@ -4058,7 +4162,7 @@
                 <w:noProof/>
                 <w:webHidden/>
               </w:rPr>
-              <w:instrText xml:space="preserve"> PAGEREF _Toc500799588 \h </w:instrText>
+              <w:instrText xml:space="preserve"> PAGEREF _Toc500800315 \h </w:instrText>
             </w:r>
             <w:r>
               <w:rPr>
@@ -4102,7 +4206,7 @@
               <w:lang w:eastAsia="de-DE"/>
             </w:rPr>
           </w:pPr>
-          <w:hyperlink w:anchor="_Toc500799589" w:history="1">
+          <w:hyperlink w:anchor="_Toc500800316" w:history="1">
             <w:r>
               <w:rPr>
                 <w:rStyle w:val="Hyperlink"/>
@@ -4144,7 +4248,7 @@
                 <w:noProof/>
                 <w:webHidden/>
               </w:rPr>
-              <w:instrText xml:space="preserve"> PAGEREF _Toc500799589 \h </w:instrText>
+              <w:instrText xml:space="preserve"> PAGEREF _Toc500800316 \h </w:instrText>
             </w:r>
             <w:r>
               <w:rPr>
@@ -4188,7 +4292,7 @@
               <w:lang w:eastAsia="de-DE"/>
             </w:rPr>
           </w:pPr>
-          <w:hyperlink w:anchor="_Toc500799590" w:history="1">
+          <w:hyperlink w:anchor="_Toc500800317" w:history="1">
             <w:r>
               <w:rPr>
                 <w:rStyle w:val="Hyperlink"/>
@@ -4230,7 +4334,7 @@
                 <w:noProof/>
                 <w:webHidden/>
               </w:rPr>
-              <w:instrText xml:space="preserve"> PAGEREF _Toc500799590 \h </w:instrText>
+              <w:instrText xml:space="preserve"> PAGEREF _Toc500800317 \h </w:instrText>
             </w:r>
             <w:r>
               <w:rPr>
@@ -4274,7 +4378,7 @@
               <w:lang w:eastAsia="de-DE"/>
             </w:rPr>
           </w:pPr>
-          <w:hyperlink w:anchor="_Toc500799591" w:history="1">
+          <w:hyperlink w:anchor="_Toc500800318" w:history="1">
             <w:r>
               <w:rPr>
                 <w:rStyle w:val="Hyperlink"/>
@@ -4316,7 +4420,7 @@
                 <w:noProof/>
                 <w:webHidden/>
               </w:rPr>
-              <w:instrText xml:space="preserve"> PAGEREF _Toc500799591 \h </w:instrText>
+              <w:instrText xml:space="preserve"> PAGEREF _Toc500800318 \h </w:instrText>
             </w:r>
             <w:r>
               <w:rPr>
@@ -4360,7 +4464,7 @@
               <w:lang w:eastAsia="de-DE"/>
             </w:rPr>
           </w:pPr>
-          <w:hyperlink w:anchor="_Toc500799592" w:history="1">
+          <w:hyperlink w:anchor="_Toc500800319" w:history="1">
             <w:r>
               <w:rPr>
                 <w:rStyle w:val="Hyperlink"/>
@@ -4402,7 +4506,7 @@
                 <w:noProof/>
                 <w:webHidden/>
               </w:rPr>
-              <w:instrText xml:space="preserve"> PAGEREF _Toc500799592 \h </w:instrText>
+              <w:instrText xml:space="preserve"> PAGEREF _Toc500800319 \h </w:instrText>
             </w:r>
             <w:r>
               <w:rPr>
@@ -4446,7 +4550,7 @@
               <w:lang w:eastAsia="de-DE"/>
             </w:rPr>
           </w:pPr>
-          <w:hyperlink w:anchor="_Toc500799593" w:history="1">
+          <w:hyperlink w:anchor="_Toc500800320" w:history="1">
             <w:r>
               <w:rPr>
                 <w:rStyle w:val="Hyperlink"/>
@@ -4488,7 +4592,7 @@
                 <w:noProof/>
                 <w:webHidden/>
               </w:rPr>
-              <w:instrText xml:space="preserve"> PAGEREF _Toc500799593 \h </w:instrText>
+              <w:instrText xml:space="preserve"> PAGEREF _Toc500800320 \h </w:instrText>
             </w:r>
             <w:r>
               <w:rPr>
@@ -4532,7 +4636,7 @@
               <w:lang w:eastAsia="de-DE"/>
             </w:rPr>
           </w:pPr>
-          <w:hyperlink w:anchor="_Toc500799594" w:history="1">
+          <w:hyperlink w:anchor="_Toc500800321" w:history="1">
             <w:r>
               <w:rPr>
                 <w:rStyle w:val="Hyperlink"/>
@@ -4574,7 +4678,7 @@
                 <w:noProof/>
                 <w:webHidden/>
               </w:rPr>
-              <w:instrText xml:space="preserve"> PAGEREF _Toc500799594 \h </w:instrText>
+              <w:instrText xml:space="preserve"> PAGEREF _Toc500800321 \h </w:instrText>
             </w:r>
             <w:r>
               <w:rPr>
@@ -4618,7 +4722,7 @@
               <w:lang w:eastAsia="de-DE"/>
             </w:rPr>
           </w:pPr>
-          <w:hyperlink w:anchor="_Toc500799595" w:history="1">
+          <w:hyperlink w:anchor="_Toc500800322" w:history="1">
             <w:r>
               <w:rPr>
                 <w:rStyle w:val="Hyperlink"/>
@@ -4660,7 +4764,7 @@
                 <w:noProof/>
                 <w:webHidden/>
               </w:rPr>
-              <w:instrText xml:space="preserve"> PAGEREF _Toc500799595 \h </w:instrText>
+              <w:instrText xml:space="preserve"> PAGEREF _Toc500800322 \h </w:instrText>
             </w:r>
             <w:r>
               <w:rPr>
@@ -4704,7 +4808,7 @@
               <w:lang w:eastAsia="de-DE"/>
             </w:rPr>
           </w:pPr>
-          <w:hyperlink w:anchor="_Toc500799596" w:history="1">
+          <w:hyperlink w:anchor="_Toc500800323" w:history="1">
             <w:r>
               <w:rPr>
                 <w:rStyle w:val="Hyperlink"/>
@@ -4746,7 +4850,7 @@
                 <w:noProof/>
                 <w:webHidden/>
               </w:rPr>
-              <w:instrText xml:space="preserve"> PAGEREF _Toc500799596 \h </w:instrText>
+              <w:instrText xml:space="preserve"> PAGEREF _Toc500800323 \h </w:instrText>
             </w:r>
             <w:r>
               <w:rPr>
@@ -4790,7 +4894,7 @@
               <w:lang w:eastAsia="de-DE"/>
             </w:rPr>
           </w:pPr>
-          <w:hyperlink w:anchor="_Toc500799597" w:history="1">
+          <w:hyperlink w:anchor="_Toc500800324" w:history="1">
             <w:r>
               <w:rPr>
                 <w:rStyle w:val="Hyperlink"/>
@@ -4832,7 +4936,7 @@
                 <w:noProof/>
                 <w:webHidden/>
               </w:rPr>
-              <w:instrText xml:space="preserve"> PAGEREF _Toc500799597 \h </w:instrText>
+              <w:instrText xml:space="preserve"> PAGEREF _Toc500800324 \h </w:instrText>
             </w:r>
             <w:r>
               <w:rPr>
@@ -4876,7 +4980,7 @@
               <w:lang w:eastAsia="de-DE"/>
             </w:rPr>
           </w:pPr>
-          <w:hyperlink w:anchor="_Toc500799598" w:history="1">
+          <w:hyperlink w:anchor="_Toc500800325" w:history="1">
             <w:r>
               <w:rPr>
                 <w:rStyle w:val="Hyperlink"/>
@@ -4918,7 +5022,7 @@
                 <w:noProof/>
                 <w:webHidden/>
               </w:rPr>
-              <w:instrText xml:space="preserve"> PAGEREF _Toc500799598 \h </w:instrText>
+              <w:instrText xml:space="preserve"> PAGEREF _Toc500800325 \h </w:instrText>
             </w:r>
             <w:r>
               <w:rPr>
@@ -4939,6 +5043,608 @@
                 <w:webHidden/>
               </w:rPr>
               <w:t>25</w:t>
+            </w:r>
+            <w:r>
+              <w:rPr>
+                <w:noProof/>
+                <w:webHidden/>
+              </w:rPr>
+              <w:fldChar w:fldCharType="end"/>
+            </w:r>
+          </w:hyperlink>
+        </w:p>
+        <w:p>
+          <w:pPr>
+            <w:pStyle w:val="Verzeichnis2"/>
+            <w:tabs>
+              <w:tab w:val="left" w:pos="880"/>
+              <w:tab w:val="right" w:leader="dot" w:pos="9062"/>
+            </w:tabs>
+            <w:rPr>
+              <w:rFonts w:eastAsiaTheme="minorEastAsia"/>
+              <w:noProof/>
+              <w:lang w:eastAsia="de-DE"/>
+            </w:rPr>
+          </w:pPr>
+          <w:hyperlink w:anchor="_Toc500800326" w:history="1">
+            <w:r>
+              <w:rPr>
+                <w:rStyle w:val="Hyperlink"/>
+                <w:noProof/>
+              </w:rPr>
+              <w:t>5.1.</w:t>
+            </w:r>
+            <w:r>
+              <w:rPr>
+                <w:rFonts w:eastAsiaTheme="minorEastAsia"/>
+                <w:noProof/>
+                <w:lang w:eastAsia="de-DE"/>
+              </w:rPr>
+              <w:tab/>
+            </w:r>
+            <w:r>
+              <w:rPr>
+                <w:rStyle w:val="Hyperlink"/>
+                <w:noProof/>
+              </w:rPr>
+              <w:t>Welche Zielgruppe?</w:t>
+            </w:r>
+            <w:r>
+              <w:rPr>
+                <w:noProof/>
+                <w:webHidden/>
+              </w:rPr>
+              <w:tab/>
+            </w:r>
+            <w:r>
+              <w:rPr>
+                <w:noProof/>
+                <w:webHidden/>
+              </w:rPr>
+              <w:fldChar w:fldCharType="begin"/>
+            </w:r>
+            <w:r>
+              <w:rPr>
+                <w:noProof/>
+                <w:webHidden/>
+              </w:rPr>
+              <w:instrText xml:space="preserve"> PAGEREF _Toc500800326 \h </w:instrText>
+            </w:r>
+            <w:r>
+              <w:rPr>
+                <w:noProof/>
+                <w:webHidden/>
+              </w:rPr>
+            </w:r>
+            <w:r>
+              <w:rPr>
+                <w:noProof/>
+                <w:webHidden/>
+              </w:rPr>
+              <w:fldChar w:fldCharType="separate"/>
+            </w:r>
+            <w:r>
+              <w:rPr>
+                <w:noProof/>
+                <w:webHidden/>
+              </w:rPr>
+              <w:t>25</w:t>
+            </w:r>
+            <w:r>
+              <w:rPr>
+                <w:noProof/>
+                <w:webHidden/>
+              </w:rPr>
+              <w:fldChar w:fldCharType="end"/>
+            </w:r>
+          </w:hyperlink>
+        </w:p>
+        <w:p>
+          <w:pPr>
+            <w:pStyle w:val="Verzeichnis2"/>
+            <w:tabs>
+              <w:tab w:val="left" w:pos="880"/>
+              <w:tab w:val="right" w:leader="dot" w:pos="9062"/>
+            </w:tabs>
+            <w:rPr>
+              <w:rFonts w:eastAsiaTheme="minorEastAsia"/>
+              <w:noProof/>
+              <w:lang w:eastAsia="de-DE"/>
+            </w:rPr>
+          </w:pPr>
+          <w:hyperlink w:anchor="_Toc500800327" w:history="1">
+            <w:r>
+              <w:rPr>
+                <w:rStyle w:val="Hyperlink"/>
+                <w:noProof/>
+              </w:rPr>
+              <w:t>5.2.</w:t>
+            </w:r>
+            <w:r>
+              <w:rPr>
+                <w:rFonts w:eastAsiaTheme="minorEastAsia"/>
+                <w:noProof/>
+                <w:lang w:eastAsia="de-DE"/>
+              </w:rPr>
+              <w:tab/>
+            </w:r>
+            <w:r>
+              <w:rPr>
+                <w:rStyle w:val="Hyperlink"/>
+                <w:noProof/>
+              </w:rPr>
+              <w:t>Was wollen wir vermitteln?</w:t>
+            </w:r>
+            <w:r>
+              <w:rPr>
+                <w:noProof/>
+                <w:webHidden/>
+              </w:rPr>
+              <w:tab/>
+            </w:r>
+            <w:r>
+              <w:rPr>
+                <w:noProof/>
+                <w:webHidden/>
+              </w:rPr>
+              <w:fldChar w:fldCharType="begin"/>
+            </w:r>
+            <w:r>
+              <w:rPr>
+                <w:noProof/>
+                <w:webHidden/>
+              </w:rPr>
+              <w:instrText xml:space="preserve"> PAGEREF _Toc500800327 \h </w:instrText>
+            </w:r>
+            <w:r>
+              <w:rPr>
+                <w:noProof/>
+                <w:webHidden/>
+              </w:rPr>
+            </w:r>
+            <w:r>
+              <w:rPr>
+                <w:noProof/>
+                <w:webHidden/>
+              </w:rPr>
+              <w:fldChar w:fldCharType="separate"/>
+            </w:r>
+            <w:r>
+              <w:rPr>
+                <w:noProof/>
+                <w:webHidden/>
+              </w:rPr>
+              <w:t>25</w:t>
+            </w:r>
+            <w:r>
+              <w:rPr>
+                <w:noProof/>
+                <w:webHidden/>
+              </w:rPr>
+              <w:fldChar w:fldCharType="end"/>
+            </w:r>
+          </w:hyperlink>
+        </w:p>
+        <w:p>
+          <w:pPr>
+            <w:pStyle w:val="Verzeichnis2"/>
+            <w:tabs>
+              <w:tab w:val="left" w:pos="880"/>
+              <w:tab w:val="right" w:leader="dot" w:pos="9062"/>
+            </w:tabs>
+            <w:rPr>
+              <w:rFonts w:eastAsiaTheme="minorEastAsia"/>
+              <w:noProof/>
+              <w:lang w:eastAsia="de-DE"/>
+            </w:rPr>
+          </w:pPr>
+          <w:hyperlink w:anchor="_Toc500800328" w:history="1">
+            <w:r>
+              <w:rPr>
+                <w:rStyle w:val="Hyperlink"/>
+                <w:noProof/>
+              </w:rPr>
+              <w:t>5.3.</w:t>
+            </w:r>
+            <w:r>
+              <w:rPr>
+                <w:rFonts w:eastAsiaTheme="minorEastAsia"/>
+                <w:noProof/>
+                <w:lang w:eastAsia="de-DE"/>
+              </w:rPr>
+              <w:tab/>
+            </w:r>
+            <w:r>
+              <w:rPr>
+                <w:rStyle w:val="Hyperlink"/>
+                <w:noProof/>
+              </w:rPr>
+              <w:t>Welcher Strukturtyp?</w:t>
+            </w:r>
+            <w:r>
+              <w:rPr>
+                <w:noProof/>
+                <w:webHidden/>
+              </w:rPr>
+              <w:tab/>
+            </w:r>
+            <w:r>
+              <w:rPr>
+                <w:noProof/>
+                <w:webHidden/>
+              </w:rPr>
+              <w:fldChar w:fldCharType="begin"/>
+            </w:r>
+            <w:r>
+              <w:rPr>
+                <w:noProof/>
+                <w:webHidden/>
+              </w:rPr>
+              <w:instrText xml:space="preserve"> PAGEREF _Toc500800328 \h </w:instrText>
+            </w:r>
+            <w:r>
+              <w:rPr>
+                <w:noProof/>
+                <w:webHidden/>
+              </w:rPr>
+            </w:r>
+            <w:r>
+              <w:rPr>
+                <w:noProof/>
+                <w:webHidden/>
+              </w:rPr>
+              <w:fldChar w:fldCharType="separate"/>
+            </w:r>
+            <w:r>
+              <w:rPr>
+                <w:noProof/>
+                <w:webHidden/>
+              </w:rPr>
+              <w:t>25</w:t>
+            </w:r>
+            <w:r>
+              <w:rPr>
+                <w:noProof/>
+                <w:webHidden/>
+              </w:rPr>
+              <w:fldChar w:fldCharType="end"/>
+            </w:r>
+          </w:hyperlink>
+        </w:p>
+        <w:p>
+          <w:pPr>
+            <w:pStyle w:val="Verzeichnis2"/>
+            <w:tabs>
+              <w:tab w:val="left" w:pos="880"/>
+              <w:tab w:val="right" w:leader="dot" w:pos="9062"/>
+            </w:tabs>
+            <w:rPr>
+              <w:rFonts w:eastAsiaTheme="minorEastAsia"/>
+              <w:noProof/>
+              <w:lang w:eastAsia="de-DE"/>
+            </w:rPr>
+          </w:pPr>
+          <w:hyperlink w:anchor="_Toc500800329" w:history="1">
+            <w:r>
+              <w:rPr>
+                <w:rStyle w:val="Hyperlink"/>
+                <w:noProof/>
+              </w:rPr>
+              <w:t>5.4.</w:t>
+            </w:r>
+            <w:r>
+              <w:rPr>
+                <w:rFonts w:eastAsiaTheme="minorEastAsia"/>
+                <w:noProof/>
+                <w:lang w:eastAsia="de-DE"/>
+              </w:rPr>
+              <w:tab/>
+            </w:r>
+            <w:r>
+              <w:rPr>
+                <w:rStyle w:val="Hyperlink"/>
+                <w:noProof/>
+              </w:rPr>
+              <w:t>Wie veröffentlichen?</w:t>
+            </w:r>
+            <w:r>
+              <w:rPr>
+                <w:noProof/>
+                <w:webHidden/>
+              </w:rPr>
+              <w:tab/>
+            </w:r>
+            <w:r>
+              <w:rPr>
+                <w:noProof/>
+                <w:webHidden/>
+              </w:rPr>
+              <w:fldChar w:fldCharType="begin"/>
+            </w:r>
+            <w:r>
+              <w:rPr>
+                <w:noProof/>
+                <w:webHidden/>
+              </w:rPr>
+              <w:instrText xml:space="preserve"> PAGEREF _Toc500800329 \h </w:instrText>
+            </w:r>
+            <w:r>
+              <w:rPr>
+                <w:noProof/>
+                <w:webHidden/>
+              </w:rPr>
+            </w:r>
+            <w:r>
+              <w:rPr>
+                <w:noProof/>
+                <w:webHidden/>
+              </w:rPr>
+              <w:fldChar w:fldCharType="separate"/>
+            </w:r>
+            <w:r>
+              <w:rPr>
+                <w:noProof/>
+                <w:webHidden/>
+              </w:rPr>
+              <w:t>25</w:t>
+            </w:r>
+            <w:r>
+              <w:rPr>
+                <w:noProof/>
+                <w:webHidden/>
+              </w:rPr>
+              <w:fldChar w:fldCharType="end"/>
+            </w:r>
+          </w:hyperlink>
+        </w:p>
+        <w:p>
+          <w:pPr>
+            <w:pStyle w:val="Verzeichnis2"/>
+            <w:tabs>
+              <w:tab w:val="left" w:pos="880"/>
+              <w:tab w:val="right" w:leader="dot" w:pos="9062"/>
+            </w:tabs>
+            <w:rPr>
+              <w:rFonts w:eastAsiaTheme="minorEastAsia"/>
+              <w:noProof/>
+              <w:lang w:eastAsia="de-DE"/>
+            </w:rPr>
+          </w:pPr>
+          <w:hyperlink w:anchor="_Toc500800330" w:history="1">
+            <w:r>
+              <w:rPr>
+                <w:rStyle w:val="Hyperlink"/>
+                <w:noProof/>
+              </w:rPr>
+              <w:t>5.5.</w:t>
+            </w:r>
+            <w:r>
+              <w:rPr>
+                <w:rFonts w:eastAsiaTheme="minorEastAsia"/>
+                <w:noProof/>
+                <w:lang w:eastAsia="de-DE"/>
+              </w:rPr>
+              <w:tab/>
+            </w:r>
+            <w:r>
+              <w:rPr>
+                <w:rStyle w:val="Hyperlink"/>
+                <w:noProof/>
+              </w:rPr>
+              <w:t>Wie sinnvoll testen?</w:t>
+            </w:r>
+            <w:r>
+              <w:rPr>
+                <w:noProof/>
+                <w:webHidden/>
+              </w:rPr>
+              <w:tab/>
+            </w:r>
+            <w:r>
+              <w:rPr>
+                <w:noProof/>
+                <w:webHidden/>
+              </w:rPr>
+              <w:fldChar w:fldCharType="begin"/>
+            </w:r>
+            <w:r>
+              <w:rPr>
+                <w:noProof/>
+                <w:webHidden/>
+              </w:rPr>
+              <w:instrText xml:space="preserve"> PAGEREF _Toc500800330 \h </w:instrText>
+            </w:r>
+            <w:r>
+              <w:rPr>
+                <w:noProof/>
+                <w:webHidden/>
+              </w:rPr>
+            </w:r>
+            <w:r>
+              <w:rPr>
+                <w:noProof/>
+                <w:webHidden/>
+              </w:rPr>
+              <w:fldChar w:fldCharType="separate"/>
+            </w:r>
+            <w:r>
+              <w:rPr>
+                <w:noProof/>
+                <w:webHidden/>
+              </w:rPr>
+              <w:t>26</w:t>
+            </w:r>
+            <w:r>
+              <w:rPr>
+                <w:noProof/>
+                <w:webHidden/>
+              </w:rPr>
+              <w:fldChar w:fldCharType="end"/>
+            </w:r>
+          </w:hyperlink>
+        </w:p>
+        <w:p>
+          <w:pPr>
+            <w:pStyle w:val="Verzeichnis2"/>
+            <w:tabs>
+              <w:tab w:val="left" w:pos="880"/>
+              <w:tab w:val="right" w:leader="dot" w:pos="9062"/>
+            </w:tabs>
+            <w:rPr>
+              <w:rFonts w:eastAsiaTheme="minorEastAsia"/>
+              <w:noProof/>
+              <w:lang w:eastAsia="de-DE"/>
+            </w:rPr>
+          </w:pPr>
+          <w:hyperlink w:anchor="_Toc500800331" w:history="1">
+            <w:r>
+              <w:rPr>
+                <w:rStyle w:val="Hyperlink"/>
+                <w:noProof/>
+              </w:rPr>
+              <w:t>5.6.</w:t>
+            </w:r>
+            <w:r>
+              <w:rPr>
+                <w:rFonts w:eastAsiaTheme="minorEastAsia"/>
+                <w:noProof/>
+                <w:lang w:eastAsia="de-DE"/>
+              </w:rPr>
+              <w:tab/>
+            </w:r>
+            <w:r>
+              <w:rPr>
+                <w:rStyle w:val="Hyperlink"/>
+                <w:noProof/>
+              </w:rPr>
+              <w:t>Wie aktualisieren?</w:t>
+            </w:r>
+            <w:r>
+              <w:rPr>
+                <w:noProof/>
+                <w:webHidden/>
+              </w:rPr>
+              <w:tab/>
+            </w:r>
+            <w:r>
+              <w:rPr>
+                <w:noProof/>
+                <w:webHidden/>
+              </w:rPr>
+              <w:fldChar w:fldCharType="begin"/>
+            </w:r>
+            <w:r>
+              <w:rPr>
+                <w:noProof/>
+                <w:webHidden/>
+              </w:rPr>
+              <w:instrText xml:space="preserve"> PAGEREF _Toc500800331 \h </w:instrText>
+            </w:r>
+            <w:r>
+              <w:rPr>
+                <w:noProof/>
+                <w:webHidden/>
+              </w:rPr>
+            </w:r>
+            <w:r>
+              <w:rPr>
+                <w:noProof/>
+                <w:webHidden/>
+              </w:rPr>
+              <w:fldChar w:fldCharType="separate"/>
+            </w:r>
+            <w:r>
+              <w:rPr>
+                <w:noProof/>
+                <w:webHidden/>
+              </w:rPr>
+              <w:t>26</w:t>
+            </w:r>
+            <w:r>
+              <w:rPr>
+                <w:noProof/>
+                <w:webHidden/>
+              </w:rPr>
+              <w:fldChar w:fldCharType="end"/>
+            </w:r>
+          </w:hyperlink>
+        </w:p>
+        <w:p>
+          <w:pPr>
+            <w:pStyle w:val="Verzeichnis2"/>
+            <w:tabs>
+              <w:tab w:val="left" w:pos="880"/>
+              <w:tab w:val="right" w:leader="dot" w:pos="9062"/>
+            </w:tabs>
+            <w:rPr>
+              <w:rFonts w:eastAsiaTheme="minorEastAsia"/>
+              <w:noProof/>
+              <w:lang w:eastAsia="de-DE"/>
+            </w:rPr>
+          </w:pPr>
+          <w:hyperlink w:anchor="_Toc500800332" w:history="1">
+            <w:r>
+              <w:rPr>
+                <w:rStyle w:val="Hyperlink"/>
+                <w:noProof/>
+              </w:rPr>
+              <w:t>5.7.</w:t>
+            </w:r>
+            <w:r>
+              <w:rPr>
+                <w:rFonts w:eastAsiaTheme="minorEastAsia"/>
+                <w:noProof/>
+                <w:lang w:eastAsia="de-DE"/>
+              </w:rPr>
+              <w:tab/>
+            </w:r>
+            <w:r>
+              <w:rPr>
+                <w:rStyle w:val="Hyperlink"/>
+                <w:noProof/>
+              </w:rPr>
+              <w:t>Wie vermarkten?</w:t>
+            </w:r>
+            <w:r>
+              <w:rPr>
+                <w:noProof/>
+                <w:webHidden/>
+              </w:rPr>
+              <w:tab/>
+            </w:r>
+            <w:r>
+              <w:rPr>
+                <w:noProof/>
+                <w:webHidden/>
+              </w:rPr>
+              <w:fldChar w:fldCharType="begin"/>
+            </w:r>
+            <w:r>
+              <w:rPr>
+                <w:noProof/>
+                <w:webHidden/>
+              </w:rPr>
+              <w:instrText xml:space="preserve"> PAGEREF _Toc500800332 \h </w:instrText>
+            </w:r>
+            <w:r>
+              <w:rPr>
+                <w:noProof/>
+                <w:webHidden/>
+              </w:rPr>
+            </w:r>
+            <w:r>
+              <w:rPr>
+                <w:noProof/>
+                <w:webHidden/>
+              </w:rPr>
+              <w:fldChar w:fldCharType="separate"/>
+            </w:r>
+            <w:r>
+              <w:rPr>
+                <w:noProof/>
+                <w:webHidden/>
+              </w:rPr>
+              <w:t>26</w:t>
             </w:r>
             <w:r>
               <w:rPr>
@@ -4990,7 +5696,7 @@
           <w:numId w:val="1"/>
         </w:numPr>
       </w:pPr>
-      <w:bookmarkStart w:id="3" w:name="_Toc500799555"/>
+      <w:bookmarkStart w:id="3" w:name="_Toc500800282"/>
       <w:r>
         <w:t>Anforderungen und Ziele</w:t>
       </w:r>
@@ -5009,7 +5715,7 @@
       </w:pPr>
       <w:bookmarkStart w:id="4" w:name="_Toc468134370"/>
       <w:bookmarkStart w:id="5" w:name="_Toc468134397"/>
-      <w:bookmarkStart w:id="6" w:name="_Toc500799556"/>
+      <w:bookmarkStart w:id="6" w:name="_Toc500800283"/>
       <w:r>
         <w:t>Überblick</w:t>
       </w:r>
@@ -5047,7 +5753,15 @@
         <w:t xml:space="preserve"> sein </w:t>
       </w:r>
       <w:r>
-        <w:t xml:space="preserve">und einen modernen „Look and Feel“ haben, </w:t>
+        <w:t xml:space="preserve">und einen modernen „Look and </w:t>
+      </w:r>
+      <w:proofErr w:type="spellStart"/>
+      <w:r>
+        <w:t>Feel</w:t>
+      </w:r>
+      <w:proofErr w:type="spellEnd"/>
+      <w:r>
+        <w:t xml:space="preserve">“ haben, </w:t>
       </w:r>
       <w:r>
         <w:t xml:space="preserve">um den Benutzer ein Eindruck </w:t>
@@ -5165,11 +5879,47 @@
           <w:lang w:val="en-GB"/>
         </w:rPr>
       </w:pPr>
+      <w:proofErr w:type="spellStart"/>
       <w:r>
         <w:rPr>
           <w:lang w:val="en-GB"/>
         </w:rPr>
-        <w:t>Chancen durch Industrie 4.0</w:t>
+        <w:t>Chancen</w:t>
+      </w:r>
+      <w:proofErr w:type="spellEnd"/>
+      <w:r>
+        <w:rPr>
+          <w:lang w:val="en-GB"/>
+        </w:rPr>
+        <w:t xml:space="preserve"> </w:t>
+      </w:r>
+      <w:proofErr w:type="spellStart"/>
+      <w:r>
+        <w:rPr>
+          <w:lang w:val="en-GB"/>
+        </w:rPr>
+        <w:t>durch</w:t>
+      </w:r>
+      <w:proofErr w:type="spellEnd"/>
+      <w:r>
+        <w:rPr>
+          <w:lang w:val="en-GB"/>
+        </w:rPr>
+        <w:t xml:space="preserve"> </w:t>
+      </w:r>
+      <w:proofErr w:type="spellStart"/>
+      <w:r>
+        <w:rPr>
+          <w:lang w:val="en-GB"/>
+        </w:rPr>
+        <w:t>Industrie</w:t>
+      </w:r>
+      <w:proofErr w:type="spellEnd"/>
+      <w:r>
+        <w:rPr>
+          <w:lang w:val="en-GB"/>
+        </w:rPr>
+        <w:t xml:space="preserve"> 4.0</w:t>
       </w:r>
     </w:p>
     <w:p>
@@ -5229,7 +5979,15 @@
         </w:numPr>
       </w:pPr>
       <w:r>
-        <w:t>Internet der Dinge (IoT)</w:t>
+        <w:t>Internet der Dinge (</w:t>
+      </w:r>
+      <w:proofErr w:type="spellStart"/>
+      <w:r>
+        <w:t>IoT</w:t>
+      </w:r>
+      <w:proofErr w:type="spellEnd"/>
+      <w:r>
+        <w:t>)</w:t>
       </w:r>
     </w:p>
     <w:p>
@@ -5241,7 +5999,15 @@
         </w:numPr>
       </w:pPr>
       <w:r>
-        <w:t>Internet der Menschen (IoP)</w:t>
+        <w:t>Internet der Menschen (</w:t>
+      </w:r>
+      <w:proofErr w:type="spellStart"/>
+      <w:r>
+        <w:t>IoP</w:t>
+      </w:r>
+      <w:proofErr w:type="spellEnd"/>
+      <w:r>
+        <w:t>)</w:t>
       </w:r>
     </w:p>
     <w:p>
@@ -5366,7 +6132,7 @@
       </w:pPr>
       <w:bookmarkStart w:id="7" w:name="_Toc468134371"/>
       <w:bookmarkStart w:id="8" w:name="_Toc468134398"/>
-      <w:bookmarkStart w:id="9" w:name="_Toc500799557"/>
+      <w:bookmarkStart w:id="9" w:name="_Toc500800284"/>
       <w:r>
         <w:t>Muss-Anforderunge</w:t>
       </w:r>
@@ -5386,7 +6152,7 @@
           <w:numId w:val="1"/>
         </w:numPr>
       </w:pPr>
-      <w:bookmarkStart w:id="10" w:name="_Toc500799558"/>
+      <w:bookmarkStart w:id="10" w:name="_Toc500800285"/>
       <w:r>
         <w:t>Informationen: Was ist Industrie 4.0?</w:t>
       </w:r>
@@ -5400,7 +6166,15 @@
         <w:t xml:space="preserve">Dem Benutzer werden die Grundlagen und Allgemeines über die </w:t>
       </w:r>
       <w:r>
-        <w:t xml:space="preserve">Vierte Industrielle </w:t>
+        <w:t xml:space="preserve">Vierte </w:t>
+      </w:r>
+      <w:proofErr w:type="spellStart"/>
+      <w:r>
+        <w:t>Industrielle</w:t>
+      </w:r>
+      <w:proofErr w:type="spellEnd"/>
+      <w:r>
+        <w:t xml:space="preserve"> </w:t>
       </w:r>
       <w:r>
         <w:t>Revolution gezeigt.</w:t>
@@ -5414,13 +6188,13 @@
           <w:numId w:val="1"/>
         </w:numPr>
       </w:pPr>
-      <w:bookmarkStart w:id="11" w:name="_Toc500799559"/>
-      <w:bookmarkStart w:id="12" w:name="_Toc468134374"/>
-      <w:bookmarkStart w:id="13" w:name="_Toc468134401"/>
+      <w:bookmarkStart w:id="11" w:name="_Toc468134374"/>
+      <w:bookmarkStart w:id="12" w:name="_Toc468134401"/>
+      <w:bookmarkStart w:id="13" w:name="_Toc500800286"/>
       <w:r>
         <w:t>Informationen: Chancen durch Industrie 4.0</w:t>
       </w:r>
-      <w:bookmarkEnd w:id="11"/>
+      <w:bookmarkEnd w:id="13"/>
     </w:p>
     <w:p>
       <w:pPr>
@@ -5453,9 +6227,9 @@
           <w:numId w:val="1"/>
         </w:numPr>
       </w:pPr>
-      <w:bookmarkStart w:id="14" w:name="_Toc500799560"/>
+      <w:bookmarkStart w:id="14" w:name="_Toc500800287"/>
+      <w:bookmarkEnd w:id="11"/>
       <w:bookmarkEnd w:id="12"/>
-      <w:bookmarkEnd w:id="13"/>
       <w:r>
         <w:lastRenderedPageBreak/>
         <w:t xml:space="preserve">Informationen: Vernetzung </w:t>
@@ -5487,7 +6261,7 @@
           <w:numId w:val="1"/>
         </w:numPr>
       </w:pPr>
-      <w:bookmarkStart w:id="15" w:name="_Toc500799561"/>
+      <w:bookmarkStart w:id="15" w:name="_Toc500800288"/>
       <w:r>
         <w:t>Informationen</w:t>
       </w:r>
@@ -5522,7 +6296,7 @@
           <w:numId w:val="1"/>
         </w:numPr>
       </w:pPr>
-      <w:bookmarkStart w:id="16" w:name="_Toc500799562"/>
+      <w:bookmarkStart w:id="16" w:name="_Toc500800289"/>
       <w:r>
         <w:t>Informationen</w:t>
       </w:r>
@@ -5548,7 +6322,7 @@
           <w:numId w:val="1"/>
         </w:numPr>
       </w:pPr>
-      <w:bookmarkStart w:id="17" w:name="_Toc500799563"/>
+      <w:bookmarkStart w:id="17" w:name="_Toc500800290"/>
       <w:r>
         <w:t>Informationen</w:t>
       </w:r>
@@ -5559,7 +6333,15 @@
         <w:t xml:space="preserve"> – </w:t>
       </w:r>
       <w:r>
-        <w:t>Internet der Dinge (IoT)</w:t>
+        <w:t>Internet der Dinge (</w:t>
+      </w:r>
+      <w:proofErr w:type="spellStart"/>
+      <w:r>
+        <w:t>IoT</w:t>
+      </w:r>
+      <w:proofErr w:type="spellEnd"/>
+      <w:r>
+        <w:t>)</w:t>
       </w:r>
       <w:bookmarkEnd w:id="17"/>
     </w:p>
@@ -5583,12 +6365,20 @@
           <w:numId w:val="1"/>
         </w:numPr>
       </w:pPr>
-      <w:bookmarkStart w:id="18" w:name="_Toc500799564"/>
+      <w:bookmarkStart w:id="18" w:name="_Toc500800291"/>
       <w:r>
         <w:t>Informationen</w:t>
       </w:r>
       <w:r>
-        <w:t>: Vernetzung – Internet der Menschen (IoP)</w:t>
+        <w:t>: Vernetzung – Internet der Menschen (</w:t>
+      </w:r>
+      <w:proofErr w:type="spellStart"/>
+      <w:r>
+        <w:t>IoP</w:t>
+      </w:r>
+      <w:proofErr w:type="spellEnd"/>
+      <w:r>
+        <w:t>)</w:t>
       </w:r>
       <w:bookmarkEnd w:id="18"/>
     </w:p>
@@ -5610,7 +6400,7 @@
           <w:numId w:val="1"/>
         </w:numPr>
       </w:pPr>
-      <w:bookmarkStart w:id="19" w:name="_Toc500799565"/>
+      <w:bookmarkStart w:id="19" w:name="_Toc500800292"/>
       <w:r>
         <w:t>Informationen: Informationstransparenz</w:t>
       </w:r>
@@ -5648,7 +6438,7 @@
           <w:numId w:val="1"/>
         </w:numPr>
       </w:pPr>
-      <w:bookmarkStart w:id="20" w:name="_Toc500799566"/>
+      <w:bookmarkStart w:id="20" w:name="_Toc500800293"/>
       <w:r>
         <w:t>Informationen: Dezentrale Entscheidung</w:t>
       </w:r>
@@ -5672,7 +6462,7 @@
           <w:numId w:val="1"/>
         </w:numPr>
       </w:pPr>
-      <w:bookmarkStart w:id="23" w:name="_Toc500799567"/>
+      <w:bookmarkStart w:id="23" w:name="_Toc500800294"/>
       <w:r>
         <w:t>Viele Grafiken</w:t>
       </w:r>
@@ -5683,7 +6473,15 @@
         <w:ind w:left="708"/>
       </w:pPr>
       <w:r>
-        <w:t>Die Webseite beinhaltet viele Grafiken die nicht nur das „Look and Feel“ verbessern, sondern auch Neulingen das Verständnis über den Bereich Industrie 4.0: Connectivity erleichtern soll.</w:t>
+        <w:t xml:space="preserve">Die Webseite beinhaltet viele Grafiken die nicht nur das „Look and </w:t>
+      </w:r>
+      <w:proofErr w:type="spellStart"/>
+      <w:r>
+        <w:t>Feel</w:t>
+      </w:r>
+      <w:proofErr w:type="spellEnd"/>
+      <w:r>
+        <w:t>“ verbessern, sondern auch Neulingen das Verständnis über den Bereich Industrie 4.0: Connectivity erleichtern soll.</w:t>
       </w:r>
     </w:p>
     <w:p>
@@ -5694,7 +6492,7 @@
           <w:numId w:val="1"/>
         </w:numPr>
       </w:pPr>
-      <w:bookmarkStart w:id="24" w:name="_Toc500799568"/>
+      <w:bookmarkStart w:id="24" w:name="_Toc500800295"/>
       <w:r>
         <w:t>Übersichtliche Menüstruktur</w:t>
       </w:r>
@@ -5726,7 +6524,7 @@
           <w:numId w:val="1"/>
         </w:numPr>
       </w:pPr>
-      <w:bookmarkStart w:id="25" w:name="_Toc500799569"/>
+      <w:bookmarkStart w:id="25" w:name="_Toc500800296"/>
       <w:r>
         <w:t>Kann-Anforderungen</w:t>
       </w:r>
@@ -5743,7 +6541,7 @@
           <w:numId w:val="1"/>
         </w:numPr>
       </w:pPr>
-      <w:bookmarkStart w:id="26" w:name="_Toc500799570"/>
+      <w:bookmarkStart w:id="26" w:name="_Toc500800297"/>
       <w:r>
         <w:t>Informationen: Technische Assistenz</w:t>
       </w:r>
@@ -5766,7 +6564,7 @@
           <w:numId w:val="1"/>
         </w:numPr>
       </w:pPr>
-      <w:bookmarkStart w:id="27" w:name="_Toc500799571"/>
+      <w:bookmarkStart w:id="27" w:name="_Toc500800298"/>
       <w:r>
         <w:t>Konkrete Beispiele</w:t>
       </w:r>
@@ -5799,7 +6597,7 @@
         </w:numPr>
       </w:pPr>
       <w:bookmarkStart w:id="28" w:name="_Toc500790702"/>
-      <w:bookmarkStart w:id="29" w:name="_Toc500799572"/>
+      <w:bookmarkStart w:id="29" w:name="_Toc500800299"/>
       <w:r>
         <w:t>Zielgruppe und Anforderungen an die Benutzerführung</w:t>
       </w:r>
@@ -5880,7 +6678,7 @@
         </w:numPr>
       </w:pPr>
       <w:bookmarkStart w:id="30" w:name="_Toc500790704"/>
-      <w:bookmarkStart w:id="31" w:name="_Toc500799573"/>
+      <w:bookmarkStart w:id="31" w:name="_Toc500800300"/>
       <w:r>
         <w:t>Use Cases</w:t>
       </w:r>
@@ -5905,7 +6703,7 @@
         </w:numPr>
       </w:pPr>
       <w:bookmarkStart w:id="32" w:name="_Toc500790705"/>
-      <w:bookmarkStart w:id="33" w:name="_Toc500799574"/>
+      <w:bookmarkStart w:id="33" w:name="_Toc500800301"/>
       <w:r>
         <w:t>Akteure</w:t>
       </w:r>
@@ -5925,7 +6723,7 @@
           <w:numId w:val="1"/>
         </w:numPr>
       </w:pPr>
-      <w:bookmarkStart w:id="34" w:name="_Toc500799575"/>
+      <w:bookmarkStart w:id="34" w:name="_Toc500800302"/>
       <w:r>
         <w:t>Admin</w:t>
       </w:r>
@@ -5952,7 +6750,7 @@
           <w:numId w:val="1"/>
         </w:numPr>
       </w:pPr>
-      <w:bookmarkStart w:id="35" w:name="_Toc500799576"/>
+      <w:bookmarkStart w:id="35" w:name="_Toc500800303"/>
       <w:r>
         <w:t>Gast</w:t>
       </w:r>
@@ -5984,7 +6782,7 @@
           <w:numId w:val="1"/>
         </w:numPr>
       </w:pPr>
-      <w:bookmarkStart w:id="36" w:name="_Toc500799577"/>
+      <w:bookmarkStart w:id="36" w:name="_Toc500800304"/>
       <w:r>
         <w:t>Use Case Diagramm</w:t>
       </w:r>
@@ -6074,7 +6872,7 @@
           <w:lang w:val="en-GB"/>
         </w:rPr>
       </w:pPr>
-      <w:bookmarkStart w:id="37" w:name="_Toc500799578"/>
+      <w:bookmarkStart w:id="37" w:name="_Toc500800305"/>
       <w:r>
         <w:rPr>
           <w:lang w:val="en-GB"/>
@@ -6085,12 +6883,47 @@
         <w:rPr>
           <w:lang w:val="en-GB"/>
         </w:rPr>
-        <w:t>Was ist Industrie 4.</w:t>
-      </w:r>
+        <w:t xml:space="preserve">Was </w:t>
+      </w:r>
+      <w:proofErr w:type="spellStart"/>
       <w:r>
         <w:rPr>
           <w:lang w:val="en-GB"/>
         </w:rPr>
+        <w:t>ist</w:t>
+      </w:r>
+      <w:proofErr w:type="spellEnd"/>
+      <w:r>
+        <w:rPr>
+          <w:lang w:val="en-GB"/>
+        </w:rPr>
+        <w:t xml:space="preserve"> </w:t>
+      </w:r>
+      <w:proofErr w:type="spellStart"/>
+      <w:r>
+        <w:rPr>
+          <w:lang w:val="en-GB"/>
+        </w:rPr>
+        <w:t>Industrie</w:t>
+      </w:r>
+      <w:proofErr w:type="spellEnd"/>
+      <w:r>
+        <w:rPr>
+          <w:lang w:val="en-GB"/>
+        </w:rPr>
+        <w:t xml:space="preserve"> </w:t>
+      </w:r>
+      <w:proofErr w:type="gramStart"/>
+      <w:r>
+        <w:rPr>
+          <w:lang w:val="en-GB"/>
+        </w:rPr>
+        <w:t>4.</w:t>
+      </w:r>
+      <w:r>
+        <w:rPr>
+          <w:lang w:val="en-GB"/>
+        </w:rPr>
         <w:t>0?</w:t>
       </w:r>
       <w:r>
@@ -6100,6 +6933,7 @@
         <w:t>“</w:t>
       </w:r>
       <w:bookmarkEnd w:id="37"/>
+      <w:proofErr w:type="gramEnd"/>
     </w:p>
     <w:p>
       <w:pPr>
@@ -6128,9 +6962,11 @@
       <w:r>
         <w:t xml:space="preserve">Der Benutzer sieht im Überblick allgemeine Informationen über die Vierte </w:t>
       </w:r>
+      <w:proofErr w:type="spellStart"/>
       <w:r>
         <w:t>Industrielle</w:t>
       </w:r>
+      <w:proofErr w:type="spellEnd"/>
       <w:r>
         <w:t xml:space="preserve"> Revolution.</w:t>
       </w:r>
@@ -6245,7 +7081,15 @@
         </w:numPr>
       </w:pPr>
       <w:r>
-        <w:t>Die Webseite zeigt allgemeine Informationen über die Vierte Industrielle Revolution an.</w:t>
+        <w:t xml:space="preserve">Die Webseite zeigt allgemeine Informationen über die Vierte </w:t>
+      </w:r>
+      <w:proofErr w:type="spellStart"/>
+      <w:r>
+        <w:t>Industrielle</w:t>
+      </w:r>
+      <w:proofErr w:type="spellEnd"/>
+      <w:r>
+        <w:t xml:space="preserve"> Revolution an.</w:t>
       </w:r>
     </w:p>
     <w:p>
@@ -6367,18 +7211,54 @@
           <w:lang w:val="en-GB"/>
         </w:rPr>
       </w:pPr>
-      <w:bookmarkStart w:id="38" w:name="_Toc500799579"/>
+      <w:bookmarkStart w:id="38" w:name="_Toc500800306"/>
       <w:r>
         <w:rPr>
           <w:lang w:val="en-GB"/>
         </w:rPr>
         <w:t>Use Case „</w:t>
       </w:r>
+      <w:proofErr w:type="spellStart"/>
       <w:r>
         <w:rPr>
           <w:lang w:val="en-GB"/>
         </w:rPr>
-        <w:t>Chancen durch Industrie 4.0</w:t>
+        <w:t>Chancen</w:t>
+      </w:r>
+      <w:proofErr w:type="spellEnd"/>
+      <w:r>
+        <w:rPr>
+          <w:lang w:val="en-GB"/>
+        </w:rPr>
+        <w:t xml:space="preserve"> </w:t>
+      </w:r>
+      <w:proofErr w:type="spellStart"/>
+      <w:r>
+        <w:rPr>
+          <w:lang w:val="en-GB"/>
+        </w:rPr>
+        <w:t>durch</w:t>
+      </w:r>
+      <w:proofErr w:type="spellEnd"/>
+      <w:r>
+        <w:rPr>
+          <w:lang w:val="en-GB"/>
+        </w:rPr>
+        <w:t xml:space="preserve"> </w:t>
+      </w:r>
+      <w:proofErr w:type="spellStart"/>
+      <w:r>
+        <w:rPr>
+          <w:lang w:val="en-GB"/>
+        </w:rPr>
+        <w:t>Industrie</w:t>
+      </w:r>
+      <w:proofErr w:type="spellEnd"/>
+      <w:r>
+        <w:rPr>
+          <w:lang w:val="en-GB"/>
+        </w:rPr>
+        <w:t xml:space="preserve"> 4.0</w:t>
       </w:r>
       <w:r>
         <w:rPr>
@@ -6663,7 +7543,7 @@
           <w:numId w:val="1"/>
         </w:numPr>
       </w:pPr>
-      <w:bookmarkStart w:id="39" w:name="_Toc500799580"/>
+      <w:bookmarkStart w:id="39" w:name="_Toc500800307"/>
       <w:r>
         <w:t xml:space="preserve">Use Case </w:t>
       </w:r>
@@ -6933,7 +7813,7 @@
           <w:numId w:val="1"/>
         </w:numPr>
       </w:pPr>
-      <w:bookmarkStart w:id="40" w:name="_Toc500799581"/>
+      <w:bookmarkStart w:id="40" w:name="_Toc500800308"/>
       <w:r>
         <w:t>Use Case „</w:t>
       </w:r>
@@ -7203,7 +8083,7 @@
           <w:numId w:val="1"/>
         </w:numPr>
       </w:pPr>
-      <w:bookmarkStart w:id="41" w:name="_Toc500799582"/>
+      <w:bookmarkStart w:id="41" w:name="_Toc500800309"/>
       <w:r>
         <w:t>Use Case „</w:t>
       </w:r>
@@ -7473,12 +8353,20 @@
           <w:numId w:val="1"/>
         </w:numPr>
       </w:pPr>
-      <w:bookmarkStart w:id="42" w:name="_Toc500799583"/>
+      <w:bookmarkStart w:id="42" w:name="_Toc500800310"/>
       <w:r>
         <w:t>Use Case „</w:t>
       </w:r>
       <w:r>
-        <w:t>Vernetzung – Internet der Dinge (IoT)</w:t>
+        <w:t>Vernetzung – Internet der Dinge (</w:t>
+      </w:r>
+      <w:proofErr w:type="spellStart"/>
+      <w:r>
+        <w:t>IoT</w:t>
+      </w:r>
+      <w:proofErr w:type="spellEnd"/>
+      <w:r>
+        <w:t>)</w:t>
       </w:r>
       <w:r>
         <w:t>“</w:t>
@@ -7510,7 +8398,15 @@
         <w:jc w:val="both"/>
       </w:pPr>
       <w:r>
-        <w:t>Dem Benutzer wird auf dieser Unterseite das Funktionsprinzip das Internet der Dinge (IoT) erklärt.</w:t>
+        <w:t>Dem Benutzer wird auf dieser Unterseite das Funktionsprinzip das Internet der Dinge (</w:t>
+      </w:r>
+      <w:proofErr w:type="spellStart"/>
+      <w:r>
+        <w:t>IoT</w:t>
+      </w:r>
+      <w:proofErr w:type="spellEnd"/>
+      <w:r>
+        <w:t>) erklärt.</w:t>
       </w:r>
     </w:p>
     <w:p/>
@@ -7538,7 +8434,15 @@
         <w:t>„Vernetzung“ und dann auf dem Unterpunkt „</w:t>
       </w:r>
       <w:r>
-        <w:t>Internet der Dinge (IoT)</w:t>
+        <w:t>Internet der Dinge (</w:t>
+      </w:r>
+      <w:proofErr w:type="spellStart"/>
+      <w:r>
+        <w:t>IoT</w:t>
+      </w:r>
+      <w:proofErr w:type="spellEnd"/>
+      <w:r>
+        <w:t>)</w:t>
       </w:r>
       <w:r>
         <w:t>“.</w:t>
@@ -7618,7 +8522,15 @@
         <w:t xml:space="preserve">Der </w:t>
       </w:r>
       <w:r>
-        <w:t>Benutzer klickt in der Menüleiste auf dem Reiter „Vernetzung“ und dann auf „Internet der Dinge (IoT)“.</w:t>
+        <w:t>Benutzer klickt in der Menüleiste auf dem Reiter „Vernetzung“ und dann auf „Internet der Dinge (</w:t>
+      </w:r>
+      <w:proofErr w:type="spellStart"/>
+      <w:r>
+        <w:t>IoT</w:t>
+      </w:r>
+      <w:proofErr w:type="spellEnd"/>
+      <w:r>
+        <w:t>)“.</w:t>
       </w:r>
     </w:p>
     <w:p>
@@ -7630,7 +8542,15 @@
         </w:numPr>
       </w:pPr>
       <w:r>
-        <w:t>Die Webseite zeigt dem Benutzer Informationen über das Internet der Dinge (IoT) an.</w:t>
+        <w:t>Die Webseite zeigt dem Benutzer Informationen über das Internet der Dinge (</w:t>
+      </w:r>
+      <w:proofErr w:type="spellStart"/>
+      <w:r>
+        <w:t>IoT</w:t>
+      </w:r>
+      <w:proofErr w:type="spellEnd"/>
+      <w:r>
+        <w:t>) an.</w:t>
       </w:r>
     </w:p>
     <w:p>
@@ -7744,12 +8664,20 @@
         </w:numPr>
         <w:ind w:left="709" w:hanging="425"/>
       </w:pPr>
-      <w:bookmarkStart w:id="43" w:name="_Toc500799584"/>
+      <w:bookmarkStart w:id="43" w:name="_Toc500800311"/>
       <w:r>
         <w:t>Use Case „</w:t>
       </w:r>
       <w:r>
-        <w:t>Vernetzung – Internet der Menschen (IoP)</w:t>
+        <w:t>Vernetzung – Internet der Menschen (</w:t>
+      </w:r>
+      <w:proofErr w:type="spellStart"/>
+      <w:r>
+        <w:t>IoP</w:t>
+      </w:r>
+      <w:proofErr w:type="spellEnd"/>
+      <w:r>
+        <w:t>)</w:t>
       </w:r>
       <w:r>
         <w:t>“</w:t>
@@ -7772,7 +8700,15 @@
     </w:p>
     <w:p>
       <w:r>
-        <w:t>Dem Benutzer wird auf dieser Unterseite das Funktionsprinzip des Internets der Menschen (IoP) erklärt.</w:t>
+        <w:t>Dem Benutzer wird auf dieser Unterseite das Funktionsprinzip des Internets der Menschen (</w:t>
+      </w:r>
+      <w:proofErr w:type="spellStart"/>
+      <w:r>
+        <w:t>IoP</w:t>
+      </w:r>
+      <w:proofErr w:type="spellEnd"/>
+      <w:r>
+        <w:t>) erklärt.</w:t>
       </w:r>
     </w:p>
     <w:p/>
@@ -7800,7 +8736,15 @@
         <w:t>„Vernetzung“ und dann auf dem Unterpunkt „</w:t>
       </w:r>
       <w:r>
-        <w:t>Internet der Menschen (IoP)</w:t>
+        <w:t>Internet der Menschen (</w:t>
+      </w:r>
+      <w:proofErr w:type="spellStart"/>
+      <w:r>
+        <w:t>IoP</w:t>
+      </w:r>
+      <w:proofErr w:type="spellEnd"/>
+      <w:r>
+        <w:t>)</w:t>
       </w:r>
       <w:r>
         <w:t>“.</w:t>
@@ -7880,7 +8824,15 @@
         <w:t xml:space="preserve">Der </w:t>
       </w:r>
       <w:r>
-        <w:t>Benutzer klickt in der Menüleiste auf dem Reiter „Vernetzung“ und dann auf „Internet der Menschen (IoP)“.</w:t>
+        <w:t>Benutzer klickt in der Menüleiste auf dem Reiter „Vernetzung“ und dann auf „Internet der Menschen (</w:t>
+      </w:r>
+      <w:proofErr w:type="spellStart"/>
+      <w:r>
+        <w:t>IoP</w:t>
+      </w:r>
+      <w:proofErr w:type="spellEnd"/>
+      <w:r>
+        <w:t>)“.</w:t>
       </w:r>
     </w:p>
     <w:p>
@@ -7892,7 +8844,15 @@
         </w:numPr>
       </w:pPr>
       <w:r>
-        <w:t>Die Webseite zeigt dem Benutzer Informationen über das Internet der Menschen (IoP) an.</w:t>
+        <w:t>Die Webseite zeigt dem Benutzer Informationen über das Internet der Menschen (</w:t>
+      </w:r>
+      <w:proofErr w:type="spellStart"/>
+      <w:r>
+        <w:t>IoP</w:t>
+      </w:r>
+      <w:proofErr w:type="spellEnd"/>
+      <w:r>
+        <w:t>) an.</w:t>
       </w:r>
     </w:p>
     <w:p>
@@ -8006,7 +8966,7 @@
         </w:numPr>
         <w:ind w:left="709" w:hanging="425"/>
       </w:pPr>
-      <w:bookmarkStart w:id="44" w:name="_Toc500799585"/>
+      <w:bookmarkStart w:id="44" w:name="_Toc500800312"/>
       <w:r>
         <w:t>Use Case „</w:t>
       </w:r>
@@ -8283,7 +9243,7 @@
           <w:numId w:val="1"/>
         </w:numPr>
       </w:pPr>
-      <w:bookmarkStart w:id="45" w:name="_Toc500799586"/>
+      <w:bookmarkStart w:id="45" w:name="_Toc500800313"/>
       <w:r>
         <w:t>Use Case „</w:t>
       </w:r>
@@ -8555,7 +9515,7 @@
           <w:numId w:val="1"/>
         </w:numPr>
       </w:pPr>
-      <w:bookmarkStart w:id="46" w:name="_Toc500799587"/>
+      <w:bookmarkStart w:id="46" w:name="_Toc500800314"/>
       <w:r>
         <w:t>Use Case „</w:t>
       </w:r>
@@ -8833,7 +9793,7 @@
           <w:numId w:val="1"/>
         </w:numPr>
       </w:pPr>
-      <w:bookmarkStart w:id="47" w:name="_Toc500799588"/>
+      <w:bookmarkStart w:id="47" w:name="_Toc500800315"/>
       <w:r>
         <w:t>U</w:t>
       </w:r>
@@ -9135,7 +10095,7 @@
           <w:numId w:val="1"/>
         </w:numPr>
       </w:pPr>
-      <w:bookmarkStart w:id="48" w:name="_Toc500799589"/>
+      <w:bookmarkStart w:id="48" w:name="_Toc500800316"/>
       <w:r>
         <w:t>Use Case „</w:t>
       </w:r>
@@ -9405,7 +10365,7 @@
           <w:numId w:val="1"/>
         </w:numPr>
       </w:pPr>
-      <w:bookmarkStart w:id="49" w:name="_Toc500799590"/>
+      <w:bookmarkStart w:id="49" w:name="_Toc500800317"/>
       <w:r>
         <w:t>Use Case „Inhalt löschen“</w:t>
       </w:r>
@@ -9669,7 +10629,7 @@
           <w:numId w:val="1"/>
         </w:numPr>
       </w:pPr>
-      <w:bookmarkStart w:id="50" w:name="_Toc500799591"/>
+      <w:bookmarkStart w:id="50" w:name="_Toc500800318"/>
       <w:r>
         <w:t>Use Case „Template wählen“</w:t>
       </w:r>
@@ -9862,7 +10822,15 @@
     </w:p>
     <w:p>
       <w:r>
-        <w:t>Sobald das gewählte Template bestätigt wurde ist das Design für jedermann ersichtlich. Bei der Änderung des Templates kann es zu Problemen der Darstellung von Inhalten kommen.</w:t>
+        <w:t xml:space="preserve">Sobald das gewählte Template bestätigt wurde ist das Design für jedermann ersichtlich. Bei der Änderung </w:t>
+      </w:r>
+      <w:proofErr w:type="gramStart"/>
+      <w:r>
+        <w:t>des Templates</w:t>
+      </w:r>
+      <w:proofErr w:type="gramEnd"/>
+      <w:r>
+        <w:t xml:space="preserve"> kann es zu Problemen der Darstellung von Inhalten kommen.</w:t>
       </w:r>
     </w:p>
     <w:p/>
@@ -9929,7 +10897,7 @@
         </w:numPr>
         <w:ind w:left="426" w:hanging="426"/>
       </w:pPr>
-      <w:bookmarkStart w:id="51" w:name="_Toc500799592"/>
+      <w:bookmarkStart w:id="51" w:name="_Toc500800319"/>
       <w:r>
         <w:t>Umsetzung</w:t>
       </w:r>
@@ -9945,7 +10913,7 @@
         </w:numPr>
         <w:ind w:left="1134" w:hanging="850"/>
       </w:pPr>
-      <w:bookmarkStart w:id="52" w:name="_Toc500799593"/>
+      <w:bookmarkStart w:id="52" w:name="_Toc500800320"/>
       <w:r>
         <w:t>Plattform</w:t>
       </w:r>
@@ -9968,7 +10936,7 @@
         </w:numPr>
         <w:ind w:left="1134" w:hanging="850"/>
       </w:pPr>
-      <w:bookmarkStart w:id="53" w:name="_Toc500799594"/>
+      <w:bookmarkStart w:id="53" w:name="_Toc500800321"/>
       <w:r>
         <w:t>Datenhaltung</w:t>
       </w:r>
@@ -10002,7 +10970,7 @@
         </w:numPr>
         <w:ind w:left="1134" w:hanging="850"/>
       </w:pPr>
-      <w:bookmarkStart w:id="54" w:name="_Toc500799595"/>
+      <w:bookmarkStart w:id="54" w:name="_Toc500800322"/>
       <w:r>
         <w:t>Oberfläche</w:t>
       </w:r>
@@ -10030,7 +10998,7 @@
         </w:numPr>
         <w:ind w:left="1134" w:hanging="850"/>
       </w:pPr>
-      <w:bookmarkStart w:id="55" w:name="_Toc500799596"/>
+      <w:bookmarkStart w:id="55" w:name="_Toc500800323"/>
       <w:r>
         <w:t>Systemarchitektur</w:t>
       </w:r>
@@ -10057,10 +11025,11 @@
           <w:numId w:val="5"/>
         </w:numPr>
       </w:pPr>
-      <w:bookmarkStart w:id="56" w:name="_Toc500799597"/>
+      <w:bookmarkStart w:id="56" w:name="_Toc500800324"/>
       <w:r>
         <w:rPr>
           <w:b w:val="0"/>
+          <w:noProof/>
           <w:sz w:val="24"/>
         </w:rPr>
         <w:lastRenderedPageBreak/>
@@ -10177,7 +11146,7 @@
           <w:numId w:val="5"/>
         </w:numPr>
       </w:pPr>
-      <w:bookmarkStart w:id="57" w:name="_Toc500799598"/>
+      <w:bookmarkStart w:id="57" w:name="_Toc500800325"/>
       <w:r>
         <w:t>Fragen</w:t>
       </w:r>
@@ -10189,15 +11158,19 @@
     <w:p/>
     <w:p>
       <w:pPr>
-        <w:rPr>
-          <w:b/>
-        </w:rPr>
-      </w:pPr>
-      <w:r>
-        <w:rPr>
-          <w:b/>
-        </w:rPr>
-        <w:t xml:space="preserve">Welche Zielgruppe? </w:t>
+        <w:pStyle w:val="berschrift2"/>
+        <w:numPr>
+          <w:ilvl w:val="1"/>
+          <w:numId w:val="5"/>
+        </w:numPr>
+      </w:pPr>
+      <w:bookmarkStart w:id="58" w:name="_Toc500800326"/>
+      <w:r>
+        <w:t>Welche Zielgruppe?</w:t>
+      </w:r>
+      <w:bookmarkEnd w:id="58"/>
+      <w:r>
+        <w:t xml:space="preserve"> </w:t>
       </w:r>
     </w:p>
     <w:p>
@@ -10220,18 +11193,20 @@
         <w:t>ist vor allem in der USA, Großbritannien, Deutschland und Brasilien beliebt, dies wird den Großteil der Zielgruppe darstellen.</w:t>
       </w:r>
     </w:p>
-    <w:p>
-      <w:pPr>
-        <w:rPr>
-          <w:b/>
-        </w:rPr>
-      </w:pPr>
-      <w:r>
-        <w:rPr>
-          <w:b/>
-        </w:rPr>
+    <w:p/>
+    <w:p>
+      <w:pPr>
+        <w:pStyle w:val="berschrift2"/>
+        <w:numPr>
+          <w:ilvl w:val="1"/>
+          <w:numId w:val="5"/>
+        </w:numPr>
+      </w:pPr>
+      <w:bookmarkStart w:id="59" w:name="_Toc500800327"/>
+      <w:r>
         <w:t>Was wollen wir vermitteln?</w:t>
       </w:r>
+      <w:bookmarkEnd w:id="59"/>
     </w:p>
     <w:p>
       <w:r>
@@ -10247,18 +11222,20 @@
         <w:t>Der Nutzer soll den Grundlegenden Inhalt und des Buches verstehen können, ohne das Buch vorher gelesen zu haben. Durch ein modernes und einfaches Design der Webseite soll sich der Benutzer der Webseite wohl fühlen und nicht gleich wieder die Webseite schließen, wie es heutzutage bei vielen schlecht designten Webseiten der Fall ist.</w:t>
       </w:r>
     </w:p>
-    <w:p>
-      <w:pPr>
-        <w:rPr>
-          <w:b/>
-        </w:rPr>
-      </w:pPr>
-      <w:r>
-        <w:rPr>
-          <w:b/>
-        </w:rPr>
+    <w:p/>
+    <w:p>
+      <w:pPr>
+        <w:pStyle w:val="berschrift2"/>
+        <w:numPr>
+          <w:ilvl w:val="1"/>
+          <w:numId w:val="5"/>
+        </w:numPr>
+      </w:pPr>
+      <w:bookmarkStart w:id="60" w:name="_Toc500800328"/>
+      <w:r>
         <w:t>Welcher Strukturtyp?</w:t>
       </w:r>
+      <w:bookmarkEnd w:id="60"/>
     </w:p>
     <w:p>
       <w:r>
@@ -10271,21 +11248,39 @@
         <w:t>Sinn</w:t>
       </w:r>
       <w:r>
-        <w:t xml:space="preserve"> die Webseite und deren einzelnen „Sektionen“ nicht auf mehreren Teilen auszulagern, sondern eine „All-in-one“ Webseite machen, die nur ein einziges, optimiertes .html Dokument beinhaltet.</w:t>
-      </w:r>
-    </w:p>
-    <w:p>
-      <w:pPr>
-        <w:rPr>
-          <w:b/>
-        </w:rPr>
-      </w:pPr>
-      <w:r>
-        <w:rPr>
-          <w:b/>
-        </w:rPr>
+        <w:t xml:space="preserve"> die Webseite und deren einzelnen „Sektionen“ nicht auf mehreren Teilen auszulagern, sondern eine „All-in-</w:t>
+      </w:r>
+      <w:proofErr w:type="spellStart"/>
+      <w:r>
+        <w:t>one</w:t>
+      </w:r>
+      <w:proofErr w:type="spellEnd"/>
+      <w:r>
+        <w:t>“ Webseite machen, die nur ein einziges, optimiertes .</w:t>
+      </w:r>
+      <w:proofErr w:type="spellStart"/>
+      <w:r>
+        <w:t>html</w:t>
+      </w:r>
+      <w:proofErr w:type="spellEnd"/>
+      <w:r>
+        <w:t xml:space="preserve"> Dokument beinhaltet.</w:t>
+      </w:r>
+    </w:p>
+    <w:p/>
+    <w:p>
+      <w:pPr>
+        <w:pStyle w:val="berschrift2"/>
+        <w:numPr>
+          <w:ilvl w:val="1"/>
+          <w:numId w:val="5"/>
+        </w:numPr>
+      </w:pPr>
+      <w:bookmarkStart w:id="61" w:name="_Toc500800329"/>
+      <w:r>
         <w:t>Wie veröffentlichen?</w:t>
       </w:r>
+      <w:bookmarkEnd w:id="61"/>
     </w:p>
     <w:p>
       <w:r>
@@ -10321,20 +11316,25 @@
     </w:p>
     <w:p>
       <w:pPr>
-        <w:rPr>
-          <w:b/>
-        </w:rPr>
-      </w:pPr>
-      <w:r>
-        <w:rPr>
-          <w:b/>
-        </w:rPr>
+        <w:pStyle w:val="berschrift2"/>
+      </w:pPr>
+    </w:p>
+    <w:p>
+      <w:pPr>
+        <w:pStyle w:val="berschrift2"/>
+        <w:numPr>
+          <w:ilvl w:val="1"/>
+          <w:numId w:val="5"/>
+        </w:numPr>
+      </w:pPr>
+      <w:bookmarkStart w:id="62" w:name="_Toc500800330"/>
+      <w:r>
         <w:t>Wie sinnvoll testen?</w:t>
       </w:r>
-    </w:p>
-    <w:p>
-      <w:r>
-        <w:lastRenderedPageBreak/>
+      <w:bookmarkEnd w:id="62"/>
+    </w:p>
+    <w:p>
+      <w:r>
         <w:t>Die Tests sollten nicht nur vom Programmierer selbst, sondern auch von seinen Mitmenschen durchgeführt werden. Der Programmierer kann oft kleine und offensichtliche Fehler in der Benutzung und Design der Webseite übersehen, deswegen machen die Tests von Dritten Sinn.</w:t>
       </w:r>
     </w:p>
@@ -10343,22 +11343,32 @@
         <w:t>Die Tests durch Dritte sollen unabhängig und auch in einer Gruppe erfolgen, z.B. Freunde, Familienmitglieder, die Klasse und oder Familie.</w:t>
       </w:r>
     </w:p>
-    <w:p>
-      <w:pPr>
-        <w:rPr>
-          <w:b/>
-        </w:rPr>
-      </w:pPr>
-      <w:r>
-        <w:rPr>
-          <w:b/>
-        </w:rPr>
+    <w:p/>
+    <w:p>
+      <w:pPr>
+        <w:pStyle w:val="berschrift2"/>
+        <w:numPr>
+          <w:ilvl w:val="1"/>
+          <w:numId w:val="5"/>
+        </w:numPr>
+      </w:pPr>
+      <w:bookmarkStart w:id="63" w:name="_Toc500800331"/>
+      <w:r>
         <w:t>Wie aktualisieren?</w:t>
       </w:r>
-    </w:p>
-    <w:p>
-      <w:r>
-        <w:t>Die Webseite sollte nicht all zu oft aktualisiert werden, denn der Inhalt des Buches wird sich selten, wenn überhaupt, ändern. Deswegen macht es Sinn, wenn Fehler entdeckt werden oder Inhalte fehlen, die Webseite manuell vom Programmierer und „Content Manager“ ohne CMS oder sonstigen aufwändigen, kostspieligen Verwaltungsdienste aktualisiert werden.</w:t>
+      <w:bookmarkEnd w:id="63"/>
+    </w:p>
+    <w:p>
+      <w:r>
+        <w:t xml:space="preserve">Die Webseite sollte nicht </w:t>
+      </w:r>
+      <w:proofErr w:type="spellStart"/>
+      <w:r>
+        <w:t>all zu</w:t>
+      </w:r>
+      <w:proofErr w:type="spellEnd"/>
+      <w:r>
+        <w:t xml:space="preserve"> oft aktualisiert werden, denn der Inhalt des Buches wird sich selten, wenn überhaupt, ändern. Deswegen macht es Sinn, wenn Fehler entdeckt werden oder Inhalte fehlen, die Webseite manuell vom Programmierer und „Content Manager“ ohne CMS oder sonstigen aufwändigen, kostspieligen Verwaltungsdienste aktualisiert werden.</w:t>
       </w:r>
     </w:p>
     <w:p>
@@ -10446,20 +11456,35 @@
     </w:p>
     <w:p>
       <w:pPr>
-        <w:rPr>
-          <w:b/>
-        </w:rPr>
-      </w:pPr>
-      <w:r>
-        <w:rPr>
-          <w:b/>
-        </w:rPr>
+        <w:pStyle w:val="Listenabsatz"/>
+        <w:ind w:left="1068"/>
+      </w:pPr>
+    </w:p>
+    <w:p>
+      <w:pPr>
+        <w:pStyle w:val="berschrift2"/>
+        <w:numPr>
+          <w:ilvl w:val="1"/>
+          <w:numId w:val="5"/>
+        </w:numPr>
+      </w:pPr>
+      <w:bookmarkStart w:id="64" w:name="_Toc500800332"/>
+      <w:r>
         <w:t>Wie vermarkten?</w:t>
       </w:r>
-    </w:p>
-    <w:p>
-      <w:r>
-        <w:t>Die Webseite sollte durch die intelligente Schaltung von Werbung heutiger Soziale Netzwerke und Webseiten generell vermarktet werden. Durch Partnerschaften und Cross-Promoting mit anderen Webseiten soll des Weiteren die Reichweite vergrößert werden. Es wäre auch sinnvoll, wenn der Autor selbst auf seinen Seiten den Link der Webseite verlinkt und auf seiner Tournee und Events durch die ganze Welt durch vermarktet.</w:t>
+      <w:bookmarkEnd w:id="64"/>
+    </w:p>
+    <w:p>
+      <w:r>
+        <w:t>Die Webseite sollte durch die intelligente Schaltung von Werbung heutiger Soziale Netzwerke und Webseiten generell vermarktet werden. Durch Partnerschaften und Cross-</w:t>
+      </w:r>
+      <w:proofErr w:type="spellStart"/>
+      <w:r>
+        <w:t>Promoting</w:t>
+      </w:r>
+      <w:proofErr w:type="spellEnd"/>
+      <w:r>
+        <w:t xml:space="preserve"> mit anderen Webseiten soll des Weiteren die Reichweite vergrößert werden. Es wäre auch sinnvoll, wenn der Autor selbst auf seinen Seiten den Link der Webseite verlinkt und auf seiner Tournee und Events durch die ganze Welt durch vermarktet.</w:t>
       </w:r>
     </w:p>
     <w:p/>
@@ -10611,7 +11636,7 @@
           <w:rPr>
             <w:noProof/>
           </w:rPr>
-          <w:t>1</w:t>
+          <w:t>22</w:t>
         </w:r>
         <w:r>
           <w:fldChar w:fldCharType="end"/>
@@ -13710,7 +14735,7 @@
 </file>
 
 <file path=customXml/itemProps1.xml><?xml version="1.0" encoding="utf-8"?>
-<ds:datastoreItem xmlns:ds="http://schemas.openxmlformats.org/officeDocument/2006/customXml" ds:itemID="{05F7E5A2-9BAC-46F6-B544-4E4A0120BB4E}">
+<ds:datastoreItem xmlns:ds="http://schemas.openxmlformats.org/officeDocument/2006/customXml" ds:itemID="{3DC79CF7-F704-4064-A474-2CADA3C8FA28}">
   <ds:schemaRefs>
     <ds:schemaRef ds:uri="http://schemas.openxmlformats.org/officeDocument/2006/bibliography"/>
   </ds:schemaRefs>

</xml_diff>